<commit_message>
Added files on week 7
</commit_message>
<xml_diff>
--- a/week 7/PHP Unit 7 Handout.docx
+++ b/week 7/PHP Unit 7 Handout.docx
@@ -1,6 +1,6 @@
 
 <file path=word/document.xml><?xml version="1.0" encoding="utf-8"?>
-<w:document xmlns:wpc="http://schemas.microsoft.com/office/word/2010/wordprocessingCanvas" xmlns:cx="http://schemas.microsoft.com/office/drawing/2014/chartex" xmlns:cx1="http://schemas.microsoft.com/office/drawing/2015/9/8/chartex" xmlns:cx2="http://schemas.microsoft.com/office/drawing/2015/10/21/chartex" xmlns:cx3="http://schemas.microsoft.com/office/drawing/2016/5/9/chartex" xmlns:cx4="http://schemas.microsoft.com/office/drawing/2016/5/10/chartex" xmlns:cx5="http://schemas.microsoft.com/office/drawing/2016/5/11/chartex" xmlns:cx6="http://schemas.microsoft.com/office/drawing/2016/5/12/chartex" xmlns:cx7="http://schemas.microsoft.com/office/drawing/2016/5/13/chartex" xmlns:cx8="http://schemas.microsoft.com/office/drawing/2016/5/14/chartex" xmlns:mc="http://schemas.openxmlformats.org/markup-compatibility/2006" xmlns:aink="http://schemas.microsoft.com/office/drawing/2016/ink" xmlns:am3d="http://schemas.microsoft.com/office/drawing/2017/model3d" xmlns:o="urn:schemas-microsoft-com:office:office" xmlns:r="http://schemas.openxmlformats.org/officeDocument/2006/relationships" xmlns:m="http://schemas.openxmlformats.org/officeDocument/2006/math" xmlns:v="urn:schemas-microsoft-com:vml" xmlns:wp14="http://schemas.microsoft.com/office/word/2010/wordprocessingDrawing" xmlns:wp="http://schemas.openxmlformats.org/drawingml/2006/wordprocessingDrawing" xmlns:w10="urn:schemas-microsoft-com:office:word" xmlns:w="http://schemas.openxmlformats.org/wordprocessingml/2006/main" xmlns:w14="http://schemas.microsoft.com/office/word/2010/wordml" xmlns:w15="http://schemas.microsoft.com/office/word/2012/wordml" xmlns:w16cid="http://schemas.microsoft.com/office/word/2016/wordml/cid" xmlns:w16se="http://schemas.microsoft.com/office/word/2015/wordml/symex" xmlns:wpg="http://schemas.microsoft.com/office/word/2010/wordprocessingGroup" xmlns:wpi="http://schemas.microsoft.com/office/word/2010/wordprocessingInk" xmlns:wne="http://schemas.microsoft.com/office/word/2006/wordml" xmlns:wps="http://schemas.microsoft.com/office/word/2010/wordprocessingShape" mc:Ignorable="w14 w15 w16se w16cid wp14">
+<w:document xmlns:wpc="http://schemas.microsoft.com/office/word/2010/wordprocessingCanvas" xmlns:cx="http://schemas.microsoft.com/office/drawing/2014/chartex" xmlns:cx1="http://schemas.microsoft.com/office/drawing/2015/9/8/chartex" xmlns:cx2="http://schemas.microsoft.com/office/drawing/2015/10/21/chartex" xmlns:cx3="http://schemas.microsoft.com/office/drawing/2016/5/9/chartex" xmlns:cx4="http://schemas.microsoft.com/office/drawing/2016/5/10/chartex" xmlns:cx5="http://schemas.microsoft.com/office/drawing/2016/5/11/chartex" xmlns:cx6="http://schemas.microsoft.com/office/drawing/2016/5/12/chartex" xmlns:cx7="http://schemas.microsoft.com/office/drawing/2016/5/13/chartex" xmlns:cx8="http://schemas.microsoft.com/office/drawing/2016/5/14/chartex" xmlns:mc="http://schemas.openxmlformats.org/markup-compatibility/2006" xmlns:aink="http://schemas.microsoft.com/office/drawing/2016/ink" xmlns:am3d="http://schemas.microsoft.com/office/drawing/2017/model3d" xmlns:o="urn:schemas-microsoft-com:office:office" xmlns:r="http://schemas.openxmlformats.org/officeDocument/2006/relationships" xmlns:m="http://schemas.openxmlformats.org/officeDocument/2006/math" xmlns:v="urn:schemas-microsoft-com:vml" xmlns:wp14="http://schemas.microsoft.com/office/word/2010/wordprocessingDrawing" xmlns:wp="http://schemas.openxmlformats.org/drawingml/2006/wordprocessingDrawing" xmlns:w10="urn:schemas-microsoft-com:office:word" xmlns:w="http://schemas.openxmlformats.org/wordprocessingml/2006/main" xmlns:w14="http://schemas.microsoft.com/office/word/2010/wordml" xmlns:w15="http://schemas.microsoft.com/office/word/2012/wordml" xmlns:w16cex="http://schemas.microsoft.com/office/word/2018/wordml/cex" xmlns:w16cid="http://schemas.microsoft.com/office/word/2016/wordml/cid" xmlns:w16="http://schemas.microsoft.com/office/word/2018/wordml" xmlns:w16sdtdh="http://schemas.microsoft.com/office/word/2020/wordml/sdtdatahash" xmlns:w16se="http://schemas.microsoft.com/office/word/2015/wordml/symex" xmlns:wpg="http://schemas.microsoft.com/office/word/2010/wordprocessingGroup" xmlns:wpi="http://schemas.microsoft.com/office/word/2010/wordprocessingInk" xmlns:wne="http://schemas.microsoft.com/office/word/2006/wordml" xmlns:wps="http://schemas.microsoft.com/office/word/2010/wordprocessingShape" mc:Ignorable="w14 w15 w16se w16cid w16 w16cex w16sdtdh wp14">
   <w:body>
     <w:p>
       <w:pPr>
@@ -338,54 +338,22 @@
                       <w:rFonts w:ascii="Courier" w:hAnsi="Courier" w:cs="Arial"/>
                       <w:lang w:val="en-GB"/>
                     </w:rPr>
-                    <w:t xml:space="preserve">(id integer not null </w:t>
-                  </w:r>
-                  <w:proofErr w:type="spellStart"/>
-                  <w:r>
+                    <w:t>(id integer not null auto_increment,</w:t>
+                  </w:r>
+                </w:p>
+                <w:p>
+                  <w:pPr>
                     <w:rPr>
                       <w:rFonts w:ascii="Courier" w:hAnsi="Courier" w:cs="Arial"/>
                       <w:lang w:val="en-GB"/>
                     </w:rPr>
-                    <w:t>auto_increment</w:t>
-                  </w:r>
-                  <w:proofErr w:type="spellEnd"/>
+                  </w:pPr>
                   <w:r>
                     <w:rPr>
                       <w:rFonts w:ascii="Courier" w:hAnsi="Courier" w:cs="Arial"/>
                       <w:lang w:val="en-GB"/>
                     </w:rPr>
-                    <w:t>,</w:t>
-                  </w:r>
-                </w:p>
-                <w:p>
-                  <w:pPr>
-                    <w:rPr>
-                      <w:rFonts w:ascii="Courier" w:hAnsi="Courier" w:cs="Arial"/>
-                      <w:lang w:val="en-GB"/>
-                    </w:rPr>
-                  </w:pPr>
-                  <w:r>
-                    <w:rPr>
-                      <w:rFonts w:ascii="Courier" w:hAnsi="Courier" w:cs="Arial"/>
-                      <w:lang w:val="en-GB"/>
-                    </w:rPr>
-                    <w:t xml:space="preserve"> Name </w:t>
-                  </w:r>
-                  <w:proofErr w:type="gramStart"/>
-                  <w:r>
-                    <w:rPr>
-                      <w:rFonts w:ascii="Courier" w:hAnsi="Courier" w:cs="Arial"/>
-                      <w:lang w:val="en-GB"/>
-                    </w:rPr>
-                    <w:t>varchar(</w:t>
-                  </w:r>
-                  <w:proofErr w:type="gramEnd"/>
-                  <w:r>
-                    <w:rPr>
-                      <w:rFonts w:ascii="Courier" w:hAnsi="Courier" w:cs="Arial"/>
-                      <w:lang w:val="en-GB"/>
-                    </w:rPr>
-                    <w:t>20) not null,</w:t>
+                    <w:t xml:space="preserve"> Name varchar(20) not null,</w:t>
                   </w:r>
                 </w:p>
                 <w:p>
@@ -652,32 +620,7 @@
           <w:rFonts w:ascii="Helvetica Neue" w:hAnsi="Helvetica Neue" w:cs="Arial"/>
           <w:lang w:val="en-GB"/>
         </w:rPr>
-        <w:t xml:space="preserve">Write the equivalent table creation code in PHP using a </w:t>
-      </w:r>
-      <w:proofErr w:type="spellStart"/>
-      <w:r>
-        <w:rPr>
-          <w:rFonts w:ascii="Helvetica Neue" w:hAnsi="Helvetica Neue" w:cs="Arial"/>
-          <w:lang w:val="en-GB"/>
-        </w:rPr>
-        <w:t>Phinx</w:t>
-      </w:r>
-      <w:proofErr w:type="spellEnd"/>
-      <w:r>
-        <w:rPr>
-          <w:rFonts w:ascii="Helvetica Neue" w:hAnsi="Helvetica Neue" w:cs="Arial"/>
-          <w:lang w:val="en-GB"/>
-        </w:rPr>
-        <w:t xml:space="preserve"> migration class. You do not have to run the migration but include your code b</w:t>
-      </w:r>
-      <w:bookmarkStart w:id="0" w:name="_GoBack"/>
-      <w:bookmarkEnd w:id="0"/>
-      <w:r>
-        <w:rPr>
-          <w:rFonts w:ascii="Helvetica Neue" w:hAnsi="Helvetica Neue" w:cs="Arial"/>
-          <w:lang w:val="en-GB"/>
-        </w:rPr>
-        <w:t xml:space="preserve">elow. See </w:t>
+        <w:t xml:space="preserve">Write the equivalent table creation code in PHP using a Phinx migration class. You do not have to run the migration but include your code below. See </w:t>
       </w:r>
       <w:hyperlink r:id="rId5" w:anchor="creating-a-table" w:history="1">
         <w:r>
@@ -771,39 +714,7 @@
           <w:rFonts w:ascii="Helvetica Neue" w:hAnsi="Helvetica Neue" w:cs="Arial"/>
           <w:lang w:val="en-GB"/>
         </w:rPr>
-        <w:t xml:space="preserve">Create a new HTML document through </w:t>
-      </w:r>
-      <w:proofErr w:type="spellStart"/>
-      <w:r>
-        <w:rPr>
-          <w:rFonts w:ascii="Helvetica Neue" w:hAnsi="Helvetica Neue" w:cs="Arial"/>
-          <w:lang w:val="en-GB"/>
-        </w:rPr>
-        <w:t>NotePad</w:t>
-      </w:r>
-      <w:proofErr w:type="spellEnd"/>
-      <w:r>
-        <w:rPr>
-          <w:rFonts w:ascii="Helvetica Neue" w:hAnsi="Helvetica Neue" w:cs="Arial"/>
-          <w:lang w:val="en-GB"/>
-        </w:rPr>
-        <w:t xml:space="preserve"> named monsterform.html and include the </w:t>
-      </w:r>
-      <w:proofErr w:type="spellStart"/>
-      <w:r>
-        <w:rPr>
-          <w:rFonts w:ascii="Helvetica Neue" w:hAnsi="Helvetica Neue" w:cs="Arial"/>
-          <w:lang w:val="en-GB"/>
-        </w:rPr>
-        <w:t>markup</w:t>
-      </w:r>
-      <w:proofErr w:type="spellEnd"/>
-      <w:r>
-        <w:rPr>
-          <w:rFonts w:ascii="Helvetica Neue" w:hAnsi="Helvetica Neue" w:cs="Arial"/>
-          <w:lang w:val="en-GB"/>
-        </w:rPr>
-        <w:t xml:space="preserve"> below within it.</w:t>
+        <w:t>Create a new HTML document through NotePad named monsterform.html and include the markup below within it.</w:t>
       </w:r>
     </w:p>
     <w:p>
@@ -910,43 +821,41 @@
                       <w:sz w:val="18"/>
                       <w:szCs w:val="18"/>
                     </w:rPr>
-                    <w:t xml:space="preserve">&lt;link </w:t>
-                  </w:r>
-                  <w:proofErr w:type="spellStart"/>
-                  <w:r>
+                    <w:t>&lt;link rel="stylesheet" href="https://maxcdn.bootstrapcdn.com/bootstrap/3.3.7/css/bootstrap.min.css" integrity="sha384-BVYiiSIFeK1dGmJRAkycuHAHRg32OmUcww7on3RYdg4Va+PmSTsz/K68vbdEjh4u" crossorigin="anonymous"&gt;</w:t>
+                  </w:r>
+                </w:p>
+                <w:p>
+                  <w:pPr>
                     <w:rPr>
                       <w:rFonts w:ascii="Courier" w:hAnsi="Courier"/>
                       <w:sz w:val="18"/>
                       <w:szCs w:val="18"/>
                     </w:rPr>
-                    <w:t>rel</w:t>
-                  </w:r>
-                  <w:proofErr w:type="spellEnd"/>
+                  </w:pPr>
                   <w:r>
                     <w:rPr>
                       <w:rFonts w:ascii="Courier" w:hAnsi="Courier"/>
                       <w:sz w:val="18"/>
                       <w:szCs w:val="18"/>
                     </w:rPr>
-                    <w:t xml:space="preserve">="stylesheet" href="https://maxcdn.bootstrapcdn.com/bootstrap/3.3.7/css/bootstrap.min.css" integrity="sha384-BVYiiSIFeK1dGmJRAkycuHAHRg32OmUcww7on3RYdg4Va+PmSTsz/K68vbdEjh4u" </w:t>
-                  </w:r>
-                  <w:proofErr w:type="spellStart"/>
-                  <w:r>
+                    <w:t>&lt;script src="https://maxcdn.bootstrapcdn.com/bootstrap/3.3.7/js/bootstrap.min.js" integrity="sha384-Tc5IQib027qvyjSMfHjOMaLkfuWVxZxUPnCJA7l2mCWNIpG9mGCD8wGNIcPD7Txa" crossorigin="anonymous"&gt;&lt;/script&gt;</w:t>
+                  </w:r>
+                </w:p>
+                <w:p>
+                  <w:pPr>
                     <w:rPr>
                       <w:rFonts w:ascii="Courier" w:hAnsi="Courier"/>
                       <w:sz w:val="18"/>
                       <w:szCs w:val="18"/>
                     </w:rPr>
-                    <w:t>crossorigin</w:t>
-                  </w:r>
-                  <w:proofErr w:type="spellEnd"/>
+                  </w:pPr>
                   <w:r>
                     <w:rPr>
                       <w:rFonts w:ascii="Courier" w:hAnsi="Courier"/>
                       <w:sz w:val="18"/>
                       <w:szCs w:val="18"/>
                     </w:rPr>
-                    <w:t>="anonymous"&gt;</w:t>
+                    <w:t>&lt;/head&gt;</w:t>
                   </w:r>
                 </w:p>
                 <w:p>
@@ -963,25 +872,24 @@
                       <w:sz w:val="18"/>
                       <w:szCs w:val="18"/>
                     </w:rPr>
-                    <w:t xml:space="preserve">&lt;script src="https://maxcdn.bootstrapcdn.com/bootstrap/3.3.7/js/bootstrap.min.js" integrity="sha384-Tc5IQib027qvyjSMfHjOMaLkfuWVxZxUPnCJA7l2mCWNIpG9mGCD8wGNIcPD7Txa" </w:t>
-                  </w:r>
-                  <w:proofErr w:type="spellStart"/>
-                  <w:r>
+                    <w:t>&lt;body&gt;</w:t>
+                  </w:r>
+                </w:p>
+                <w:p>
+                  <w:pPr>
                     <w:rPr>
                       <w:rFonts w:ascii="Courier" w:hAnsi="Courier"/>
                       <w:sz w:val="18"/>
                       <w:szCs w:val="18"/>
                     </w:rPr>
-                    <w:t>crossorigin</w:t>
-                  </w:r>
-                  <w:proofErr w:type="spellEnd"/>
+                  </w:pPr>
                   <w:r>
                     <w:rPr>
                       <w:rFonts w:ascii="Courier" w:hAnsi="Courier"/>
                       <w:sz w:val="18"/>
                       <w:szCs w:val="18"/>
                     </w:rPr>
-                    <w:t>="anonymous"&gt;&lt;/script&gt;</w:t>
+                    <w:t>&lt;h2&gt;Monster Details&lt;/h2&gt;</w:t>
                   </w:r>
                 </w:p>
                 <w:p>
@@ -998,7 +906,7 @@
                       <w:sz w:val="18"/>
                       <w:szCs w:val="18"/>
                     </w:rPr>
-                    <w:t>&lt;/head&gt;</w:t>
+                    <w:t>&lt;form enctype="multipart/form-data" action="savemonster.php" method="post"&gt;</w:t>
                   </w:r>
                 </w:p>
                 <w:p>
@@ -1015,7 +923,7 @@
                       <w:sz w:val="18"/>
                       <w:szCs w:val="18"/>
                     </w:rPr>
-                    <w:t>&lt;body&gt;</w:t>
+                    <w:t xml:space="preserve"> Monster name :</w:t>
                   </w:r>
                 </w:p>
                 <w:p>
@@ -1032,60 +940,57 @@
                       <w:sz w:val="18"/>
                       <w:szCs w:val="18"/>
                     </w:rPr>
-                    <w:t>&lt;h2&gt;Monster Details&lt;/h2&gt;</w:t>
-                  </w:r>
-                </w:p>
-                <w:p>
-                  <w:pPr>
+                    <w:t xml:space="preserve"> &lt;input type="text" name="txtname" size="15"</w:t>
+                  </w:r>
+                  <w:r>
                     <w:rPr>
                       <w:rFonts w:ascii="Courier" w:hAnsi="Courier"/>
                       <w:sz w:val="18"/>
                       <w:szCs w:val="18"/>
                     </w:rPr>
-                  </w:pPr>
+                    <w:t xml:space="preserve"> class="form-control"</w:t>
+                  </w:r>
                   <w:r>
                     <w:rPr>
                       <w:rFonts w:ascii="Courier" w:hAnsi="Courier"/>
                       <w:sz w:val="18"/>
                       <w:szCs w:val="18"/>
                     </w:rPr>
-                    <w:t xml:space="preserve">&lt;form </w:t>
-                  </w:r>
-                  <w:proofErr w:type="spellStart"/>
-                  <w:r>
+                    <w:t xml:space="preserve"> /&gt;</w:t>
+                  </w:r>
+                </w:p>
+                <w:p>
+                  <w:pPr>
                     <w:rPr>
                       <w:rFonts w:ascii="Courier" w:hAnsi="Courier"/>
                       <w:sz w:val="18"/>
                       <w:szCs w:val="18"/>
                     </w:rPr>
-                    <w:t>enctype</w:t>
-                  </w:r>
-                  <w:proofErr w:type="spellEnd"/>
+                  </w:pPr>
                   <w:r>
                     <w:rPr>
                       <w:rFonts w:ascii="Courier" w:hAnsi="Courier"/>
                       <w:sz w:val="18"/>
                       <w:szCs w:val="18"/>
                     </w:rPr>
-                    <w:t>="multipart/form-data" action="</w:t>
-                  </w:r>
-                  <w:proofErr w:type="spellStart"/>
-                  <w:r>
+                    <w:t xml:space="preserve"> &lt;/br&gt;&lt;/br&gt;</w:t>
+                  </w:r>
+                </w:p>
+                <w:p>
+                  <w:pPr>
                     <w:rPr>
                       <w:rFonts w:ascii="Courier" w:hAnsi="Courier"/>
                       <w:sz w:val="18"/>
                       <w:szCs w:val="18"/>
                     </w:rPr>
-                    <w:t>savemonster.php</w:t>
-                  </w:r>
-                  <w:proofErr w:type="spellEnd"/>
+                  </w:pPr>
                   <w:r>
                     <w:rPr>
                       <w:rFonts w:ascii="Courier" w:hAnsi="Courier"/>
                       <w:sz w:val="18"/>
                       <w:szCs w:val="18"/>
                     </w:rPr>
-                    <w:t>" method="post"&gt;</w:t>
+                    <w:t xml:space="preserve"> Monster image :</w:t>
                   </w:r>
                 </w:p>
                 <w:p>
@@ -1102,480 +1007,132 @@
                       <w:sz w:val="18"/>
                       <w:szCs w:val="18"/>
                     </w:rPr>
-                    <w:t xml:space="preserve"> Monster </w:t>
-                  </w:r>
-                  <w:proofErr w:type="gramStart"/>
+                    <w:t xml:space="preserve"> &lt;input  type="file" name="monsterimage" accept="image/jpeg"</w:t>
+                  </w:r>
                   <w:r>
                     <w:rPr>
                       <w:rFonts w:ascii="Courier" w:hAnsi="Courier"/>
                       <w:sz w:val="18"/>
                       <w:szCs w:val="18"/>
                     </w:rPr>
-                    <w:t>name :</w:t>
-                  </w:r>
-                  <w:proofErr w:type="gramEnd"/>
-                </w:p>
-                <w:p>
-                  <w:pPr>
+                    <w:t xml:space="preserve"> class="form-control"</w:t>
+                  </w:r>
+                  <w:r>
                     <w:rPr>
                       <w:rFonts w:ascii="Courier" w:hAnsi="Courier"/>
                       <w:sz w:val="18"/>
                       <w:szCs w:val="18"/>
                     </w:rPr>
-                  </w:pPr>
-                  <w:r>
+                    <w:t xml:space="preserve"> /&gt;</w:t>
+                  </w:r>
+                </w:p>
+                <w:p>
+                  <w:pPr>
                     <w:rPr>
                       <w:rFonts w:ascii="Courier" w:hAnsi="Courier"/>
                       <w:sz w:val="18"/>
                       <w:szCs w:val="18"/>
                     </w:rPr>
-                    <w:t xml:space="preserve"> &lt;input type="text" name="</w:t>
-                  </w:r>
-                  <w:proofErr w:type="spellStart"/>
+                  </w:pPr>
                   <w:r>
                     <w:rPr>
                       <w:rFonts w:ascii="Courier" w:hAnsi="Courier"/>
                       <w:sz w:val="18"/>
                       <w:szCs w:val="18"/>
                     </w:rPr>
-                    <w:t>txtname</w:t>
-                  </w:r>
-                  <w:proofErr w:type="spellEnd"/>
-                  <w:r>
+                    <w:t xml:space="preserve"> &lt;/br&gt;&lt;/br&gt;</w:t>
+                  </w:r>
+                </w:p>
+                <w:p>
+                  <w:pPr>
                     <w:rPr>
                       <w:rFonts w:ascii="Courier" w:hAnsi="Courier"/>
                       <w:sz w:val="18"/>
                       <w:szCs w:val="18"/>
                     </w:rPr>
-                    <w:t>" size="15"</w:t>
-                  </w:r>
+                  </w:pPr>
                   <w:r>
                     <w:rPr>
                       <w:rFonts w:ascii="Courier" w:hAnsi="Courier"/>
                       <w:sz w:val="18"/>
                       <w:szCs w:val="18"/>
                     </w:rPr>
-                    <w:t xml:space="preserve"> class="form-control"</w:t>
-                  </w:r>
-                  <w:r>
+                    <w:t xml:space="preserve"> Monster Sound :</w:t>
+                  </w:r>
+                </w:p>
+                <w:p>
+                  <w:pPr>
                     <w:rPr>
                       <w:rFonts w:ascii="Courier" w:hAnsi="Courier"/>
                       <w:sz w:val="18"/>
                       <w:szCs w:val="18"/>
                     </w:rPr>
-                    <w:t xml:space="preserve"> /&gt;</w:t>
-                  </w:r>
-                </w:p>
-                <w:p>
-                  <w:pPr>
+                  </w:pPr>
+                  <w:r>
                     <w:rPr>
                       <w:rFonts w:ascii="Courier" w:hAnsi="Courier"/>
                       <w:sz w:val="18"/>
                       <w:szCs w:val="18"/>
                     </w:rPr>
-                  </w:pPr>
+                    <w:t xml:space="preserve"> &lt;input  type="file" name="monsteraudio" accept="audio/basic"</w:t>
+                  </w:r>
                   <w:r>
                     <w:rPr>
                       <w:rFonts w:ascii="Courier" w:hAnsi="Courier"/>
                       <w:sz w:val="18"/>
                       <w:szCs w:val="18"/>
                     </w:rPr>
-                    <w:t xml:space="preserve"> &lt;/</w:t>
-                  </w:r>
-                  <w:proofErr w:type="spellStart"/>
+                    <w:t xml:space="preserve"> class="form-control" </w:t>
+                  </w:r>
                   <w:r>
                     <w:rPr>
                       <w:rFonts w:ascii="Courier" w:hAnsi="Courier"/>
                       <w:sz w:val="18"/>
                       <w:szCs w:val="18"/>
                     </w:rPr>
-                    <w:t>br</w:t>
-                  </w:r>
-                  <w:proofErr w:type="spellEnd"/>
-                  <w:r>
+                    <w:t xml:space="preserve"> /&gt;</w:t>
+                  </w:r>
+                </w:p>
+                <w:p>
+                  <w:pPr>
                     <w:rPr>
                       <w:rFonts w:ascii="Courier" w:hAnsi="Courier"/>
                       <w:sz w:val="18"/>
                       <w:szCs w:val="18"/>
                     </w:rPr>
-                    <w:t>&gt;&lt;/</w:t>
-                  </w:r>
-                  <w:proofErr w:type="spellStart"/>
+                  </w:pPr>
                   <w:r>
                     <w:rPr>
                       <w:rFonts w:ascii="Courier" w:hAnsi="Courier"/>
                       <w:sz w:val="18"/>
                       <w:szCs w:val="18"/>
                     </w:rPr>
-                    <w:t>br</w:t>
-                  </w:r>
-                  <w:proofErr w:type="spellEnd"/>
-                  <w:r>
+                    <w:t xml:space="preserve"> &lt;/br&gt;&lt;/br&gt;</w:t>
+                  </w:r>
+                </w:p>
+                <w:p>
+                  <w:pPr>
                     <w:rPr>
                       <w:rFonts w:ascii="Courier" w:hAnsi="Courier"/>
                       <w:sz w:val="18"/>
                       <w:szCs w:val="18"/>
                     </w:rPr>
-                    <w:t>&gt;</w:t>
-                  </w:r>
-                </w:p>
-                <w:p>
-                  <w:pPr>
+                  </w:pPr>
+                  <w:r>
                     <w:rPr>
                       <w:rFonts w:ascii="Courier" w:hAnsi="Courier"/>
                       <w:sz w:val="18"/>
                       <w:szCs w:val="18"/>
                     </w:rPr>
-                  </w:pPr>
+                    <w:t xml:space="preserve"> &lt;input type="submit"</w:t>
+                  </w:r>
                   <w:r>
                     <w:rPr>
                       <w:rFonts w:ascii="Courier" w:hAnsi="Courier"/>
                       <w:sz w:val="18"/>
                       <w:szCs w:val="18"/>
                     </w:rPr>
-                    <w:t xml:space="preserve"> Monster </w:t>
-                  </w:r>
-                  <w:proofErr w:type="gramStart"/>
-                  <w:r>
-                    <w:rPr>
-                      <w:rFonts w:ascii="Courier" w:hAnsi="Courier"/>
-                      <w:sz w:val="18"/>
-                      <w:szCs w:val="18"/>
-                    </w:rPr>
-                    <w:t>image :</w:t>
-                  </w:r>
-                  <w:proofErr w:type="gramEnd"/>
-                </w:p>
-                <w:p>
-                  <w:pPr>
-                    <w:rPr>
-                      <w:rFonts w:ascii="Courier" w:hAnsi="Courier"/>
-                      <w:sz w:val="18"/>
-                      <w:szCs w:val="18"/>
-                    </w:rPr>
-                  </w:pPr>
-                  <w:r>
-                    <w:rPr>
-                      <w:rFonts w:ascii="Courier" w:hAnsi="Courier"/>
-                      <w:sz w:val="18"/>
-                      <w:szCs w:val="18"/>
-                    </w:rPr>
-                    <w:t xml:space="preserve"> &lt;</w:t>
-                  </w:r>
-                  <w:proofErr w:type="gramStart"/>
-                  <w:r>
-                    <w:rPr>
-                      <w:rFonts w:ascii="Courier" w:hAnsi="Courier"/>
-                      <w:sz w:val="18"/>
-                      <w:szCs w:val="18"/>
-                    </w:rPr>
-                    <w:t>input  type</w:t>
-                  </w:r>
-                  <w:proofErr w:type="gramEnd"/>
-                  <w:r>
-                    <w:rPr>
-                      <w:rFonts w:ascii="Courier" w:hAnsi="Courier"/>
-                      <w:sz w:val="18"/>
-                      <w:szCs w:val="18"/>
-                    </w:rPr>
-                    <w:t>="file" name="</w:t>
-                  </w:r>
-                  <w:proofErr w:type="spellStart"/>
-                  <w:r>
-                    <w:rPr>
-                      <w:rFonts w:ascii="Courier" w:hAnsi="Courier"/>
-                      <w:sz w:val="18"/>
-                      <w:szCs w:val="18"/>
-                    </w:rPr>
-                    <w:t>monsterimage</w:t>
-                  </w:r>
-                  <w:proofErr w:type="spellEnd"/>
-                  <w:r>
-                    <w:rPr>
-                      <w:rFonts w:ascii="Courier" w:hAnsi="Courier"/>
-                      <w:sz w:val="18"/>
-                      <w:szCs w:val="18"/>
-                    </w:rPr>
-                    <w:t>" accept="image/jpeg"</w:t>
-                  </w:r>
-                  <w:r>
-                    <w:rPr>
-                      <w:rFonts w:ascii="Courier" w:hAnsi="Courier"/>
-                      <w:sz w:val="18"/>
-                      <w:szCs w:val="18"/>
-                    </w:rPr>
-                    <w:t xml:space="preserve"> class="form-control"</w:t>
-                  </w:r>
-                  <w:r>
-                    <w:rPr>
-                      <w:rFonts w:ascii="Courier" w:hAnsi="Courier"/>
-                      <w:sz w:val="18"/>
-                      <w:szCs w:val="18"/>
-                    </w:rPr>
-                    <w:t xml:space="preserve"> /&gt;</w:t>
-                  </w:r>
-                </w:p>
-                <w:p>
-                  <w:pPr>
-                    <w:rPr>
-                      <w:rFonts w:ascii="Courier" w:hAnsi="Courier"/>
-                      <w:sz w:val="18"/>
-                      <w:szCs w:val="18"/>
-                    </w:rPr>
-                  </w:pPr>
-                  <w:r>
-                    <w:rPr>
-                      <w:rFonts w:ascii="Courier" w:hAnsi="Courier"/>
-                      <w:sz w:val="18"/>
-                      <w:szCs w:val="18"/>
-                    </w:rPr>
-                    <w:t xml:space="preserve"> &lt;/</w:t>
-                  </w:r>
-                  <w:proofErr w:type="spellStart"/>
-                  <w:r>
-                    <w:rPr>
-                      <w:rFonts w:ascii="Courier" w:hAnsi="Courier"/>
-                      <w:sz w:val="18"/>
-                      <w:szCs w:val="18"/>
-                    </w:rPr>
-                    <w:t>br</w:t>
-                  </w:r>
-                  <w:proofErr w:type="spellEnd"/>
-                  <w:r>
-                    <w:rPr>
-                      <w:rFonts w:ascii="Courier" w:hAnsi="Courier"/>
-                      <w:sz w:val="18"/>
-                      <w:szCs w:val="18"/>
-                    </w:rPr>
-                    <w:t>&gt;&lt;/</w:t>
-                  </w:r>
-                  <w:proofErr w:type="spellStart"/>
-                  <w:r>
-                    <w:rPr>
-                      <w:rFonts w:ascii="Courier" w:hAnsi="Courier"/>
-                      <w:sz w:val="18"/>
-                      <w:szCs w:val="18"/>
-                    </w:rPr>
-                    <w:t>br</w:t>
-                  </w:r>
-                  <w:proofErr w:type="spellEnd"/>
-                  <w:r>
-                    <w:rPr>
-                      <w:rFonts w:ascii="Courier" w:hAnsi="Courier"/>
-                      <w:sz w:val="18"/>
-                      <w:szCs w:val="18"/>
-                    </w:rPr>
-                    <w:t>&gt;</w:t>
-                  </w:r>
-                </w:p>
-                <w:p>
-                  <w:pPr>
-                    <w:rPr>
-                      <w:rFonts w:ascii="Courier" w:hAnsi="Courier"/>
-                      <w:sz w:val="18"/>
-                      <w:szCs w:val="18"/>
-                    </w:rPr>
-                  </w:pPr>
-                  <w:r>
-                    <w:rPr>
-                      <w:rFonts w:ascii="Courier" w:hAnsi="Courier"/>
-                      <w:sz w:val="18"/>
-                      <w:szCs w:val="18"/>
-                    </w:rPr>
-                    <w:t xml:space="preserve"> Monster </w:t>
-                  </w:r>
-                  <w:proofErr w:type="gramStart"/>
-                  <w:r>
-                    <w:rPr>
-                      <w:rFonts w:ascii="Courier" w:hAnsi="Courier"/>
-                      <w:sz w:val="18"/>
-                      <w:szCs w:val="18"/>
-                    </w:rPr>
-                    <w:t>Sound :</w:t>
-                  </w:r>
-                  <w:proofErr w:type="gramEnd"/>
-                </w:p>
-                <w:p>
-                  <w:pPr>
-                    <w:rPr>
-                      <w:rFonts w:ascii="Courier" w:hAnsi="Courier"/>
-                      <w:sz w:val="18"/>
-                      <w:szCs w:val="18"/>
-                    </w:rPr>
-                  </w:pPr>
-                  <w:r>
-                    <w:rPr>
-                      <w:rFonts w:ascii="Courier" w:hAnsi="Courier"/>
-                      <w:sz w:val="18"/>
-                      <w:szCs w:val="18"/>
-                    </w:rPr>
-                    <w:t xml:space="preserve"> &lt;</w:t>
-                  </w:r>
-                  <w:proofErr w:type="gramStart"/>
-                  <w:r>
-                    <w:rPr>
-                      <w:rFonts w:ascii="Courier" w:hAnsi="Courier"/>
-                      <w:sz w:val="18"/>
-                      <w:szCs w:val="18"/>
-                    </w:rPr>
-                    <w:t>input  type</w:t>
-                  </w:r>
-                  <w:proofErr w:type="gramEnd"/>
-                  <w:r>
-                    <w:rPr>
-                      <w:rFonts w:ascii="Courier" w:hAnsi="Courier"/>
-                      <w:sz w:val="18"/>
-                      <w:szCs w:val="18"/>
-                    </w:rPr>
-                    <w:t>="file" name="</w:t>
-                  </w:r>
-                  <w:proofErr w:type="spellStart"/>
-                  <w:r>
-                    <w:rPr>
-                      <w:rFonts w:ascii="Courier" w:hAnsi="Courier"/>
-                      <w:sz w:val="18"/>
-                      <w:szCs w:val="18"/>
-                    </w:rPr>
-                    <w:t>monsteraudio</w:t>
-                  </w:r>
-                  <w:proofErr w:type="spellEnd"/>
-                  <w:r>
-                    <w:rPr>
-                      <w:rFonts w:ascii="Courier" w:hAnsi="Courier"/>
-                      <w:sz w:val="18"/>
-                      <w:szCs w:val="18"/>
-                    </w:rPr>
-                    <w:t>" accept="audio/basic"</w:t>
-                  </w:r>
-                  <w:r>
-                    <w:rPr>
-                      <w:rFonts w:ascii="Courier" w:hAnsi="Courier"/>
-                      <w:sz w:val="18"/>
-                      <w:szCs w:val="18"/>
-                    </w:rPr>
-                    <w:t xml:space="preserve"> class="form-control" </w:t>
-                  </w:r>
-                  <w:r>
-                    <w:rPr>
-                      <w:rFonts w:ascii="Courier" w:hAnsi="Courier"/>
-                      <w:sz w:val="18"/>
-                      <w:szCs w:val="18"/>
-                    </w:rPr>
-                    <w:t xml:space="preserve"> /&gt;</w:t>
-                  </w:r>
-                </w:p>
-                <w:p>
-                  <w:pPr>
-                    <w:rPr>
-                      <w:rFonts w:ascii="Courier" w:hAnsi="Courier"/>
-                      <w:sz w:val="18"/>
-                      <w:szCs w:val="18"/>
-                    </w:rPr>
-                  </w:pPr>
-                  <w:r>
-                    <w:rPr>
-                      <w:rFonts w:ascii="Courier" w:hAnsi="Courier"/>
-                      <w:sz w:val="18"/>
-                      <w:szCs w:val="18"/>
-                    </w:rPr>
-                    <w:t xml:space="preserve"> &lt;/</w:t>
-                  </w:r>
-                  <w:proofErr w:type="spellStart"/>
-                  <w:r>
-                    <w:rPr>
-                      <w:rFonts w:ascii="Courier" w:hAnsi="Courier"/>
-                      <w:sz w:val="18"/>
-                      <w:szCs w:val="18"/>
-                    </w:rPr>
-                    <w:t>br</w:t>
-                  </w:r>
-                  <w:proofErr w:type="spellEnd"/>
-                  <w:r>
-                    <w:rPr>
-                      <w:rFonts w:ascii="Courier" w:hAnsi="Courier"/>
-                      <w:sz w:val="18"/>
-                      <w:szCs w:val="18"/>
-                    </w:rPr>
-                    <w:t>&gt;&lt;/</w:t>
-                  </w:r>
-                  <w:proofErr w:type="spellStart"/>
-                  <w:r>
-                    <w:rPr>
-                      <w:rFonts w:ascii="Courier" w:hAnsi="Courier"/>
-                      <w:sz w:val="18"/>
-                      <w:szCs w:val="18"/>
-                    </w:rPr>
-                    <w:t>br</w:t>
-                  </w:r>
-                  <w:proofErr w:type="spellEnd"/>
-                  <w:r>
-                    <w:rPr>
-                      <w:rFonts w:ascii="Courier" w:hAnsi="Courier"/>
-                      <w:sz w:val="18"/>
-                      <w:szCs w:val="18"/>
-                    </w:rPr>
-                    <w:t>&gt;</w:t>
-                  </w:r>
-                </w:p>
-                <w:p>
-                  <w:pPr>
-                    <w:rPr>
-                      <w:rFonts w:ascii="Courier" w:hAnsi="Courier"/>
-                      <w:sz w:val="18"/>
-                      <w:szCs w:val="18"/>
-                    </w:rPr>
-                  </w:pPr>
-                  <w:r>
-                    <w:rPr>
-                      <w:rFonts w:ascii="Courier" w:hAnsi="Courier"/>
-                      <w:sz w:val="18"/>
-                      <w:szCs w:val="18"/>
-                    </w:rPr>
-                    <w:t xml:space="preserve"> &lt;input type="submit"</w:t>
-                  </w:r>
-                  <w:r>
-                    <w:rPr>
-                      <w:rFonts w:ascii="Courier" w:hAnsi="Courier"/>
-                      <w:sz w:val="18"/>
-                      <w:szCs w:val="18"/>
-                    </w:rPr>
-                    <w:t xml:space="preserve"> class="</w:t>
-                  </w:r>
-                  <w:proofErr w:type="spellStart"/>
-                  <w:r>
-                    <w:rPr>
-                      <w:rFonts w:ascii="Courier" w:hAnsi="Courier"/>
-                      <w:sz w:val="18"/>
-                      <w:szCs w:val="18"/>
-                    </w:rPr>
-                    <w:t>btn</w:t>
-                  </w:r>
-                  <w:proofErr w:type="spellEnd"/>
-                  <w:r>
-                    <w:rPr>
-                      <w:rFonts w:ascii="Courier" w:hAnsi="Courier"/>
-                      <w:sz w:val="18"/>
-                      <w:szCs w:val="18"/>
-                    </w:rPr>
-                    <w:t xml:space="preserve"> </w:t>
-                  </w:r>
-                  <w:proofErr w:type="spellStart"/>
-                  <w:r>
-                    <w:rPr>
-                      <w:rFonts w:ascii="Courier" w:hAnsi="Courier"/>
-                      <w:sz w:val="18"/>
-                      <w:szCs w:val="18"/>
-                    </w:rPr>
-                    <w:t>btn</w:t>
-                  </w:r>
-                  <w:proofErr w:type="spellEnd"/>
-                  <w:r>
-                    <w:rPr>
-                      <w:rFonts w:ascii="Courier" w:hAnsi="Courier"/>
-                      <w:sz w:val="18"/>
-                      <w:szCs w:val="18"/>
-                    </w:rPr>
-                    <w:t>-default"</w:t>
+                    <w:t xml:space="preserve"> class="btn btn-default"</w:t>
                   </w:r>
                   <w:r>
                     <w:rPr>
@@ -1888,30 +1445,14 @@
           <w:rFonts w:ascii="Helvetica Neue" w:hAnsi="Helvetica Neue" w:cs="Arial"/>
           <w:lang w:val="en-GB"/>
         </w:rPr>
-        <w:t xml:space="preserve"> the submit button the form data is sent to the </w:t>
-      </w:r>
-      <w:proofErr w:type="spellStart"/>
-      <w:r>
-        <w:rPr>
-          <w:rFonts w:ascii="Helvetica Neue" w:hAnsi="Helvetica Neue" w:cs="Arial"/>
-          <w:lang w:val="en-GB"/>
-        </w:rPr>
-        <w:t>savemo</w:t>
-      </w:r>
-      <w:r>
-        <w:rPr>
-          <w:rFonts w:ascii="Helvetica Neue" w:hAnsi="Helvetica Neue" w:cs="Arial"/>
-          <w:lang w:val="en-GB"/>
-        </w:rPr>
-        <w:t>nster.php</w:t>
-      </w:r>
-      <w:proofErr w:type="spellEnd"/>
-      <w:r>
-        <w:rPr>
-          <w:rFonts w:ascii="Helvetica Neue" w:hAnsi="Helvetica Neue" w:cs="Arial"/>
-          <w:lang w:val="en-GB"/>
-        </w:rPr>
-        <w:t xml:space="preserve"> script. The source code for this</w:t>
+        <w:t xml:space="preserve"> the submit button the form data is sent to the savemo</w:t>
+      </w:r>
+      <w:r>
+        <w:rPr>
+          <w:rFonts w:ascii="Helvetica Neue" w:hAnsi="Helvetica Neue" w:cs="Arial"/>
+          <w:lang w:val="en-GB"/>
+        </w:rPr>
+        <w:t>nster.php script. The source code for this</w:t>
       </w:r>
       <w:r>
         <w:rPr>
@@ -1996,23 +1537,276 @@
                     <w:rPr>
                       <w:rFonts w:ascii="Arial" w:hAnsi="Arial" w:cs="Arial"/>
                     </w:rPr>
-                    <w:t>$</w:t>
-                  </w:r>
-                  <w:proofErr w:type="spellStart"/>
-                  <w:r>
-                    <w:rPr>
-                      <w:rFonts w:ascii="Arial" w:hAnsi="Arial" w:cs="Arial"/>
-                    </w:rPr>
-                    <w:t>db</w:t>
-                  </w:r>
-                  <w:proofErr w:type="spellEnd"/>
-                  <w:r>
-                    <w:rPr>
-                      <w:rFonts w:ascii="Arial" w:hAnsi="Arial" w:cs="Arial"/>
-                    </w:rPr>
-                    <w:t xml:space="preserve"> = </w:t>
-                  </w:r>
-                  <w:proofErr w:type="spellStart"/>
+                    <w:t>$db = mysql</w:t>
+                  </w:r>
+                  <w:r>
+                    <w:rPr>
+                      <w:rFonts w:ascii="Arial" w:hAnsi="Arial" w:cs="Arial"/>
+                    </w:rPr>
+                    <w:t>i</w:t>
+                  </w:r>
+                  <w:r>
+                    <w:rPr>
+                      <w:rFonts w:ascii="Arial" w:hAnsi="Arial" w:cs="Arial"/>
+                    </w:rPr>
+                    <w:t>_connect("localhost", "</w:t>
+                  </w:r>
+                  <w:r>
+                    <w:rPr>
+                      <w:rFonts w:ascii="Arial" w:hAnsi="Arial" w:cs="Arial"/>
+                    </w:rPr>
+                    <w:t>mysqlusername</w:t>
+                  </w:r>
+                  <w:r>
+                    <w:rPr>
+                      <w:rFonts w:ascii="Arial" w:hAnsi="Arial" w:cs="Arial"/>
+                    </w:rPr>
+                    <w:t>",</w:t>
+                  </w:r>
+                  <w:r>
+                    <w:rPr>
+                      <w:rFonts w:ascii="Arial" w:hAnsi="Arial" w:cs="Arial"/>
+                    </w:rPr>
+                    <w:t xml:space="preserve"> </w:t>
+                  </w:r>
+                  <w:r>
+                    <w:rPr>
+                      <w:rFonts w:ascii="Arial" w:hAnsi="Arial" w:cs="Arial"/>
+                    </w:rPr>
+                    <w:t>"</w:t>
+                  </w:r>
+                  <w:r>
+                    <w:rPr>
+                      <w:rFonts w:ascii="Arial" w:hAnsi="Arial" w:cs="Arial"/>
+                    </w:rPr>
+                    <w:t>mysqlpassword</w:t>
+                  </w:r>
+                  <w:r>
+                    <w:rPr>
+                      <w:rFonts w:ascii="Arial" w:hAnsi="Arial" w:cs="Arial"/>
+                    </w:rPr>
+                    <w:t>"</w:t>
+                  </w:r>
+                  <w:r>
+                    <w:rPr>
+                      <w:rFonts w:ascii="Arial" w:hAnsi="Arial" w:cs="Arial"/>
+                    </w:rPr>
+                    <w:t xml:space="preserve">, </w:t>
+                  </w:r>
+                  <w:r>
+                    <w:rPr>
+                      <w:rFonts w:ascii="Arial" w:hAnsi="Arial" w:cs="Arial"/>
+                    </w:rPr>
+                    <w:t>"</w:t>
+                  </w:r>
+                  <w:r>
+                    <w:rPr>
+                      <w:rFonts w:ascii="Arial" w:hAnsi="Arial" w:cs="Arial"/>
+                    </w:rPr>
+                    <w:t>mysqldatabase"</w:t>
+                  </w:r>
+                  <w:r>
+                    <w:rPr>
+                      <w:rFonts w:ascii="Arial" w:hAnsi="Arial" w:cs="Arial"/>
+                    </w:rPr>
+                    <w:t>);</w:t>
+                  </w:r>
+                </w:p>
+                <w:p>
+                  <w:pPr>
+                    <w:rPr>
+                      <w:rFonts w:ascii="Arial" w:hAnsi="Arial" w:cs="Arial"/>
+                    </w:rPr>
+                  </w:pPr>
+                </w:p>
+                <w:p>
+                  <w:pPr>
+                    <w:rPr>
+                      <w:rFonts w:ascii="Arial" w:hAnsi="Arial" w:cs="Arial"/>
+                    </w:rPr>
+                  </w:pPr>
+                  <w:r>
+                    <w:rPr>
+                      <w:rFonts w:ascii="Arial" w:hAnsi="Arial" w:cs="Arial"/>
+                    </w:rPr>
+                    <w:t>// Obtain the file sent to the server within the response.</w:t>
+                  </w:r>
+                </w:p>
+                <w:p>
+                  <w:pPr>
+                    <w:rPr>
+                      <w:rFonts w:ascii="Arial" w:hAnsi="Arial" w:cs="Arial"/>
+                    </w:rPr>
+                  </w:pPr>
+                  <w:r>
+                    <w:rPr>
+                      <w:rFonts w:ascii="Arial" w:hAnsi="Arial" w:cs="Arial"/>
+                    </w:rPr>
+                    <w:t xml:space="preserve">$image = $_FILES['monsterimage']['tmp_name']; </w:t>
+                  </w:r>
+                </w:p>
+                <w:p>
+                  <w:pPr>
+                    <w:rPr>
+                      <w:rFonts w:ascii="Arial" w:hAnsi="Arial" w:cs="Arial"/>
+                    </w:rPr>
+                  </w:pPr>
+                  <w:r>
+                    <w:rPr>
+                      <w:rFonts w:ascii="Arial" w:hAnsi="Arial" w:cs="Arial"/>
+                    </w:rPr>
+                    <w:t>$audio = $_FILES['monsteraudio']['tmp_name'];</w:t>
+                  </w:r>
+                </w:p>
+                <w:p>
+                  <w:pPr>
+                    <w:rPr>
+                      <w:rFonts w:ascii="Arial" w:hAnsi="Arial" w:cs="Arial"/>
+                    </w:rPr>
+                  </w:pPr>
+                </w:p>
+                <w:p>
+                  <w:pPr>
+                    <w:rPr>
+                      <w:rFonts w:ascii="Arial" w:hAnsi="Arial" w:cs="Arial"/>
+                    </w:rPr>
+                  </w:pPr>
+                  <w:r>
+                    <w:rPr>
+                      <w:rFonts w:ascii="Arial" w:hAnsi="Arial" w:cs="Arial"/>
+                    </w:rPr>
+                    <w:t xml:space="preserve">  // Get the file binary data</w:t>
+                  </w:r>
+                </w:p>
+                <w:p>
+                  <w:pPr>
+                    <w:rPr>
+                      <w:rFonts w:ascii="Arial" w:hAnsi="Arial" w:cs="Arial"/>
+                    </w:rPr>
+                  </w:pPr>
+                  <w:r>
+                    <w:rPr>
+                      <w:rFonts w:ascii="Arial" w:hAnsi="Arial" w:cs="Arial"/>
+                    </w:rPr>
+                    <w:t xml:space="preserve">  $imagedata = addslashes(fread(fopen($image, "r"), filesize($image)));</w:t>
+                  </w:r>
+                </w:p>
+                <w:p>
+                  <w:pPr>
+                    <w:rPr>
+                      <w:rFonts w:ascii="Arial" w:hAnsi="Arial" w:cs="Arial"/>
+                    </w:rPr>
+                  </w:pPr>
+                  <w:r>
+                    <w:rPr>
+                      <w:rFonts w:ascii="Arial" w:hAnsi="Arial" w:cs="Arial"/>
+                    </w:rPr>
+                    <w:t xml:space="preserve">  $audiodata = addslashes(fread(fopen($audio, "r"), filesize($audio)));</w:t>
+                  </w:r>
+                </w:p>
+                <w:p>
+                  <w:pPr>
+                    <w:rPr>
+                      <w:rFonts w:ascii="Arial" w:hAnsi="Arial" w:cs="Arial"/>
+                    </w:rPr>
+                  </w:pPr>
+                  <w:r>
+                    <w:rPr>
+                      <w:rFonts w:ascii="Arial" w:hAnsi="Arial" w:cs="Arial"/>
+                    </w:rPr>
+                    <w:t xml:space="preserve">   </w:t>
+                  </w:r>
+                </w:p>
+                <w:p>
+                  <w:pPr>
+                    <w:rPr>
+                      <w:rFonts w:ascii="Arial" w:hAnsi="Arial" w:cs="Arial"/>
+                    </w:rPr>
+                  </w:pPr>
+                  <w:r>
+                    <w:rPr>
+                      <w:rFonts w:ascii="Arial" w:hAnsi="Arial" w:cs="Arial"/>
+                    </w:rPr>
+                    <w:t xml:space="preserve">  $sql = "INSERT INTO monster";</w:t>
+                  </w:r>
+                </w:p>
+                <w:p>
+                  <w:pPr>
+                    <w:rPr>
+                      <w:rFonts w:ascii="Arial" w:hAnsi="Arial" w:cs="Arial"/>
+                    </w:rPr>
+                  </w:pPr>
+                  <w:r>
+                    <w:rPr>
+                      <w:rFonts w:ascii="Arial" w:hAnsi="Arial" w:cs="Arial"/>
+                    </w:rPr>
+                    <w:t xml:space="preserve">  $sql .= "(name, image, audio) ";</w:t>
+                  </w:r>
+                </w:p>
+                <w:p>
+                  <w:pPr>
+                    <w:rPr>
+                      <w:rFonts w:ascii="Arial" w:hAnsi="Arial" w:cs="Arial"/>
+                    </w:rPr>
+                  </w:pPr>
+                  <w:r>
+                    <w:rPr>
+                      <w:rFonts w:ascii="Arial" w:hAnsi="Arial" w:cs="Arial"/>
+                    </w:rPr>
+                    <w:t xml:space="preserve">  $sql .= "VALUES ('$_POST[txtname]', '$imagedata','$audiodata');";</w:t>
+                  </w:r>
+                </w:p>
+                <w:p>
+                  <w:pPr>
+                    <w:rPr>
+                      <w:rFonts w:ascii="Arial" w:hAnsi="Arial" w:cs="Arial"/>
+                    </w:rPr>
+                  </w:pPr>
+                </w:p>
+                <w:p>
+                  <w:pPr>
+                    <w:rPr>
+                      <w:rFonts w:ascii="Arial" w:hAnsi="Arial" w:cs="Arial"/>
+                    </w:rPr>
+                  </w:pPr>
+                  <w:r>
+                    <w:rPr>
+                      <w:rFonts w:ascii="Arial" w:hAnsi="Arial" w:cs="Arial"/>
+                    </w:rPr>
+                    <w:t xml:space="preserve">  $result = mysql</w:t>
+                  </w:r>
+                  <w:r>
+                    <w:rPr>
+                      <w:rFonts w:ascii="Arial" w:hAnsi="Arial" w:cs="Arial"/>
+                    </w:rPr>
+                    <w:t>i</w:t>
+                  </w:r>
+                  <w:r>
+                    <w:rPr>
+                      <w:rFonts w:ascii="Arial" w:hAnsi="Arial" w:cs="Arial"/>
+                    </w:rPr>
+                    <w:t>_query($sql, $db);</w:t>
+                  </w:r>
+                </w:p>
+                <w:p>
+                  <w:pPr>
+                    <w:rPr>
+                      <w:rFonts w:ascii="Arial" w:hAnsi="Arial" w:cs="Arial"/>
+                    </w:rPr>
+                  </w:pPr>
+                </w:p>
+                <w:p>
+                  <w:pPr>
+                    <w:rPr>
+                      <w:rFonts w:ascii="Arial" w:hAnsi="Arial" w:cs="Arial"/>
+                    </w:rPr>
+                  </w:pPr>
+                  <w:r>
+                    <w:rPr>
+                      <w:rFonts w:ascii="Arial" w:hAnsi="Arial" w:cs="Arial"/>
+                    </w:rPr>
+                    <w:t xml:space="preserve">   </w:t>
+                  </w:r>
                   <w:r>
                     <w:rPr>
                       <w:rFonts w:ascii="Arial" w:hAnsi="Arial" w:cs="Arial"/>
@@ -2029,708 +1823,7 @@
                     <w:rPr>
                       <w:rFonts w:ascii="Arial" w:hAnsi="Arial" w:cs="Arial"/>
                     </w:rPr>
-                    <w:t>_</w:t>
-                  </w:r>
-                  <w:proofErr w:type="gramStart"/>
-                  <w:r>
-                    <w:rPr>
-                      <w:rFonts w:ascii="Arial" w:hAnsi="Arial" w:cs="Arial"/>
-                    </w:rPr>
-                    <w:t>connect</w:t>
-                  </w:r>
-                  <w:proofErr w:type="spellEnd"/>
-                  <w:r>
-                    <w:rPr>
-                      <w:rFonts w:ascii="Arial" w:hAnsi="Arial" w:cs="Arial"/>
-                    </w:rPr>
-                    <w:t>(</w:t>
-                  </w:r>
-                  <w:proofErr w:type="gramEnd"/>
-                  <w:r>
-                    <w:rPr>
-                      <w:rFonts w:ascii="Arial" w:hAnsi="Arial" w:cs="Arial"/>
-                    </w:rPr>
-                    <w:t>"localhost", "</w:t>
-                  </w:r>
-                  <w:proofErr w:type="spellStart"/>
-                  <w:r>
-                    <w:rPr>
-                      <w:rFonts w:ascii="Arial" w:hAnsi="Arial" w:cs="Arial"/>
-                    </w:rPr>
-                    <w:t>mysqlusername</w:t>
-                  </w:r>
-                  <w:proofErr w:type="spellEnd"/>
-                  <w:r>
-                    <w:rPr>
-                      <w:rFonts w:ascii="Arial" w:hAnsi="Arial" w:cs="Arial"/>
-                    </w:rPr>
-                    <w:t>",</w:t>
-                  </w:r>
-                  <w:r>
-                    <w:rPr>
-                      <w:rFonts w:ascii="Arial" w:hAnsi="Arial" w:cs="Arial"/>
-                    </w:rPr>
-                    <w:t xml:space="preserve"> </w:t>
-                  </w:r>
-                  <w:r>
-                    <w:rPr>
-                      <w:rFonts w:ascii="Arial" w:hAnsi="Arial" w:cs="Arial"/>
-                    </w:rPr>
-                    <w:t>"</w:t>
-                  </w:r>
-                  <w:proofErr w:type="spellStart"/>
-                  <w:r>
-                    <w:rPr>
-                      <w:rFonts w:ascii="Arial" w:hAnsi="Arial" w:cs="Arial"/>
-                    </w:rPr>
-                    <w:t>mysqlpassword</w:t>
-                  </w:r>
-                  <w:proofErr w:type="spellEnd"/>
-                  <w:r>
-                    <w:rPr>
-                      <w:rFonts w:ascii="Arial" w:hAnsi="Arial" w:cs="Arial"/>
-                    </w:rPr>
-                    <w:t>"</w:t>
-                  </w:r>
-                  <w:r>
-                    <w:rPr>
-                      <w:rFonts w:ascii="Arial" w:hAnsi="Arial" w:cs="Arial"/>
-                    </w:rPr>
-                    <w:t xml:space="preserve">, </w:t>
-                  </w:r>
-                  <w:r>
-                    <w:rPr>
-                      <w:rFonts w:ascii="Arial" w:hAnsi="Arial" w:cs="Arial"/>
-                    </w:rPr>
-                    <w:t>"</w:t>
-                  </w:r>
-                  <w:proofErr w:type="spellStart"/>
-                  <w:r>
-                    <w:rPr>
-                      <w:rFonts w:ascii="Arial" w:hAnsi="Arial" w:cs="Arial"/>
-                    </w:rPr>
-                    <w:t>mysqldatabase</w:t>
-                  </w:r>
-                  <w:proofErr w:type="spellEnd"/>
-                  <w:r>
-                    <w:rPr>
-                      <w:rFonts w:ascii="Arial" w:hAnsi="Arial" w:cs="Arial"/>
-                    </w:rPr>
-                    <w:t>"</w:t>
-                  </w:r>
-                  <w:r>
-                    <w:rPr>
-                      <w:rFonts w:ascii="Arial" w:hAnsi="Arial" w:cs="Arial"/>
-                    </w:rPr>
-                    <w:t>);</w:t>
-                  </w:r>
-                </w:p>
-                <w:p>
-                  <w:pPr>
-                    <w:rPr>
-                      <w:rFonts w:ascii="Arial" w:hAnsi="Arial" w:cs="Arial"/>
-                    </w:rPr>
-                  </w:pPr>
-                </w:p>
-                <w:p>
-                  <w:pPr>
-                    <w:rPr>
-                      <w:rFonts w:ascii="Arial" w:hAnsi="Arial" w:cs="Arial"/>
-                    </w:rPr>
-                  </w:pPr>
-                  <w:r>
-                    <w:rPr>
-                      <w:rFonts w:ascii="Arial" w:hAnsi="Arial" w:cs="Arial"/>
-                    </w:rPr>
-                    <w:t>// Obtain the file sent to the server within the response.</w:t>
-                  </w:r>
-                </w:p>
-                <w:p>
-                  <w:pPr>
-                    <w:rPr>
-                      <w:rFonts w:ascii="Arial" w:hAnsi="Arial" w:cs="Arial"/>
-                    </w:rPr>
-                  </w:pPr>
-                  <w:r>
-                    <w:rPr>
-                      <w:rFonts w:ascii="Arial" w:hAnsi="Arial" w:cs="Arial"/>
-                    </w:rPr>
-                    <w:t>$image = $_FILES['</w:t>
-                  </w:r>
-                  <w:proofErr w:type="spellStart"/>
-                  <w:r>
-                    <w:rPr>
-                      <w:rFonts w:ascii="Arial" w:hAnsi="Arial" w:cs="Arial"/>
-                    </w:rPr>
-                    <w:t>monsterimage</w:t>
-                  </w:r>
-                  <w:proofErr w:type="spellEnd"/>
-                  <w:proofErr w:type="gramStart"/>
-                  <w:r>
-                    <w:rPr>
-                      <w:rFonts w:ascii="Arial" w:hAnsi="Arial" w:cs="Arial"/>
-                    </w:rPr>
-                    <w:t>'][</w:t>
-                  </w:r>
-                  <w:proofErr w:type="gramEnd"/>
-                  <w:r>
-                    <w:rPr>
-                      <w:rFonts w:ascii="Arial" w:hAnsi="Arial" w:cs="Arial"/>
-                    </w:rPr>
-                    <w:t>'</w:t>
-                  </w:r>
-                  <w:proofErr w:type="spellStart"/>
-                  <w:r>
-                    <w:rPr>
-                      <w:rFonts w:ascii="Arial" w:hAnsi="Arial" w:cs="Arial"/>
-                    </w:rPr>
-                    <w:t>tmp_name</w:t>
-                  </w:r>
-                  <w:proofErr w:type="spellEnd"/>
-                  <w:r>
-                    <w:rPr>
-                      <w:rFonts w:ascii="Arial" w:hAnsi="Arial" w:cs="Arial"/>
-                    </w:rPr>
-                    <w:t xml:space="preserve">']; </w:t>
-                  </w:r>
-                </w:p>
-                <w:p>
-                  <w:pPr>
-                    <w:rPr>
-                      <w:rFonts w:ascii="Arial" w:hAnsi="Arial" w:cs="Arial"/>
-                    </w:rPr>
-                  </w:pPr>
-                  <w:r>
-                    <w:rPr>
-                      <w:rFonts w:ascii="Arial" w:hAnsi="Arial" w:cs="Arial"/>
-                    </w:rPr>
-                    <w:t>$audio = $_FILES['</w:t>
-                  </w:r>
-                  <w:proofErr w:type="spellStart"/>
-                  <w:r>
-                    <w:rPr>
-                      <w:rFonts w:ascii="Arial" w:hAnsi="Arial" w:cs="Arial"/>
-                    </w:rPr>
-                    <w:t>monsteraudio</w:t>
-                  </w:r>
-                  <w:proofErr w:type="spellEnd"/>
-                  <w:proofErr w:type="gramStart"/>
-                  <w:r>
-                    <w:rPr>
-                      <w:rFonts w:ascii="Arial" w:hAnsi="Arial" w:cs="Arial"/>
-                    </w:rPr>
-                    <w:t>'][</w:t>
-                  </w:r>
-                  <w:proofErr w:type="gramEnd"/>
-                  <w:r>
-                    <w:rPr>
-                      <w:rFonts w:ascii="Arial" w:hAnsi="Arial" w:cs="Arial"/>
-                    </w:rPr>
-                    <w:t>'</w:t>
-                  </w:r>
-                  <w:proofErr w:type="spellStart"/>
-                  <w:r>
-                    <w:rPr>
-                      <w:rFonts w:ascii="Arial" w:hAnsi="Arial" w:cs="Arial"/>
-                    </w:rPr>
-                    <w:t>tmp_name</w:t>
-                  </w:r>
-                  <w:proofErr w:type="spellEnd"/>
-                  <w:r>
-                    <w:rPr>
-                      <w:rFonts w:ascii="Arial" w:hAnsi="Arial" w:cs="Arial"/>
-                    </w:rPr>
-                    <w:t>'];</w:t>
-                  </w:r>
-                </w:p>
-                <w:p>
-                  <w:pPr>
-                    <w:rPr>
-                      <w:rFonts w:ascii="Arial" w:hAnsi="Arial" w:cs="Arial"/>
-                    </w:rPr>
-                  </w:pPr>
-                </w:p>
-                <w:p>
-                  <w:pPr>
-                    <w:rPr>
-                      <w:rFonts w:ascii="Arial" w:hAnsi="Arial" w:cs="Arial"/>
-                    </w:rPr>
-                  </w:pPr>
-                  <w:r>
-                    <w:rPr>
-                      <w:rFonts w:ascii="Arial" w:hAnsi="Arial" w:cs="Arial"/>
-                    </w:rPr>
-                    <w:t xml:space="preserve">  // Get the file binary data</w:t>
-                  </w:r>
-                </w:p>
-                <w:p>
-                  <w:pPr>
-                    <w:rPr>
-                      <w:rFonts w:ascii="Arial" w:hAnsi="Arial" w:cs="Arial"/>
-                    </w:rPr>
-                  </w:pPr>
-                  <w:r>
-                    <w:rPr>
-                      <w:rFonts w:ascii="Arial" w:hAnsi="Arial" w:cs="Arial"/>
-                    </w:rPr>
-                    <w:t xml:space="preserve">  $</w:t>
-                  </w:r>
-                  <w:proofErr w:type="spellStart"/>
-                  <w:r>
-                    <w:rPr>
-                      <w:rFonts w:ascii="Arial" w:hAnsi="Arial" w:cs="Arial"/>
-                    </w:rPr>
-                    <w:t>imagedata</w:t>
-                  </w:r>
-                  <w:proofErr w:type="spellEnd"/>
-                  <w:r>
-                    <w:rPr>
-                      <w:rFonts w:ascii="Arial" w:hAnsi="Arial" w:cs="Arial"/>
-                    </w:rPr>
-                    <w:t xml:space="preserve"> = </w:t>
-                  </w:r>
-                  <w:proofErr w:type="spellStart"/>
-                  <w:proofErr w:type="gramStart"/>
-                  <w:r>
-                    <w:rPr>
-                      <w:rFonts w:ascii="Arial" w:hAnsi="Arial" w:cs="Arial"/>
-                    </w:rPr>
-                    <w:t>addslashes</w:t>
-                  </w:r>
-                  <w:proofErr w:type="spellEnd"/>
-                  <w:r>
-                    <w:rPr>
-                      <w:rFonts w:ascii="Arial" w:hAnsi="Arial" w:cs="Arial"/>
-                    </w:rPr>
-                    <w:t>(</w:t>
-                  </w:r>
-                  <w:proofErr w:type="spellStart"/>
-                  <w:proofErr w:type="gramEnd"/>
-                  <w:r>
-                    <w:rPr>
-                      <w:rFonts w:ascii="Arial" w:hAnsi="Arial" w:cs="Arial"/>
-                    </w:rPr>
-                    <w:t>fread</w:t>
-                  </w:r>
-                  <w:proofErr w:type="spellEnd"/>
-                  <w:r>
-                    <w:rPr>
-                      <w:rFonts w:ascii="Arial" w:hAnsi="Arial" w:cs="Arial"/>
-                    </w:rPr>
-                    <w:t>(</w:t>
-                  </w:r>
-                  <w:proofErr w:type="spellStart"/>
-                  <w:r>
-                    <w:rPr>
-                      <w:rFonts w:ascii="Arial" w:hAnsi="Arial" w:cs="Arial"/>
-                    </w:rPr>
-                    <w:t>fopen</w:t>
-                  </w:r>
-                  <w:proofErr w:type="spellEnd"/>
-                  <w:r>
-                    <w:rPr>
-                      <w:rFonts w:ascii="Arial" w:hAnsi="Arial" w:cs="Arial"/>
-                    </w:rPr>
-                    <w:t xml:space="preserve">($image, "r"), </w:t>
-                  </w:r>
-                  <w:proofErr w:type="spellStart"/>
-                  <w:r>
-                    <w:rPr>
-                      <w:rFonts w:ascii="Arial" w:hAnsi="Arial" w:cs="Arial"/>
-                    </w:rPr>
-                    <w:t>filesize</w:t>
-                  </w:r>
-                  <w:proofErr w:type="spellEnd"/>
-                  <w:r>
-                    <w:rPr>
-                      <w:rFonts w:ascii="Arial" w:hAnsi="Arial" w:cs="Arial"/>
-                    </w:rPr>
-                    <w:t>($image)));</w:t>
-                  </w:r>
-                </w:p>
-                <w:p>
-                  <w:pPr>
-                    <w:rPr>
-                      <w:rFonts w:ascii="Arial" w:hAnsi="Arial" w:cs="Arial"/>
-                    </w:rPr>
-                  </w:pPr>
-                  <w:r>
-                    <w:rPr>
-                      <w:rFonts w:ascii="Arial" w:hAnsi="Arial" w:cs="Arial"/>
-                    </w:rPr>
-                    <w:t xml:space="preserve">  $</w:t>
-                  </w:r>
-                  <w:proofErr w:type="spellStart"/>
-                  <w:r>
-                    <w:rPr>
-                      <w:rFonts w:ascii="Arial" w:hAnsi="Arial" w:cs="Arial"/>
-                    </w:rPr>
-                    <w:t>audiodata</w:t>
-                  </w:r>
-                  <w:proofErr w:type="spellEnd"/>
-                  <w:r>
-                    <w:rPr>
-                      <w:rFonts w:ascii="Arial" w:hAnsi="Arial" w:cs="Arial"/>
-                    </w:rPr>
-                    <w:t xml:space="preserve"> = </w:t>
-                  </w:r>
-                  <w:proofErr w:type="spellStart"/>
-                  <w:proofErr w:type="gramStart"/>
-                  <w:r>
-                    <w:rPr>
-                      <w:rFonts w:ascii="Arial" w:hAnsi="Arial" w:cs="Arial"/>
-                    </w:rPr>
-                    <w:t>addslashes</w:t>
-                  </w:r>
-                  <w:proofErr w:type="spellEnd"/>
-                  <w:r>
-                    <w:rPr>
-                      <w:rFonts w:ascii="Arial" w:hAnsi="Arial" w:cs="Arial"/>
-                    </w:rPr>
-                    <w:t>(</w:t>
-                  </w:r>
-                  <w:proofErr w:type="spellStart"/>
-                  <w:proofErr w:type="gramEnd"/>
-                  <w:r>
-                    <w:rPr>
-                      <w:rFonts w:ascii="Arial" w:hAnsi="Arial" w:cs="Arial"/>
-                    </w:rPr>
-                    <w:t>fread</w:t>
-                  </w:r>
-                  <w:proofErr w:type="spellEnd"/>
-                  <w:r>
-                    <w:rPr>
-                      <w:rFonts w:ascii="Arial" w:hAnsi="Arial" w:cs="Arial"/>
-                    </w:rPr>
-                    <w:t>(</w:t>
-                  </w:r>
-                  <w:proofErr w:type="spellStart"/>
-                  <w:r>
-                    <w:rPr>
-                      <w:rFonts w:ascii="Arial" w:hAnsi="Arial" w:cs="Arial"/>
-                    </w:rPr>
-                    <w:t>fopen</w:t>
-                  </w:r>
-                  <w:proofErr w:type="spellEnd"/>
-                  <w:r>
-                    <w:rPr>
-                      <w:rFonts w:ascii="Arial" w:hAnsi="Arial" w:cs="Arial"/>
-                    </w:rPr>
-                    <w:t xml:space="preserve">($audio, "r"), </w:t>
-                  </w:r>
-                  <w:proofErr w:type="spellStart"/>
-                  <w:r>
-                    <w:rPr>
-                      <w:rFonts w:ascii="Arial" w:hAnsi="Arial" w:cs="Arial"/>
-                    </w:rPr>
-                    <w:t>filesize</w:t>
-                  </w:r>
-                  <w:proofErr w:type="spellEnd"/>
-                  <w:r>
-                    <w:rPr>
-                      <w:rFonts w:ascii="Arial" w:hAnsi="Arial" w:cs="Arial"/>
-                    </w:rPr>
-                    <w:t>($audio)));</w:t>
-                  </w:r>
-                </w:p>
-                <w:p>
-                  <w:pPr>
-                    <w:rPr>
-                      <w:rFonts w:ascii="Arial" w:hAnsi="Arial" w:cs="Arial"/>
-                    </w:rPr>
-                  </w:pPr>
-                  <w:r>
-                    <w:rPr>
-                      <w:rFonts w:ascii="Arial" w:hAnsi="Arial" w:cs="Arial"/>
-                    </w:rPr>
-                    <w:t xml:space="preserve">   </w:t>
-                  </w:r>
-                </w:p>
-                <w:p>
-                  <w:pPr>
-                    <w:rPr>
-                      <w:rFonts w:ascii="Arial" w:hAnsi="Arial" w:cs="Arial"/>
-                    </w:rPr>
-                  </w:pPr>
-                  <w:r>
-                    <w:rPr>
-                      <w:rFonts w:ascii="Arial" w:hAnsi="Arial" w:cs="Arial"/>
-                    </w:rPr>
-                    <w:t xml:space="preserve">  $</w:t>
-                  </w:r>
-                  <w:proofErr w:type="spellStart"/>
-                  <w:r>
-                    <w:rPr>
-                      <w:rFonts w:ascii="Arial" w:hAnsi="Arial" w:cs="Arial"/>
-                    </w:rPr>
-                    <w:t>sql</w:t>
-                  </w:r>
-                  <w:proofErr w:type="spellEnd"/>
-                  <w:r>
-                    <w:rPr>
-                      <w:rFonts w:ascii="Arial" w:hAnsi="Arial" w:cs="Arial"/>
-                    </w:rPr>
-                    <w:t xml:space="preserve"> = "INSERT INTO monster";</w:t>
-                  </w:r>
-                </w:p>
-                <w:p>
-                  <w:pPr>
-                    <w:rPr>
-                      <w:rFonts w:ascii="Arial" w:hAnsi="Arial" w:cs="Arial"/>
-                    </w:rPr>
-                  </w:pPr>
-                  <w:r>
-                    <w:rPr>
-                      <w:rFonts w:ascii="Arial" w:hAnsi="Arial" w:cs="Arial"/>
-                    </w:rPr>
-                    <w:t xml:space="preserve">  $</w:t>
-                  </w:r>
-                  <w:proofErr w:type="spellStart"/>
-                  <w:proofErr w:type="gramStart"/>
-                  <w:r>
-                    <w:rPr>
-                      <w:rFonts w:ascii="Arial" w:hAnsi="Arial" w:cs="Arial"/>
-                    </w:rPr>
-                    <w:t>sql</w:t>
-                  </w:r>
-                  <w:proofErr w:type="spellEnd"/>
-                  <w:r>
-                    <w:rPr>
-                      <w:rFonts w:ascii="Arial" w:hAnsi="Arial" w:cs="Arial"/>
-                    </w:rPr>
-                    <w:t xml:space="preserve"> .</w:t>
-                  </w:r>
-                  <w:proofErr w:type="gramEnd"/>
-                  <w:r>
-                    <w:rPr>
-                      <w:rFonts w:ascii="Arial" w:hAnsi="Arial" w:cs="Arial"/>
-                    </w:rPr>
-                    <w:t>= "(name, image, audio) ";</w:t>
-                  </w:r>
-                </w:p>
-                <w:p>
-                  <w:pPr>
-                    <w:rPr>
-                      <w:rFonts w:ascii="Arial" w:hAnsi="Arial" w:cs="Arial"/>
-                    </w:rPr>
-                  </w:pPr>
-                  <w:r>
-                    <w:rPr>
-                      <w:rFonts w:ascii="Arial" w:hAnsi="Arial" w:cs="Arial"/>
-                    </w:rPr>
-                    <w:t xml:space="preserve">  $</w:t>
-                  </w:r>
-                  <w:proofErr w:type="spellStart"/>
-                  <w:proofErr w:type="gramStart"/>
-                  <w:r>
-                    <w:rPr>
-                      <w:rFonts w:ascii="Arial" w:hAnsi="Arial" w:cs="Arial"/>
-                    </w:rPr>
-                    <w:t>sql</w:t>
-                  </w:r>
-                  <w:proofErr w:type="spellEnd"/>
-                  <w:r>
-                    <w:rPr>
-                      <w:rFonts w:ascii="Arial" w:hAnsi="Arial" w:cs="Arial"/>
-                    </w:rPr>
-                    <w:t xml:space="preserve"> .</w:t>
-                  </w:r>
-                  <w:proofErr w:type="gramEnd"/>
-                  <w:r>
-                    <w:rPr>
-                      <w:rFonts w:ascii="Arial" w:hAnsi="Arial" w:cs="Arial"/>
-                    </w:rPr>
-                    <w:t>= "VALUES ('$_POST[</w:t>
-                  </w:r>
-                  <w:proofErr w:type="spellStart"/>
-                  <w:r>
-                    <w:rPr>
-                      <w:rFonts w:ascii="Arial" w:hAnsi="Arial" w:cs="Arial"/>
-                    </w:rPr>
-                    <w:t>txtname</w:t>
-                  </w:r>
-                  <w:proofErr w:type="spellEnd"/>
-                  <w:r>
-                    <w:rPr>
-                      <w:rFonts w:ascii="Arial" w:hAnsi="Arial" w:cs="Arial"/>
-                    </w:rPr>
-                    <w:t>]', '$</w:t>
-                  </w:r>
-                  <w:proofErr w:type="spellStart"/>
-                  <w:r>
-                    <w:rPr>
-                      <w:rFonts w:ascii="Arial" w:hAnsi="Arial" w:cs="Arial"/>
-                    </w:rPr>
-                    <w:t>imagedata</w:t>
-                  </w:r>
-                  <w:proofErr w:type="spellEnd"/>
-                  <w:r>
-                    <w:rPr>
-                      <w:rFonts w:ascii="Arial" w:hAnsi="Arial" w:cs="Arial"/>
-                    </w:rPr>
-                    <w:t>','$</w:t>
-                  </w:r>
-                  <w:proofErr w:type="spellStart"/>
-                  <w:r>
-                    <w:rPr>
-                      <w:rFonts w:ascii="Arial" w:hAnsi="Arial" w:cs="Arial"/>
-                    </w:rPr>
-                    <w:t>audiodata</w:t>
-                  </w:r>
-                  <w:proofErr w:type="spellEnd"/>
-                  <w:r>
-                    <w:rPr>
-                      <w:rFonts w:ascii="Arial" w:hAnsi="Arial" w:cs="Arial"/>
-                    </w:rPr>
-                    <w:t>');";</w:t>
-                  </w:r>
-                </w:p>
-                <w:p>
-                  <w:pPr>
-                    <w:rPr>
-                      <w:rFonts w:ascii="Arial" w:hAnsi="Arial" w:cs="Arial"/>
-                    </w:rPr>
-                  </w:pPr>
-                </w:p>
-                <w:p>
-                  <w:pPr>
-                    <w:rPr>
-                      <w:rFonts w:ascii="Arial" w:hAnsi="Arial" w:cs="Arial"/>
-                    </w:rPr>
-                  </w:pPr>
-                  <w:r>
-                    <w:rPr>
-                      <w:rFonts w:ascii="Arial" w:hAnsi="Arial" w:cs="Arial"/>
-                    </w:rPr>
-                    <w:t xml:space="preserve">  $result = </w:t>
-                  </w:r>
-                  <w:proofErr w:type="spellStart"/>
-                  <w:r>
-                    <w:rPr>
-                      <w:rFonts w:ascii="Arial" w:hAnsi="Arial" w:cs="Arial"/>
-                    </w:rPr>
-                    <w:t>mysql</w:t>
-                  </w:r>
-                  <w:r>
-                    <w:rPr>
-                      <w:rFonts w:ascii="Arial" w:hAnsi="Arial" w:cs="Arial"/>
-                    </w:rPr>
-                    <w:t>i</w:t>
-                  </w:r>
-                  <w:r>
-                    <w:rPr>
-                      <w:rFonts w:ascii="Arial" w:hAnsi="Arial" w:cs="Arial"/>
-                    </w:rPr>
-                    <w:t>_</w:t>
-                  </w:r>
-                  <w:proofErr w:type="gramStart"/>
-                  <w:r>
-                    <w:rPr>
-                      <w:rFonts w:ascii="Arial" w:hAnsi="Arial" w:cs="Arial"/>
-                    </w:rPr>
-                    <w:t>query</w:t>
-                  </w:r>
-                  <w:proofErr w:type="spellEnd"/>
-                  <w:r>
-                    <w:rPr>
-                      <w:rFonts w:ascii="Arial" w:hAnsi="Arial" w:cs="Arial"/>
-                    </w:rPr>
-                    <w:t>(</w:t>
-                  </w:r>
-                  <w:proofErr w:type="gramEnd"/>
-                  <w:r>
-                    <w:rPr>
-                      <w:rFonts w:ascii="Arial" w:hAnsi="Arial" w:cs="Arial"/>
-                    </w:rPr>
-                    <w:t>$</w:t>
-                  </w:r>
-                  <w:proofErr w:type="spellStart"/>
-                  <w:r>
-                    <w:rPr>
-                      <w:rFonts w:ascii="Arial" w:hAnsi="Arial" w:cs="Arial"/>
-                    </w:rPr>
-                    <w:t>sql</w:t>
-                  </w:r>
-                  <w:proofErr w:type="spellEnd"/>
-                  <w:r>
-                    <w:rPr>
-                      <w:rFonts w:ascii="Arial" w:hAnsi="Arial" w:cs="Arial"/>
-                    </w:rPr>
-                    <w:t>, $</w:t>
-                  </w:r>
-                  <w:proofErr w:type="spellStart"/>
-                  <w:r>
-                    <w:rPr>
-                      <w:rFonts w:ascii="Arial" w:hAnsi="Arial" w:cs="Arial"/>
-                    </w:rPr>
-                    <w:t>db</w:t>
-                  </w:r>
-                  <w:proofErr w:type="spellEnd"/>
-                  <w:r>
-                    <w:rPr>
-                      <w:rFonts w:ascii="Arial" w:hAnsi="Arial" w:cs="Arial"/>
-                    </w:rPr>
-                    <w:t>);</w:t>
-                  </w:r>
-                </w:p>
-                <w:p>
-                  <w:pPr>
-                    <w:rPr>
-                      <w:rFonts w:ascii="Arial" w:hAnsi="Arial" w:cs="Arial"/>
-                    </w:rPr>
-                  </w:pPr>
-                </w:p>
-                <w:p>
-                  <w:pPr>
-                    <w:rPr>
-                      <w:rFonts w:ascii="Arial" w:hAnsi="Arial" w:cs="Arial"/>
-                    </w:rPr>
-                  </w:pPr>
-                  <w:r>
-                    <w:rPr>
-                      <w:rFonts w:ascii="Arial" w:hAnsi="Arial" w:cs="Arial"/>
-                    </w:rPr>
-                    <w:t xml:space="preserve">   </w:t>
-                  </w:r>
-                  <w:proofErr w:type="spellStart"/>
-                  <w:r>
-                    <w:rPr>
-                      <w:rFonts w:ascii="Arial" w:hAnsi="Arial" w:cs="Arial"/>
-                    </w:rPr>
-                    <w:t>mysql</w:t>
-                  </w:r>
-                  <w:r>
-                    <w:rPr>
-                      <w:rFonts w:ascii="Arial" w:hAnsi="Arial" w:cs="Arial"/>
-                    </w:rPr>
-                    <w:t>i</w:t>
-                  </w:r>
-                  <w:r>
-                    <w:rPr>
-                      <w:rFonts w:ascii="Arial" w:hAnsi="Arial" w:cs="Arial"/>
-                    </w:rPr>
-                    <w:t>_</w:t>
-                  </w:r>
-                  <w:proofErr w:type="gramStart"/>
-                  <w:r>
-                    <w:rPr>
-                      <w:rFonts w:ascii="Arial" w:hAnsi="Arial" w:cs="Arial"/>
-                    </w:rPr>
-                    <w:t>close</w:t>
-                  </w:r>
-                  <w:proofErr w:type="spellEnd"/>
-                  <w:r>
-                    <w:rPr>
-                      <w:rFonts w:ascii="Arial" w:hAnsi="Arial" w:cs="Arial"/>
-                    </w:rPr>
-                    <w:t>(</w:t>
-                  </w:r>
-                  <w:proofErr w:type="gramEnd"/>
-                  <w:r>
-                    <w:rPr>
-                      <w:rFonts w:ascii="Arial" w:hAnsi="Arial" w:cs="Arial"/>
-                    </w:rPr>
-                    <w:t>);</w:t>
+                    <w:t>_close();</w:t>
                   </w:r>
                 </w:p>
                 <w:p>
@@ -3060,23 +2153,7 @@
           <w:rFonts w:ascii="Helvetica Neue" w:hAnsi="Helvetica Neue" w:cs="Arial"/>
           <w:lang w:val="en-GB"/>
         </w:rPr>
-        <w:t xml:space="preserve"> (these files are included in the bundle on </w:t>
-      </w:r>
-      <w:proofErr w:type="spellStart"/>
-      <w:r>
-        <w:rPr>
-          <w:rFonts w:ascii="Helvetica Neue" w:hAnsi="Helvetica Neue" w:cs="Arial"/>
-          <w:lang w:val="en-GB"/>
-        </w:rPr>
-        <w:t>github</w:t>
-      </w:r>
-      <w:proofErr w:type="spellEnd"/>
-      <w:r>
-        <w:rPr>
-          <w:rFonts w:ascii="Helvetica Neue" w:hAnsi="Helvetica Neue" w:cs="Arial"/>
-          <w:lang w:val="en-GB"/>
-        </w:rPr>
-        <w:t xml:space="preserve"> linked to above)</w:t>
+        <w:t xml:space="preserve"> (these files are included in the bundle on github linked to above)</w:t>
       </w:r>
       <w:r>
         <w:rPr>
@@ -3123,6 +2200,52 @@
           <w:lang w:val="en-GB"/>
         </w:rPr>
       </w:pPr>
+    </w:p>
+    <w:p>
+      <w:pPr>
+        <w:rPr>
+          <w:rFonts w:ascii="Helvetica Neue" w:hAnsi="Helvetica Neue" w:cs="Arial"/>
+          <w:lang w:val="en-GB"/>
+        </w:rPr>
+      </w:pPr>
+    </w:p>
+    <w:p>
+      <w:pPr>
+        <w:rPr>
+          <w:rFonts w:ascii="Helvetica Neue" w:hAnsi="Helvetica Neue" w:cs="Arial"/>
+          <w:lang w:val="en-GB"/>
+        </w:rPr>
+      </w:pPr>
+      <w:r>
+        <w:rPr>
+          <w:noProof/>
+        </w:rPr>
+        <w:lastRenderedPageBreak/>
+        <w:pict w14:anchorId="0E69979A">
+          <v:shapetype id="_x0000_t75" coordsize="21600,21600" o:spt="75" o:preferrelative="t" path="m@4@5l@4@11@9@11@9@5xe" filled="f" stroked="f">
+            <v:stroke joinstyle="miter"/>
+            <v:formulas>
+              <v:f eqn="if lineDrawn pixelLineWidth 0"/>
+              <v:f eqn="sum @0 1 0"/>
+              <v:f eqn="sum 0 0 @1"/>
+              <v:f eqn="prod @2 1 2"/>
+              <v:f eqn="prod @3 21600 pixelWidth"/>
+              <v:f eqn="prod @3 21600 pixelHeight"/>
+              <v:f eqn="sum @0 0 1"/>
+              <v:f eqn="prod @6 1 2"/>
+              <v:f eqn="prod @7 21600 pixelWidth"/>
+              <v:f eqn="sum @8 21600 0"/>
+              <v:f eqn="prod @7 21600 pixelHeight"/>
+              <v:f eqn="sum @10 21600 0"/>
+            </v:formulas>
+            <v:path o:extrusionok="f" gradientshapeok="t" o:connecttype="rect"/>
+            <o:lock v:ext="edit" aspectratio="t"/>
+          </v:shapetype>
+          <v:shape id="Picture 1" o:spid="_x0000_i1025" type="#_x0000_t75" style="width:431.55pt;height:357.65pt;visibility:visible;mso-wrap-style:square">
+            <v:imagedata r:id="rId8" o:title=""/>
+          </v:shape>
+        </w:pict>
+      </w:r>
     </w:p>
     <w:p>
       <w:pPr>
@@ -3144,6 +2267,16 @@
       </w:pPr>
       <w:r>
         <w:rPr>
+          <w:noProof/>
+        </w:rPr>
+        <w:pict w14:anchorId="0AAE774A">
+          <v:shape id="_x0000_i1030" type="#_x0000_t75" style="width:6in;height:92.1pt;visibility:visible;mso-wrap-style:square">
+            <v:imagedata r:id="rId9" o:title=""/>
+          </v:shape>
+        </w:pict>
+      </w:r>
+      <w:r>
+        <w:rPr>
           <w:rFonts w:ascii="Helvetica Neue" w:hAnsi="Helvetica Neue" w:cs="Arial"/>
           <w:b/>
           <w:sz w:val="28"/>
@@ -3213,7 +2346,6 @@
         </w:rPr>
         <w:t xml:space="preserve">Recreate the </w:t>
       </w:r>
-      <w:proofErr w:type="spellStart"/>
       <w:r>
         <w:rPr>
           <w:rFonts w:ascii="Helvetica Neue" w:hAnsi="Helvetica Neue" w:cs="Arial"/>
@@ -3230,7 +2362,6 @@
         </w:rPr>
         <w:t>.php</w:t>
       </w:r>
-      <w:proofErr w:type="spellEnd"/>
       <w:r>
         <w:rPr>
           <w:rFonts w:ascii="Helvetica Neue" w:hAnsi="Helvetica Neue" w:cs="Arial"/>
@@ -3303,60 +2434,33 @@
                       <w:sz w:val="22"/>
                       <w:szCs w:val="22"/>
                     </w:rPr>
-                    <w:t xml:space="preserve">  </w:t>
-                  </w:r>
-                  <w:proofErr w:type="gramStart"/>
-                  <w:r>
-                    <w:rPr>
-                      <w:rFonts w:ascii="Arial" w:hAnsi="Arial" w:cs="Arial"/>
-                      <w:sz w:val="22"/>
-                      <w:szCs w:val="22"/>
-                    </w:rPr>
-                    <w:t>header(</w:t>
-                  </w:r>
-                  <w:proofErr w:type="gramEnd"/>
-                  <w:r>
-                    <w:rPr>
-                      <w:rFonts w:ascii="Arial" w:hAnsi="Arial" w:cs="Arial"/>
-                      <w:sz w:val="22"/>
-                      <w:szCs w:val="22"/>
-                    </w:rPr>
-                    <w:t>"Content-type: image/jpeg");</w:t>
-                  </w:r>
-                </w:p>
-                <w:p>
-                  <w:pPr>
-                    <w:rPr>
-                      <w:rFonts w:ascii="Arial" w:hAnsi="Arial" w:cs="Arial"/>
-                      <w:sz w:val="22"/>
-                      <w:szCs w:val="22"/>
-                    </w:rPr>
-                  </w:pPr>
-                </w:p>
-                <w:p>
-                  <w:pPr>
-                    <w:rPr>
-                      <w:rFonts w:ascii="Arial" w:hAnsi="Arial" w:cs="Arial"/>
-                      <w:sz w:val="22"/>
-                      <w:szCs w:val="22"/>
-                    </w:rPr>
-                  </w:pPr>
-                  <w:r>
-                    <w:rPr>
-                      <w:rFonts w:ascii="Arial" w:hAnsi="Arial" w:cs="Arial"/>
-                      <w:sz w:val="22"/>
-                      <w:szCs w:val="22"/>
-                    </w:rPr>
-                    <w:t xml:space="preserve">  $conn = </w:t>
-                  </w:r>
-                  <w:proofErr w:type="spellStart"/>
-                  <w:r>
-                    <w:rPr>
-                      <w:rFonts w:ascii="Arial" w:hAnsi="Arial" w:cs="Arial"/>
-                      <w:sz w:val="22"/>
-                      <w:szCs w:val="22"/>
-                    </w:rPr>
-                    <w:t>mysql</w:t>
+                    <w:t xml:space="preserve">  header("Content-type: image/jpeg");</w:t>
+                  </w:r>
+                </w:p>
+                <w:p>
+                  <w:pPr>
+                    <w:rPr>
+                      <w:rFonts w:ascii="Arial" w:hAnsi="Arial" w:cs="Arial"/>
+                      <w:sz w:val="22"/>
+                      <w:szCs w:val="22"/>
+                    </w:rPr>
+                  </w:pPr>
+                </w:p>
+                <w:p>
+                  <w:pPr>
+                    <w:rPr>
+                      <w:rFonts w:ascii="Arial" w:hAnsi="Arial" w:cs="Arial"/>
+                      <w:sz w:val="22"/>
+                      <w:szCs w:val="22"/>
+                    </w:rPr>
+                  </w:pPr>
+                  <w:r>
+                    <w:rPr>
+                      <w:rFonts w:ascii="Arial" w:hAnsi="Arial" w:cs="Arial"/>
+                      <w:sz w:val="22"/>
+                      <w:szCs w:val="22"/>
+                    </w:rPr>
+                    <w:t xml:space="preserve">  $conn = mysql</w:t>
                   </w:r>
                   <w:r>
                     <w:rPr>
@@ -3372,78 +2476,15 @@
                       <w:sz w:val="22"/>
                       <w:szCs w:val="22"/>
                     </w:rPr>
-                    <w:t>_</w:t>
-                  </w:r>
-                  <w:proofErr w:type="gramStart"/>
-                  <w:r>
-                    <w:rPr>
-                      <w:rFonts w:ascii="Arial" w:hAnsi="Arial" w:cs="Arial"/>
-                      <w:sz w:val="22"/>
-                      <w:szCs w:val="22"/>
-                    </w:rPr>
-                    <w:t>connec</w:t>
-                  </w:r>
-                  <w:r>
-                    <w:rPr>
-                      <w:rFonts w:ascii="Arial" w:hAnsi="Arial" w:cs="Arial"/>
-                      <w:sz w:val="22"/>
-                      <w:szCs w:val="22"/>
-                    </w:rPr>
-                    <w:t>t</w:t>
-                  </w:r>
-                  <w:proofErr w:type="spellEnd"/>
-                  <w:r>
-                    <w:rPr>
-                      <w:rFonts w:ascii="Arial" w:hAnsi="Arial" w:cs="Arial"/>
-                      <w:sz w:val="22"/>
-                      <w:szCs w:val="22"/>
-                    </w:rPr>
-                    <w:t>(</w:t>
-                  </w:r>
-                  <w:proofErr w:type="gramEnd"/>
-                  <w:r>
-                    <w:rPr>
-                      <w:rFonts w:ascii="Arial" w:hAnsi="Arial" w:cs="Arial"/>
-                      <w:sz w:val="22"/>
-                      <w:szCs w:val="22"/>
-                    </w:rPr>
-                    <w:t xml:space="preserve">"localhost", " </w:t>
-                  </w:r>
-                  <w:proofErr w:type="spellStart"/>
-                  <w:r>
-                    <w:rPr>
-                      <w:rFonts w:ascii="Arial" w:hAnsi="Arial" w:cs="Arial"/>
-                      <w:sz w:val="22"/>
-                      <w:szCs w:val="22"/>
-                    </w:rPr>
-                    <w:t>mysqlusername</w:t>
-                  </w:r>
-                  <w:proofErr w:type="spellEnd"/>
-                  <w:r>
-                    <w:rPr>
-                      <w:rFonts w:ascii="Arial" w:hAnsi="Arial" w:cs="Arial"/>
-                      <w:sz w:val="22"/>
-                      <w:szCs w:val="22"/>
-                    </w:rPr>
-                    <w:t xml:space="preserve"> "," </w:t>
-                  </w:r>
-                  <w:proofErr w:type="spellStart"/>
-                  <w:r>
-                    <w:rPr>
-                      <w:rFonts w:ascii="Arial" w:hAnsi="Arial" w:cs="Arial"/>
-                      <w:sz w:val="22"/>
-                      <w:szCs w:val="22"/>
-                    </w:rPr>
-                    <w:t>mysqlpassword</w:t>
-                  </w:r>
-                  <w:proofErr w:type="spellEnd"/>
-                  <w:r>
-                    <w:rPr>
-                      <w:rFonts w:ascii="Arial" w:hAnsi="Arial" w:cs="Arial"/>
-                      <w:sz w:val="22"/>
-                      <w:szCs w:val="22"/>
-                    </w:rPr>
-                    <w:t xml:space="preserve"> </w:t>
+                    <w:t>_connec</w:t>
+                  </w:r>
+                  <w:r>
+                    <w:rPr>
+                      <w:rFonts w:ascii="Arial" w:hAnsi="Arial" w:cs="Arial"/>
+                      <w:sz w:val="22"/>
+                      <w:szCs w:val="22"/>
+                    </w:rPr>
+                    <w:t xml:space="preserve">t("localhost", " mysqlusername "," mysqlpassword </w:t>
                   </w:r>
                   <w:r>
                     <w:rPr>
@@ -3459,25 +2500,7 @@
                       <w:sz w:val="22"/>
                       <w:szCs w:val="22"/>
                     </w:rPr>
-                    <w:t>, "</w:t>
-                  </w:r>
-                  <w:proofErr w:type="spellStart"/>
-                  <w:r>
-                    <w:rPr>
-                      <w:rFonts w:ascii="Arial" w:hAnsi="Arial" w:cs="Arial"/>
-                      <w:sz w:val="22"/>
-                      <w:szCs w:val="22"/>
-                    </w:rPr>
-                    <w:t>databasename</w:t>
-                  </w:r>
-                  <w:proofErr w:type="spellEnd"/>
-                  <w:r>
-                    <w:rPr>
-                      <w:rFonts w:ascii="Arial" w:hAnsi="Arial" w:cs="Arial"/>
-                      <w:sz w:val="22"/>
-                      <w:szCs w:val="22"/>
-                    </w:rPr>
-                    <w:t xml:space="preserve"> "</w:t>
+                    <w:t>, "databasename "</w:t>
                   </w:r>
                   <w:r>
                     <w:rPr>
@@ -3511,25 +2534,7 @@
                       <w:sz w:val="22"/>
                       <w:szCs w:val="22"/>
                     </w:rPr>
-                    <w:t xml:space="preserve">  $</w:t>
-                  </w:r>
-                  <w:proofErr w:type="spellStart"/>
-                  <w:r>
-                    <w:rPr>
-                      <w:rFonts w:ascii="Arial" w:hAnsi="Arial" w:cs="Arial"/>
-                      <w:sz w:val="22"/>
-                      <w:szCs w:val="22"/>
-                    </w:rPr>
-                    <w:t>sql</w:t>
-                  </w:r>
-                  <w:proofErr w:type="spellEnd"/>
-                  <w:r>
-                    <w:rPr>
-                      <w:rFonts w:ascii="Arial" w:hAnsi="Arial" w:cs="Arial"/>
-                      <w:sz w:val="22"/>
-                      <w:szCs w:val="22"/>
-                    </w:rPr>
-                    <w:t xml:space="preserve"> = "SELECT image FROM monster WHERE id=</w:t>
+                    <w:t xml:space="preserve">  $sql = "SELECT image FROM monster WHERE id=</w:t>
                   </w:r>
                   <w:r>
                     <w:rPr>
@@ -3540,41 +2545,13 @@
                     </w:rPr>
                     <w:t>'</w:t>
                   </w:r>
-                  <w:proofErr w:type="gramStart"/>
-                  <w:r>
-                    <w:rPr>
-                      <w:rFonts w:ascii="Arial" w:hAnsi="Arial" w:cs="Arial"/>
-                      <w:sz w:val="22"/>
-                      <w:szCs w:val="22"/>
-                    </w:rPr>
-                    <w:t>" .</w:t>
-                  </w:r>
-                  <w:proofErr w:type="gramEnd"/>
-                  <w:r>
-                    <w:rPr>
-                      <w:rFonts w:ascii="Arial" w:hAnsi="Arial" w:cs="Arial"/>
-                      <w:sz w:val="22"/>
-                      <w:szCs w:val="22"/>
-                    </w:rPr>
-                    <w:t xml:space="preserve"> $_</w:t>
-                  </w:r>
-                  <w:proofErr w:type="gramStart"/>
-                  <w:r>
-                    <w:rPr>
-                      <w:rFonts w:ascii="Arial" w:hAnsi="Arial" w:cs="Arial"/>
-                      <w:sz w:val="22"/>
-                      <w:szCs w:val="22"/>
-                    </w:rPr>
-                    <w:t>GET[</w:t>
-                  </w:r>
-                  <w:proofErr w:type="gramEnd"/>
-                  <w:r>
-                    <w:rPr>
-                      <w:rFonts w:ascii="Arial" w:hAnsi="Arial" w:cs="Arial"/>
-                      <w:sz w:val="22"/>
-                      <w:szCs w:val="22"/>
-                    </w:rPr>
-                    <w:t>id] ."</w:t>
+                  <w:r>
+                    <w:rPr>
+                      <w:rFonts w:ascii="Arial" w:hAnsi="Arial" w:cs="Arial"/>
+                      <w:sz w:val="22"/>
+                      <w:szCs w:val="22"/>
+                    </w:rPr>
+                    <w:t>" . $_GET[id] ."</w:t>
                   </w:r>
                   <w:r>
                     <w:rPr>
@@ -3625,16 +2602,7 @@
                       <w:sz w:val="22"/>
                       <w:szCs w:val="22"/>
                     </w:rPr>
-                    <w:t xml:space="preserve">  $result = </w:t>
-                  </w:r>
-                  <w:proofErr w:type="spellStart"/>
-                  <w:r>
-                    <w:rPr>
-                      <w:rFonts w:ascii="Arial" w:hAnsi="Arial" w:cs="Arial"/>
-                      <w:sz w:val="22"/>
-                      <w:szCs w:val="22"/>
-                    </w:rPr>
-                    <w:t>mysql</w:t>
+                    <w:t xml:space="preserve">  $result = mysql</w:t>
                   </w:r>
                   <w:r>
                     <w:rPr>
@@ -3650,78 +2618,24 @@
                       <w:sz w:val="22"/>
                       <w:szCs w:val="22"/>
                     </w:rPr>
-                    <w:t>_</w:t>
-                  </w:r>
-                  <w:proofErr w:type="gramStart"/>
-                  <w:r>
-                    <w:rPr>
-                      <w:rFonts w:ascii="Arial" w:hAnsi="Arial" w:cs="Arial"/>
-                      <w:sz w:val="22"/>
-                      <w:szCs w:val="22"/>
-                    </w:rPr>
-                    <w:t>query</w:t>
-                  </w:r>
-                  <w:proofErr w:type="spellEnd"/>
-                  <w:r>
-                    <w:rPr>
-                      <w:rFonts w:ascii="Arial" w:hAnsi="Arial" w:cs="Arial"/>
-                      <w:sz w:val="22"/>
-                      <w:szCs w:val="22"/>
-                    </w:rPr>
-                    <w:t>(</w:t>
-                  </w:r>
-                  <w:proofErr w:type="gramEnd"/>
-                  <w:r>
-                    <w:rPr>
-                      <w:rFonts w:ascii="Arial" w:hAnsi="Arial" w:cs="Arial"/>
-                      <w:sz w:val="22"/>
-                      <w:szCs w:val="22"/>
-                    </w:rPr>
-                    <w:t>$</w:t>
-                  </w:r>
-                  <w:proofErr w:type="spellStart"/>
-                  <w:r>
-                    <w:rPr>
-                      <w:rFonts w:ascii="Arial" w:hAnsi="Arial" w:cs="Arial"/>
-                      <w:sz w:val="22"/>
-                      <w:szCs w:val="22"/>
-                    </w:rPr>
-                    <w:t>sql</w:t>
-                  </w:r>
-                  <w:proofErr w:type="spellEnd"/>
-                  <w:r>
-                    <w:rPr>
-                      <w:rFonts w:ascii="Arial" w:hAnsi="Arial" w:cs="Arial"/>
-                      <w:sz w:val="22"/>
-                      <w:szCs w:val="22"/>
-                    </w:rPr>
-                    <w:t>, $conn);</w:t>
-                  </w:r>
-                </w:p>
-                <w:p>
-                  <w:pPr>
-                    <w:rPr>
-                      <w:rFonts w:ascii="Arial" w:hAnsi="Arial" w:cs="Arial"/>
-                      <w:sz w:val="22"/>
-                      <w:szCs w:val="22"/>
-                    </w:rPr>
-                  </w:pPr>
-                  <w:r>
-                    <w:rPr>
-                      <w:rFonts w:ascii="Arial" w:hAnsi="Arial" w:cs="Arial"/>
-                      <w:sz w:val="22"/>
-                      <w:szCs w:val="22"/>
-                    </w:rPr>
-                    <w:t xml:space="preserve">  $row = </w:t>
-                  </w:r>
-                  <w:proofErr w:type="spellStart"/>
-                  <w:r>
-                    <w:rPr>
-                      <w:rFonts w:ascii="Arial" w:hAnsi="Arial" w:cs="Arial"/>
-                      <w:sz w:val="22"/>
-                      <w:szCs w:val="22"/>
-                    </w:rPr>
-                    <w:t>mysql</w:t>
+                    <w:t>_query($sql, $conn);</w:t>
+                  </w:r>
+                </w:p>
+                <w:p>
+                  <w:pPr>
+                    <w:rPr>
+                      <w:rFonts w:ascii="Arial" w:hAnsi="Arial" w:cs="Arial"/>
+                      <w:sz w:val="22"/>
+                      <w:szCs w:val="22"/>
+                    </w:rPr>
+                  </w:pPr>
+                  <w:r>
+                    <w:rPr>
+                      <w:rFonts w:ascii="Arial" w:hAnsi="Arial" w:cs="Arial"/>
+                      <w:sz w:val="22"/>
+                      <w:szCs w:val="22"/>
+                    </w:rPr>
+                    <w:t xml:space="preserve">  $row = mysql</w:t>
                   </w:r>
                   <w:r>
                     <w:rPr>
@@ -3737,16 +2651,7 @@
                       <w:sz w:val="22"/>
                       <w:szCs w:val="22"/>
                     </w:rPr>
-                    <w:t>_fetch_array</w:t>
-                  </w:r>
-                  <w:proofErr w:type="spellEnd"/>
-                  <w:r>
-                    <w:rPr>
-                      <w:rFonts w:ascii="Arial" w:hAnsi="Arial" w:cs="Arial"/>
-                      <w:sz w:val="22"/>
-                      <w:szCs w:val="22"/>
-                    </w:rPr>
-                    <w:t>($result);</w:t>
+                    <w:t>_fetch_array($result);</w:t>
                   </w:r>
                 </w:p>
                 <w:p>
@@ -4014,15 +2919,7 @@
           <w:rFonts w:ascii="Helvetica Neue" w:hAnsi="Helvetica Neue" w:cs="Arial"/>
           <w:lang w:val="en-GB"/>
         </w:rPr>
-        <w:t xml:space="preserve">named </w:t>
-      </w:r>
-      <w:proofErr w:type="spellStart"/>
-      <w:r>
-        <w:rPr>
-          <w:rFonts w:ascii="Helvetica Neue" w:hAnsi="Helvetica Neue" w:cs="Arial"/>
-          <w:lang w:val="en-GB"/>
-        </w:rPr>
-        <w:t>getwav</w:t>
+        <w:t>named getwav</w:t>
       </w:r>
       <w:r>
         <w:rPr>
@@ -4036,15 +2933,7 @@
           <w:rFonts w:ascii="Helvetica Neue" w:hAnsi="Helvetica Neue" w:cs="Arial"/>
           <w:lang w:val="en-GB"/>
         </w:rPr>
-        <w:t>p</w:t>
-      </w:r>
-      <w:proofErr w:type="spellEnd"/>
-      <w:r>
-        <w:rPr>
-          <w:rFonts w:ascii="Helvetica Neue" w:hAnsi="Helvetica Neue" w:cs="Arial"/>
-          <w:lang w:val="en-GB"/>
-        </w:rPr>
-        <w:t xml:space="preserve"> in line with the code below, </w:t>
+        <w:t xml:space="preserve">p in line with the code below, </w:t>
       </w:r>
       <w:r>
         <w:rPr>
@@ -4118,185 +3007,59 @@
                       <w:sz w:val="22"/>
                       <w:szCs w:val="22"/>
                     </w:rPr>
-                    <w:t xml:space="preserve">  </w:t>
-                  </w:r>
-                  <w:proofErr w:type="gramStart"/>
-                  <w:r>
-                    <w:rPr>
-                      <w:rFonts w:ascii="Arial" w:hAnsi="Arial" w:cs="Arial"/>
-                      <w:sz w:val="22"/>
-                      <w:szCs w:val="22"/>
-                    </w:rPr>
-                    <w:t>header(</w:t>
-                  </w:r>
-                  <w:proofErr w:type="gramEnd"/>
-                  <w:r>
-                    <w:rPr>
-                      <w:rFonts w:ascii="Arial" w:hAnsi="Arial" w:cs="Arial"/>
-                      <w:sz w:val="22"/>
-                      <w:szCs w:val="22"/>
-                    </w:rPr>
-                    <w:t>"Content-type: audio/wav");</w:t>
-                  </w:r>
-                </w:p>
-                <w:p>
-                  <w:pPr>
-                    <w:rPr>
-                      <w:rFonts w:ascii="Arial" w:hAnsi="Arial" w:cs="Arial"/>
-                      <w:sz w:val="22"/>
-                      <w:szCs w:val="22"/>
-                    </w:rPr>
-                  </w:pPr>
-                </w:p>
-                <w:p>
-                  <w:pPr>
-                    <w:rPr>
-                      <w:rFonts w:ascii="Arial" w:hAnsi="Arial" w:cs="Arial"/>
-                      <w:sz w:val="22"/>
-                      <w:szCs w:val="22"/>
-                    </w:rPr>
-                  </w:pPr>
-                  <w:r>
-                    <w:rPr>
-                      <w:rFonts w:ascii="Arial" w:hAnsi="Arial" w:cs="Arial"/>
-                      <w:sz w:val="22"/>
-                      <w:szCs w:val="22"/>
-                    </w:rPr>
-                    <w:t xml:space="preserve">  $conn = </w:t>
-                  </w:r>
-                  <w:proofErr w:type="spellStart"/>
-                  <w:r>
-                    <w:rPr>
-                      <w:rFonts w:ascii="Arial" w:hAnsi="Arial" w:cs="Arial"/>
-                      <w:sz w:val="22"/>
-                      <w:szCs w:val="22"/>
-                    </w:rPr>
-                    <w:t>mysqli_</w:t>
-                  </w:r>
-                  <w:proofErr w:type="gramStart"/>
-                  <w:r>
-                    <w:rPr>
-                      <w:rFonts w:ascii="Arial" w:hAnsi="Arial" w:cs="Arial"/>
-                      <w:sz w:val="22"/>
-                      <w:szCs w:val="22"/>
-                    </w:rPr>
-                    <w:t>connect</w:t>
-                  </w:r>
-                  <w:proofErr w:type="spellEnd"/>
-                  <w:r>
-                    <w:rPr>
-                      <w:rFonts w:ascii="Arial" w:hAnsi="Arial" w:cs="Arial"/>
-                      <w:sz w:val="22"/>
-                      <w:szCs w:val="22"/>
-                    </w:rPr>
-                    <w:t>(</w:t>
-                  </w:r>
-                  <w:proofErr w:type="gramEnd"/>
-                  <w:r>
-                    <w:rPr>
-                      <w:rFonts w:ascii="Arial" w:hAnsi="Arial" w:cs="Arial"/>
-                      <w:sz w:val="22"/>
-                      <w:szCs w:val="22"/>
-                    </w:rPr>
-                    <w:t xml:space="preserve">"localhost", " </w:t>
-                  </w:r>
-                  <w:proofErr w:type="spellStart"/>
-                  <w:r>
-                    <w:rPr>
-                      <w:rFonts w:ascii="Arial" w:hAnsi="Arial" w:cs="Arial"/>
-                      <w:sz w:val="22"/>
-                      <w:szCs w:val="22"/>
-                    </w:rPr>
-                    <w:t>mysqlusername</w:t>
-                  </w:r>
-                  <w:proofErr w:type="spellEnd"/>
-                  <w:r>
-                    <w:rPr>
-                      <w:rFonts w:ascii="Arial" w:hAnsi="Arial" w:cs="Arial"/>
-                      <w:sz w:val="22"/>
-                      <w:szCs w:val="22"/>
-                    </w:rPr>
-                    <w:t xml:space="preserve"> "," </w:t>
-                  </w:r>
-                  <w:proofErr w:type="spellStart"/>
-                  <w:r>
-                    <w:rPr>
-                      <w:rFonts w:ascii="Arial" w:hAnsi="Arial" w:cs="Arial"/>
-                      <w:sz w:val="22"/>
-                      <w:szCs w:val="22"/>
-                    </w:rPr>
-                    <w:t>mysqlpassword</w:t>
-                  </w:r>
-                  <w:proofErr w:type="spellEnd"/>
-                  <w:r>
-                    <w:rPr>
-                      <w:rFonts w:ascii="Arial" w:hAnsi="Arial" w:cs="Arial"/>
-                      <w:sz w:val="22"/>
-                      <w:szCs w:val="22"/>
-                    </w:rPr>
-                    <w:t xml:space="preserve"> ", "</w:t>
-                  </w:r>
-                  <w:proofErr w:type="spellStart"/>
-                  <w:r>
-                    <w:rPr>
-                      <w:rFonts w:ascii="Arial" w:hAnsi="Arial" w:cs="Arial"/>
-                      <w:sz w:val="22"/>
-                      <w:szCs w:val="22"/>
-                    </w:rPr>
-                    <w:t>databasename</w:t>
-                  </w:r>
-                  <w:proofErr w:type="spellEnd"/>
-                  <w:r>
-                    <w:rPr>
-                      <w:rFonts w:ascii="Arial" w:hAnsi="Arial" w:cs="Arial"/>
-                      <w:sz w:val="22"/>
-                      <w:szCs w:val="22"/>
-                    </w:rPr>
-                    <w:t xml:space="preserve"> ");</w:t>
-                  </w:r>
-                </w:p>
-                <w:p>
-                  <w:pPr>
-                    <w:rPr>
-                      <w:rFonts w:ascii="Arial" w:hAnsi="Arial" w:cs="Arial"/>
-                      <w:sz w:val="22"/>
-                      <w:szCs w:val="22"/>
-                    </w:rPr>
-                  </w:pPr>
-                </w:p>
-                <w:p>
-                  <w:pPr>
-                    <w:rPr>
-                      <w:rFonts w:ascii="Arial" w:hAnsi="Arial" w:cs="Arial"/>
-                      <w:sz w:val="22"/>
-                      <w:szCs w:val="22"/>
-                    </w:rPr>
-                  </w:pPr>
-                  <w:r>
-                    <w:rPr>
-                      <w:rFonts w:ascii="Arial" w:hAnsi="Arial" w:cs="Arial"/>
-                      <w:sz w:val="22"/>
-                      <w:szCs w:val="22"/>
-                    </w:rPr>
-                    <w:t xml:space="preserve">  $</w:t>
-                  </w:r>
-                  <w:proofErr w:type="spellStart"/>
-                  <w:r>
-                    <w:rPr>
-                      <w:rFonts w:ascii="Arial" w:hAnsi="Arial" w:cs="Arial"/>
-                      <w:sz w:val="22"/>
-                      <w:szCs w:val="22"/>
-                    </w:rPr>
-                    <w:t>sql</w:t>
-                  </w:r>
-                  <w:proofErr w:type="spellEnd"/>
-                  <w:r>
-                    <w:rPr>
-                      <w:rFonts w:ascii="Arial" w:hAnsi="Arial" w:cs="Arial"/>
-                      <w:sz w:val="22"/>
-                      <w:szCs w:val="22"/>
-                    </w:rPr>
-                    <w:t xml:space="preserve"> = "SELECT audio FROM monster WHERE id=</w:t>
+                    <w:t xml:space="preserve">  header("Content-type: audio/wav");</w:t>
+                  </w:r>
+                </w:p>
+                <w:p>
+                  <w:pPr>
+                    <w:rPr>
+                      <w:rFonts w:ascii="Arial" w:hAnsi="Arial" w:cs="Arial"/>
+                      <w:sz w:val="22"/>
+                      <w:szCs w:val="22"/>
+                    </w:rPr>
+                  </w:pPr>
+                </w:p>
+                <w:p>
+                  <w:pPr>
+                    <w:rPr>
+                      <w:rFonts w:ascii="Arial" w:hAnsi="Arial" w:cs="Arial"/>
+                      <w:sz w:val="22"/>
+                      <w:szCs w:val="22"/>
+                    </w:rPr>
+                  </w:pPr>
+                  <w:r>
+                    <w:rPr>
+                      <w:rFonts w:ascii="Arial" w:hAnsi="Arial" w:cs="Arial"/>
+                      <w:sz w:val="22"/>
+                      <w:szCs w:val="22"/>
+                    </w:rPr>
+                    <w:t xml:space="preserve">  $conn = mysqli_connect("localhost", " mysqlusername "," mysqlpassword ", "databasename ");</w:t>
+                  </w:r>
+                </w:p>
+                <w:p>
+                  <w:pPr>
+                    <w:rPr>
+                      <w:rFonts w:ascii="Arial" w:hAnsi="Arial" w:cs="Arial"/>
+                      <w:sz w:val="22"/>
+                      <w:szCs w:val="22"/>
+                    </w:rPr>
+                  </w:pPr>
+                </w:p>
+                <w:p>
+                  <w:pPr>
+                    <w:rPr>
+                      <w:rFonts w:ascii="Arial" w:hAnsi="Arial" w:cs="Arial"/>
+                      <w:sz w:val="22"/>
+                      <w:szCs w:val="22"/>
+                    </w:rPr>
+                  </w:pPr>
+                  <w:r>
+                    <w:rPr>
+                      <w:rFonts w:ascii="Arial" w:hAnsi="Arial" w:cs="Arial"/>
+                      <w:sz w:val="22"/>
+                      <w:szCs w:val="22"/>
+                    </w:rPr>
+                    <w:t xml:space="preserve">  $sql = "SELECT audio FROM monster WHERE id=</w:t>
                   </w:r>
                   <w:r>
                     <w:rPr>
@@ -4307,41 +3070,13 @@
                     </w:rPr>
                     <w:t>'</w:t>
                   </w:r>
-                  <w:proofErr w:type="gramStart"/>
-                  <w:r>
-                    <w:rPr>
-                      <w:rFonts w:ascii="Arial" w:hAnsi="Arial" w:cs="Arial"/>
-                      <w:sz w:val="22"/>
-                      <w:szCs w:val="22"/>
-                    </w:rPr>
-                    <w:t>" .</w:t>
-                  </w:r>
-                  <w:proofErr w:type="gramEnd"/>
-                  <w:r>
-                    <w:rPr>
-                      <w:rFonts w:ascii="Arial" w:hAnsi="Arial" w:cs="Arial"/>
-                      <w:sz w:val="22"/>
-                      <w:szCs w:val="22"/>
-                    </w:rPr>
-                    <w:t xml:space="preserve"> $_</w:t>
-                  </w:r>
-                  <w:proofErr w:type="gramStart"/>
-                  <w:r>
-                    <w:rPr>
-                      <w:rFonts w:ascii="Arial" w:hAnsi="Arial" w:cs="Arial"/>
-                      <w:sz w:val="22"/>
-                      <w:szCs w:val="22"/>
-                    </w:rPr>
-                    <w:t>GET[</w:t>
-                  </w:r>
-                  <w:proofErr w:type="gramEnd"/>
-                  <w:r>
-                    <w:rPr>
-                      <w:rFonts w:ascii="Arial" w:hAnsi="Arial" w:cs="Arial"/>
-                      <w:sz w:val="22"/>
-                      <w:szCs w:val="22"/>
-                    </w:rPr>
-                    <w:t>id] ."</w:t>
+                  <w:r>
+                    <w:rPr>
+                      <w:rFonts w:ascii="Arial" w:hAnsi="Arial" w:cs="Arial"/>
+                      <w:sz w:val="22"/>
+                      <w:szCs w:val="22"/>
+                    </w:rPr>
+                    <w:t>" . $_GET[id] ."</w:t>
                   </w:r>
                   <w:r>
                     <w:rPr>
@@ -4392,16 +3127,7 @@
                       <w:sz w:val="22"/>
                       <w:szCs w:val="22"/>
                     </w:rPr>
-                    <w:t xml:space="preserve">  $result = </w:t>
-                  </w:r>
-                  <w:proofErr w:type="spellStart"/>
-                  <w:r>
-                    <w:rPr>
-                      <w:rFonts w:ascii="Arial" w:hAnsi="Arial" w:cs="Arial"/>
-                      <w:sz w:val="22"/>
-                      <w:szCs w:val="22"/>
-                    </w:rPr>
-                    <w:t>mysql</w:t>
+                    <w:t xml:space="preserve">  $result = mysql</w:t>
                   </w:r>
                   <w:r>
                     <w:rPr>
@@ -4417,78 +3143,24 @@
                       <w:sz w:val="22"/>
                       <w:szCs w:val="22"/>
                     </w:rPr>
-                    <w:t>_</w:t>
-                  </w:r>
-                  <w:proofErr w:type="gramStart"/>
-                  <w:r>
-                    <w:rPr>
-                      <w:rFonts w:ascii="Arial" w:hAnsi="Arial" w:cs="Arial"/>
-                      <w:sz w:val="22"/>
-                      <w:szCs w:val="22"/>
-                    </w:rPr>
-                    <w:t>query</w:t>
-                  </w:r>
-                  <w:proofErr w:type="spellEnd"/>
-                  <w:r>
-                    <w:rPr>
-                      <w:rFonts w:ascii="Arial" w:hAnsi="Arial" w:cs="Arial"/>
-                      <w:sz w:val="22"/>
-                      <w:szCs w:val="22"/>
-                    </w:rPr>
-                    <w:t>(</w:t>
-                  </w:r>
-                  <w:proofErr w:type="gramEnd"/>
-                  <w:r>
-                    <w:rPr>
-                      <w:rFonts w:ascii="Arial" w:hAnsi="Arial" w:cs="Arial"/>
-                      <w:sz w:val="22"/>
-                      <w:szCs w:val="22"/>
-                    </w:rPr>
-                    <w:t>$</w:t>
-                  </w:r>
-                  <w:proofErr w:type="spellStart"/>
-                  <w:r>
-                    <w:rPr>
-                      <w:rFonts w:ascii="Arial" w:hAnsi="Arial" w:cs="Arial"/>
-                      <w:sz w:val="22"/>
-                      <w:szCs w:val="22"/>
-                    </w:rPr>
-                    <w:t>sql</w:t>
-                  </w:r>
-                  <w:proofErr w:type="spellEnd"/>
-                  <w:r>
-                    <w:rPr>
-                      <w:rFonts w:ascii="Arial" w:hAnsi="Arial" w:cs="Arial"/>
-                      <w:sz w:val="22"/>
-                      <w:szCs w:val="22"/>
-                    </w:rPr>
-                    <w:t>, $conn);</w:t>
-                  </w:r>
-                </w:p>
-                <w:p>
-                  <w:pPr>
-                    <w:rPr>
-                      <w:rFonts w:ascii="Arial" w:hAnsi="Arial" w:cs="Arial"/>
-                      <w:sz w:val="22"/>
-                      <w:szCs w:val="22"/>
-                    </w:rPr>
-                  </w:pPr>
-                  <w:r>
-                    <w:rPr>
-                      <w:rFonts w:ascii="Arial" w:hAnsi="Arial" w:cs="Arial"/>
-                      <w:sz w:val="22"/>
-                      <w:szCs w:val="22"/>
-                    </w:rPr>
-                    <w:t xml:space="preserve">  $row = </w:t>
-                  </w:r>
-                  <w:proofErr w:type="spellStart"/>
-                  <w:r>
-                    <w:rPr>
-                      <w:rFonts w:ascii="Arial" w:hAnsi="Arial" w:cs="Arial"/>
-                      <w:sz w:val="22"/>
-                      <w:szCs w:val="22"/>
-                    </w:rPr>
-                    <w:t>mysql</w:t>
+                    <w:t>_query($sql, $conn);</w:t>
+                  </w:r>
+                </w:p>
+                <w:p>
+                  <w:pPr>
+                    <w:rPr>
+                      <w:rFonts w:ascii="Arial" w:hAnsi="Arial" w:cs="Arial"/>
+                      <w:sz w:val="22"/>
+                      <w:szCs w:val="22"/>
+                    </w:rPr>
+                  </w:pPr>
+                  <w:r>
+                    <w:rPr>
+                      <w:rFonts w:ascii="Arial" w:hAnsi="Arial" w:cs="Arial"/>
+                      <w:sz w:val="22"/>
+                      <w:szCs w:val="22"/>
+                    </w:rPr>
+                    <w:t xml:space="preserve">  $row = mysql</w:t>
                   </w:r>
                   <w:r>
                     <w:rPr>
@@ -4504,16 +3176,7 @@
                       <w:sz w:val="22"/>
                       <w:szCs w:val="22"/>
                     </w:rPr>
-                    <w:t>_fetch_array</w:t>
-                  </w:r>
-                  <w:proofErr w:type="spellEnd"/>
-                  <w:r>
-                    <w:rPr>
-                      <w:rFonts w:ascii="Arial" w:hAnsi="Arial" w:cs="Arial"/>
-                      <w:sz w:val="22"/>
-                      <w:szCs w:val="22"/>
-                    </w:rPr>
-                    <w:t>($result);</w:t>
+                    <w:t>_fetch_array($result);</w:t>
                   </w:r>
                 </w:p>
                 <w:p>
@@ -4710,37 +3373,12 @@
           <w:lang w:val="en-GB"/>
         </w:rPr>
       </w:pPr>
-      <w:proofErr w:type="gramStart"/>
-      <w:r>
-        <w:rPr>
-          <w:rFonts w:ascii="Helvetica Neue" w:hAnsi="Helvetica Neue" w:cs="Arial"/>
-          <w:lang w:val="en-GB"/>
-        </w:rPr>
-        <w:t>Finally</w:t>
-      </w:r>
-      <w:proofErr w:type="gramEnd"/>
-      <w:r>
-        <w:rPr>
-          <w:rFonts w:ascii="Helvetica Neue" w:hAnsi="Helvetica Neue" w:cs="Arial"/>
-          <w:lang w:val="en-GB"/>
-        </w:rPr>
-        <w:t xml:space="preserve"> we will create a script named </w:t>
-      </w:r>
-      <w:proofErr w:type="spellStart"/>
-      <w:r>
-        <w:rPr>
-          <w:rFonts w:ascii="Helvetica Neue" w:hAnsi="Helvetica Neue" w:cs="Arial"/>
-          <w:lang w:val="en-GB"/>
-        </w:rPr>
-        <w:t>displaymonster.php</w:t>
-      </w:r>
-      <w:proofErr w:type="spellEnd"/>
-      <w:r>
-        <w:rPr>
-          <w:rFonts w:ascii="Helvetica Neue" w:hAnsi="Helvetica Neue" w:cs="Arial"/>
-          <w:lang w:val="en-GB"/>
-        </w:rPr>
-        <w:t xml:space="preserve"> that will display the first monster saved within the monster table.</w:t>
+      <w:r>
+        <w:rPr>
+          <w:rFonts w:ascii="Helvetica Neue" w:hAnsi="Helvetica Neue" w:cs="Arial"/>
+          <w:lang w:val="en-GB"/>
+        </w:rPr>
+        <w:t>Finally we will create a script named displaymonster.php that will display the first monster saved within the monster table.</w:t>
       </w:r>
     </w:p>
     <w:p>
@@ -4803,14 +3441,7 @@
                     <w:rPr>
                       <w:rFonts w:ascii="Arial" w:hAnsi="Arial" w:cs="Arial"/>
                     </w:rPr>
-                    <w:t xml:space="preserve">  $conn = </w:t>
-                  </w:r>
-                  <w:proofErr w:type="spellStart"/>
-                  <w:r>
-                    <w:rPr>
-                      <w:rFonts w:ascii="Arial" w:hAnsi="Arial" w:cs="Arial"/>
-                    </w:rPr>
-                    <w:t>mysql</w:t>
+                    <w:t xml:space="preserve">  $conn = mysql</w:t>
                   </w:r>
                   <w:r>
                     <w:rPr>
@@ -4822,34 +3453,13 @@
                     <w:rPr>
                       <w:rFonts w:ascii="Arial" w:hAnsi="Arial" w:cs="Arial"/>
                     </w:rPr>
-                    <w:t>_</w:t>
-                  </w:r>
-                  <w:proofErr w:type="gramStart"/>
-                  <w:r>
-                    <w:rPr>
-                      <w:rFonts w:ascii="Arial" w:hAnsi="Arial" w:cs="Arial"/>
-                    </w:rPr>
-                    <w:t>connec</w:t>
-                  </w:r>
-                  <w:r>
-                    <w:rPr>
-                      <w:rFonts w:ascii="Arial" w:hAnsi="Arial" w:cs="Arial"/>
-                    </w:rPr>
-                    <w:t>t</w:t>
-                  </w:r>
-                  <w:proofErr w:type="spellEnd"/>
-                  <w:r>
-                    <w:rPr>
-                      <w:rFonts w:ascii="Arial" w:hAnsi="Arial" w:cs="Arial"/>
-                    </w:rPr>
-                    <w:t>(</w:t>
-                  </w:r>
-                  <w:proofErr w:type="gramEnd"/>
-                  <w:r>
-                    <w:rPr>
-                      <w:rFonts w:ascii="Arial" w:hAnsi="Arial" w:cs="Arial"/>
-                    </w:rPr>
-                    <w:t>"localhost", "</w:t>
+                    <w:t>_connec</w:t>
+                  </w:r>
+                  <w:r>
+                    <w:rPr>
+                      <w:rFonts w:ascii="Arial" w:hAnsi="Arial" w:cs="Arial"/>
+                    </w:rPr>
+                    <w:t>t("localhost", "</w:t>
                   </w:r>
                   <w:r>
                     <w:rPr>
@@ -4857,19 +3467,11 @@
                     </w:rPr>
                     <w:t xml:space="preserve"> </w:t>
                   </w:r>
-                  <w:proofErr w:type="spellStart"/>
-                  <w:r>
-                    <w:rPr>
-                      <w:rFonts w:ascii="Arial" w:hAnsi="Arial" w:cs="Arial"/>
-                    </w:rPr>
-                    <w:t>mysqlusername</w:t>
-                  </w:r>
-                  <w:proofErr w:type="spellEnd"/>
-                  <w:r>
-                    <w:rPr>
-                      <w:rFonts w:ascii="Arial" w:hAnsi="Arial" w:cs="Arial"/>
-                    </w:rPr>
-                    <w:t xml:space="preserve"> ","</w:t>
+                  <w:r>
+                    <w:rPr>
+                      <w:rFonts w:ascii="Arial" w:hAnsi="Arial" w:cs="Arial"/>
+                    </w:rPr>
+                    <w:t>mysqlusername ","</w:t>
                   </w:r>
                   <w:r>
                     <w:rPr>
@@ -4877,14 +3479,12 @@
                     </w:rPr>
                     <w:t xml:space="preserve"> </w:t>
                   </w:r>
-                  <w:proofErr w:type="spellStart"/>
                   <w:r>
                     <w:rPr>
                       <w:rFonts w:ascii="Arial" w:hAnsi="Arial" w:cs="Arial"/>
                     </w:rPr>
                     <w:t>mysqlpassword</w:t>
                   </w:r>
-                  <w:proofErr w:type="spellEnd"/>
                   <w:r>
                     <w:rPr>
                       <w:rFonts w:ascii="Arial" w:hAnsi="Arial" w:cs="Arial"/>
@@ -4895,16 +3495,8 @@
                     <w:rPr>
                       <w:rFonts w:ascii="Arial" w:hAnsi="Arial" w:cs="Arial"/>
                     </w:rPr>
-                    <w:t>, "</w:t>
-                  </w:r>
-                  <w:proofErr w:type="spellStart"/>
-                  <w:r>
-                    <w:rPr>
-                      <w:rFonts w:ascii="Arial" w:hAnsi="Arial" w:cs="Arial"/>
-                    </w:rPr>
-                    <w:t>databasename</w:t>
-                  </w:r>
-                  <w:proofErr w:type="spellEnd"/>
+                    <w:t>, "databasename</w:t>
+                  </w:r>
                   <w:r>
                     <w:rPr>
                       <w:rFonts w:ascii="Arial" w:hAnsi="Arial" w:cs="Arial"/>
@@ -4929,48 +3521,27 @@
                     <w:rPr>
                       <w:rFonts w:ascii="Arial" w:hAnsi="Arial" w:cs="Arial"/>
                     </w:rPr>
-                    <w:t>$</w:t>
-                  </w:r>
-                  <w:proofErr w:type="spellStart"/>
-                  <w:r>
-                    <w:rPr>
-                      <w:rFonts w:ascii="Arial" w:hAnsi="Arial" w:cs="Arial"/>
-                    </w:rPr>
-                    <w:t>sql</w:t>
-                  </w:r>
-                  <w:proofErr w:type="spellEnd"/>
-                  <w:r>
-                    <w:rPr>
-                      <w:rFonts w:ascii="Arial" w:hAnsi="Arial" w:cs="Arial"/>
-                    </w:rPr>
-                    <w:t xml:space="preserve"> = "select id from monster;";</w:t>
-                  </w:r>
-                </w:p>
-                <w:p>
-                  <w:pPr>
-                    <w:rPr>
-                      <w:rFonts w:ascii="Arial" w:hAnsi="Arial" w:cs="Arial"/>
-                    </w:rPr>
-                  </w:pPr>
-                </w:p>
-                <w:p>
-                  <w:pPr>
-                    <w:rPr>
-                      <w:rFonts w:ascii="Arial" w:hAnsi="Arial" w:cs="Arial"/>
-                    </w:rPr>
-                  </w:pPr>
-                  <w:r>
-                    <w:rPr>
-                      <w:rFonts w:ascii="Arial" w:hAnsi="Arial" w:cs="Arial"/>
-                    </w:rPr>
-                    <w:t xml:space="preserve">$result = </w:t>
-                  </w:r>
-                  <w:proofErr w:type="spellStart"/>
-                  <w:r>
-                    <w:rPr>
-                      <w:rFonts w:ascii="Arial" w:hAnsi="Arial" w:cs="Arial"/>
-                    </w:rPr>
-                    <w:t>mysql</w:t>
+                    <w:t>$sql = "select id from monster;";</w:t>
+                  </w:r>
+                </w:p>
+                <w:p>
+                  <w:pPr>
+                    <w:rPr>
+                      <w:rFonts w:ascii="Arial" w:hAnsi="Arial" w:cs="Arial"/>
+                    </w:rPr>
+                  </w:pPr>
+                </w:p>
+                <w:p>
+                  <w:pPr>
+                    <w:rPr>
+                      <w:rFonts w:ascii="Arial" w:hAnsi="Arial" w:cs="Arial"/>
+                    </w:rPr>
+                  </w:pPr>
+                  <w:r>
+                    <w:rPr>
+                      <w:rFonts w:ascii="Arial" w:hAnsi="Arial" w:cs="Arial"/>
+                    </w:rPr>
+                    <w:t>$result = mysql</w:t>
                   </w:r>
                   <w:r>
                     <w:rPr>
@@ -4982,76 +3553,20 @@
                     <w:rPr>
                       <w:rFonts w:ascii="Arial" w:hAnsi="Arial" w:cs="Arial"/>
                     </w:rPr>
-                    <w:t>_</w:t>
-                  </w:r>
-                  <w:proofErr w:type="gramStart"/>
-                  <w:r>
-                    <w:rPr>
-                      <w:rFonts w:ascii="Arial" w:hAnsi="Arial" w:cs="Arial"/>
-                    </w:rPr>
-                    <w:t>query</w:t>
-                  </w:r>
-                  <w:proofErr w:type="spellEnd"/>
-                  <w:r>
-                    <w:rPr>
-                      <w:rFonts w:ascii="Arial" w:hAnsi="Arial" w:cs="Arial"/>
-                    </w:rPr>
-                    <w:t>(</w:t>
-                  </w:r>
-                  <w:proofErr w:type="gramEnd"/>
-                  <w:r>
-                    <w:rPr>
-                      <w:rFonts w:ascii="Arial" w:hAnsi="Arial" w:cs="Arial"/>
-                    </w:rPr>
-                    <w:t>$</w:t>
-                  </w:r>
-                  <w:proofErr w:type="spellStart"/>
-                  <w:r>
-                    <w:rPr>
-                      <w:rFonts w:ascii="Arial" w:hAnsi="Arial" w:cs="Arial"/>
-                    </w:rPr>
-                    <w:t>sql</w:t>
-                  </w:r>
-                  <w:proofErr w:type="spellEnd"/>
-                  <w:r>
-                    <w:rPr>
-                      <w:rFonts w:ascii="Arial" w:hAnsi="Arial" w:cs="Arial"/>
-                    </w:rPr>
-                    <w:t>, $</w:t>
-                  </w:r>
-                  <w:proofErr w:type="spellStart"/>
-                  <w:r>
-                    <w:rPr>
-                      <w:rFonts w:ascii="Arial" w:hAnsi="Arial" w:cs="Arial"/>
-                    </w:rPr>
-                    <w:t>db</w:t>
-                  </w:r>
-                  <w:proofErr w:type="spellEnd"/>
-                  <w:r>
-                    <w:rPr>
-                      <w:rFonts w:ascii="Arial" w:hAnsi="Arial" w:cs="Arial"/>
-                    </w:rPr>
-                    <w:t>);</w:t>
-                  </w:r>
-                </w:p>
-                <w:p>
-                  <w:pPr>
-                    <w:rPr>
-                      <w:rFonts w:ascii="Arial" w:hAnsi="Arial" w:cs="Arial"/>
-                    </w:rPr>
-                  </w:pPr>
-                  <w:r>
-                    <w:rPr>
-                      <w:rFonts w:ascii="Arial" w:hAnsi="Arial" w:cs="Arial"/>
-                    </w:rPr>
-                    <w:t xml:space="preserve">$row = </w:t>
-                  </w:r>
-                  <w:proofErr w:type="spellStart"/>
-                  <w:r>
-                    <w:rPr>
-                      <w:rFonts w:ascii="Arial" w:hAnsi="Arial" w:cs="Arial"/>
-                    </w:rPr>
-                    <w:t>mysql</w:t>
+                    <w:t>_query($sql, $db);</w:t>
+                  </w:r>
+                </w:p>
+                <w:p>
+                  <w:pPr>
+                    <w:rPr>
+                      <w:rFonts w:ascii="Arial" w:hAnsi="Arial" w:cs="Arial"/>
+                    </w:rPr>
+                  </w:pPr>
+                  <w:r>
+                    <w:rPr>
+                      <w:rFonts w:ascii="Arial" w:hAnsi="Arial" w:cs="Arial"/>
+                    </w:rPr>
+                    <w:t>$row = mysql</w:t>
                   </w:r>
                   <w:r>
                     <w:rPr>
@@ -5063,62 +3578,27 @@
                     <w:rPr>
                       <w:rFonts w:ascii="Arial" w:hAnsi="Arial" w:cs="Arial"/>
                     </w:rPr>
-                    <w:t>_fetch_array</w:t>
-                  </w:r>
-                  <w:proofErr w:type="spellEnd"/>
-                  <w:r>
-                    <w:rPr>
-                      <w:rFonts w:ascii="Arial" w:hAnsi="Arial" w:cs="Arial"/>
-                    </w:rPr>
-                    <w:t>($result);</w:t>
-                  </w:r>
-                </w:p>
-                <w:p>
-                  <w:pPr>
-                    <w:rPr>
-                      <w:rFonts w:ascii="Arial" w:hAnsi="Arial" w:cs="Arial"/>
-                    </w:rPr>
-                  </w:pPr>
-                </w:p>
-                <w:p>
-                  <w:pPr>
-                    <w:rPr>
-                      <w:rFonts w:ascii="Arial" w:hAnsi="Arial" w:cs="Arial"/>
-                    </w:rPr>
-                  </w:pPr>
-                  <w:r>
-                    <w:rPr>
-                      <w:rFonts w:ascii="Arial" w:hAnsi="Arial" w:cs="Arial"/>
-                    </w:rPr>
-                    <w:t>echo "&lt;</w:t>
-                  </w:r>
-                  <w:proofErr w:type="spellStart"/>
-                  <w:r>
-                    <w:rPr>
-                      <w:rFonts w:ascii="Arial" w:hAnsi="Arial" w:cs="Arial"/>
-                    </w:rPr>
-                    <w:t>img</w:t>
-                  </w:r>
-                  <w:proofErr w:type="spellEnd"/>
-                  <w:r>
-                    <w:rPr>
-                      <w:rFonts w:ascii="Arial" w:hAnsi="Arial" w:cs="Arial"/>
-                    </w:rPr>
-                    <w:t xml:space="preserve"> </w:t>
-                  </w:r>
-                  <w:proofErr w:type="spellStart"/>
-                  <w:r>
-                    <w:rPr>
-                      <w:rFonts w:ascii="Arial" w:hAnsi="Arial" w:cs="Arial"/>
-                    </w:rPr>
-                    <w:t>src</w:t>
-                  </w:r>
-                  <w:proofErr w:type="spellEnd"/>
-                  <w:r>
-                    <w:rPr>
-                      <w:rFonts w:ascii="Arial" w:hAnsi="Arial" w:cs="Arial"/>
-                    </w:rPr>
-                    <w:t>=</w:t>
+                    <w:t>_fetch_array($result);</w:t>
+                  </w:r>
+                </w:p>
+                <w:p>
+                  <w:pPr>
+                    <w:rPr>
+                      <w:rFonts w:ascii="Arial" w:hAnsi="Arial" w:cs="Arial"/>
+                    </w:rPr>
+                  </w:pPr>
+                </w:p>
+                <w:p>
+                  <w:pPr>
+                    <w:rPr>
+                      <w:rFonts w:ascii="Arial" w:hAnsi="Arial" w:cs="Arial"/>
+                    </w:rPr>
+                  </w:pPr>
+                  <w:r>
+                    <w:rPr>
+                      <w:rFonts w:ascii="Arial" w:hAnsi="Arial" w:cs="Arial"/>
+                    </w:rPr>
+                    <w:t>echo "&lt;img src=</w:t>
                   </w:r>
                   <w:r>
                     <w:rPr>
@@ -5129,33 +3609,11 @@
                     </w:rPr>
                     <w:t>'</w:t>
                   </w:r>
-                  <w:proofErr w:type="spellStart"/>
-                  <w:r>
-                    <w:rPr>
-                      <w:rFonts w:ascii="Arial" w:hAnsi="Arial" w:cs="Arial"/>
-                    </w:rPr>
-                    <w:t>getjpg.php?id</w:t>
-                  </w:r>
-                  <w:proofErr w:type="spellEnd"/>
-                  <w:r>
-                    <w:rPr>
-                      <w:rFonts w:ascii="Arial" w:hAnsi="Arial" w:cs="Arial"/>
-                    </w:rPr>
-                    <w:t>=</w:t>
-                  </w:r>
-                  <w:proofErr w:type="gramStart"/>
-                  <w:r>
-                    <w:rPr>
-                      <w:rFonts w:ascii="Arial" w:hAnsi="Arial" w:cs="Arial"/>
-                    </w:rPr>
-                    <w:t>" .</w:t>
-                  </w:r>
-                  <w:proofErr w:type="gramEnd"/>
-                  <w:r>
-                    <w:rPr>
-                      <w:rFonts w:ascii="Arial" w:hAnsi="Arial" w:cs="Arial"/>
-                    </w:rPr>
-                    <w:t xml:space="preserve"> $row[id]. "</w:t>
+                  <w:r>
+                    <w:rPr>
+                      <w:rFonts w:ascii="Arial" w:hAnsi="Arial" w:cs="Arial"/>
+                    </w:rPr>
+                    <w:t>getjpg.php?id=" . $row[id]. "</w:t>
                   </w:r>
                   <w:r>
                     <w:rPr>
@@ -5186,7 +3644,6 @@
                       <w:rFonts w:ascii="Arial" w:hAnsi="Arial" w:cs="Arial"/>
                     </w:rPr>
                   </w:pPr>
-                  <w:proofErr w:type="spellStart"/>
                   <w:r>
                     <w:rPr>
                       <w:rFonts w:ascii="Arial" w:hAnsi="Arial" w:cs="Arial"/>
@@ -5203,28 +3660,7 @@
                     <w:rPr>
                       <w:rFonts w:ascii="Arial" w:hAnsi="Arial" w:cs="Arial"/>
                     </w:rPr>
-                    <w:t>_</w:t>
-                  </w:r>
-                  <w:proofErr w:type="gramStart"/>
-                  <w:r>
-                    <w:rPr>
-                      <w:rFonts w:ascii="Arial" w:hAnsi="Arial" w:cs="Arial"/>
-                    </w:rPr>
-                    <w:t>close</w:t>
-                  </w:r>
-                  <w:proofErr w:type="spellEnd"/>
-                  <w:r>
-                    <w:rPr>
-                      <w:rFonts w:ascii="Arial" w:hAnsi="Arial" w:cs="Arial"/>
-                    </w:rPr>
-                    <w:t>(</w:t>
-                  </w:r>
-                  <w:proofErr w:type="gramEnd"/>
-                  <w:r>
-                    <w:rPr>
-                      <w:rFonts w:ascii="Arial" w:hAnsi="Arial" w:cs="Arial"/>
-                    </w:rPr>
-                    <w:t>);</w:t>
+                    <w:t>_close();</w:t>
                   </w:r>
                 </w:p>
                 <w:p>
@@ -5386,23 +3822,7 @@
           <w:rFonts w:ascii="Helvetica Neue" w:hAnsi="Helvetica Neue" w:cs="Arial"/>
           <w:lang w:val="en-GB"/>
         </w:rPr>
-        <w:t xml:space="preserve">Load the script </w:t>
-      </w:r>
-      <w:proofErr w:type="spellStart"/>
-      <w:r>
-        <w:rPr>
-          <w:rFonts w:ascii="Helvetica Neue" w:hAnsi="Helvetica Neue" w:cs="Arial"/>
-          <w:lang w:val="en-GB"/>
-        </w:rPr>
-        <w:t>displaymonster.php</w:t>
-      </w:r>
-      <w:proofErr w:type="spellEnd"/>
-      <w:r>
-        <w:rPr>
-          <w:rFonts w:ascii="Helvetica Neue" w:hAnsi="Helvetica Neue" w:cs="Arial"/>
-          <w:lang w:val="en-GB"/>
-        </w:rPr>
-        <w:t xml:space="preserve"> within your browser. </w:t>
+        <w:t xml:space="preserve">Load the script displaymonster.php within your browser. </w:t>
       </w:r>
     </w:p>
     <w:p>
@@ -5449,6 +3869,73 @@
           <w:lang w:val="en-GB"/>
         </w:rPr>
       </w:pPr>
+    </w:p>
+    <w:p>
+      <w:pPr>
+        <w:rPr>
+          <w:noProof/>
+        </w:rPr>
+      </w:pPr>
+      <w:r>
+        <w:rPr>
+          <w:noProof/>
+        </w:rPr>
+        <w:pict w14:anchorId="36C98907">
+          <v:shape id="_x0000_i1032" type="#_x0000_t75" style="width:6in;height:118.3pt;visibility:visible;mso-wrap-style:square">
+            <v:imagedata r:id="rId10" o:title=""/>
+          </v:shape>
+        </w:pict>
+      </w:r>
+    </w:p>
+    <w:p>
+      <w:pPr>
+        <w:rPr>
+          <w:noProof/>
+        </w:rPr>
+      </w:pPr>
+    </w:p>
+    <w:p>
+      <w:pPr>
+        <w:rPr>
+          <w:noProof/>
+        </w:rPr>
+      </w:pPr>
+      <w:r>
+        <w:rPr>
+          <w:noProof/>
+        </w:rPr>
+        <w:lastRenderedPageBreak/>
+        <w:pict w14:anchorId="5DE838C7">
+          <v:shape id="_x0000_i1035" type="#_x0000_t75" style="width:6in;height:233.3pt;visibility:visible;mso-wrap-style:square">
+            <v:imagedata r:id="rId11" o:title=""/>
+          </v:shape>
+        </w:pict>
+      </w:r>
+    </w:p>
+    <w:p>
+      <w:pPr>
+        <w:rPr>
+          <w:noProof/>
+        </w:rPr>
+      </w:pPr>
+    </w:p>
+    <w:p>
+      <w:pPr>
+        <w:rPr>
+          <w:rFonts w:ascii="Helvetica Neue" w:hAnsi="Helvetica Neue" w:cs="Arial"/>
+          <w:lang w:val="en-GB"/>
+        </w:rPr>
+      </w:pPr>
+      <w:r>
+        <w:rPr>
+          <w:noProof/>
+        </w:rPr>
+        <w:pict w14:anchorId="2CF0FAA1">
+          <v:shape id="_x0000_i1038" type="#_x0000_t75" style="width:6in;height:258.55pt;visibility:visible;mso-wrap-style:square">
+            <v:imagedata r:id="rId12" o:title=""/>
+          </v:shape>
+        </w:pict>
+      </w:r>
     </w:p>
     <w:p>
       <w:pPr>
@@ -5488,17 +3975,8 @@
           <w:rFonts w:ascii="Helvetica Neue" w:hAnsi="Helvetica Neue" w:cs="Arial"/>
           <w:lang w:val="en-GB"/>
         </w:rPr>
-        <w:t xml:space="preserve">Now modify </w:t>
-      </w:r>
-      <w:proofErr w:type="spellStart"/>
-      <w:r>
-        <w:rPr>
-          <w:rFonts w:ascii="Helvetica Neue" w:hAnsi="Helvetica Neue" w:cs="Arial"/>
-          <w:lang w:val="en-GB"/>
-        </w:rPr>
-        <w:t>displaymonster.php</w:t>
-      </w:r>
-      <w:proofErr w:type="spellEnd"/>
+        <w:t>Now modify displaymonster.php</w:t>
+      </w:r>
       <w:r>
         <w:rPr>
           <w:rFonts w:ascii="Helvetica Neue" w:hAnsi="Helvetica Neue" w:cs="Arial"/>
@@ -5620,9 +4098,317 @@
                     <w:rPr>
                       <w:rFonts w:ascii="Arial" w:hAnsi="Arial" w:cs="Arial"/>
                     </w:rPr>
-                    <w:t xml:space="preserve">  $conn = </w:t>
-                  </w:r>
-                  <w:proofErr w:type="spellStart"/>
+                    <w:t xml:space="preserve">  $conn = mysql</w:t>
+                  </w:r>
+                  <w:r>
+                    <w:rPr>
+                      <w:rFonts w:ascii="Arial" w:hAnsi="Arial" w:cs="Arial"/>
+                    </w:rPr>
+                    <w:t>i</w:t>
+                  </w:r>
+                  <w:r>
+                    <w:rPr>
+                      <w:rFonts w:ascii="Arial" w:hAnsi="Arial" w:cs="Arial"/>
+                    </w:rPr>
+                    <w:t>_connec</w:t>
+                  </w:r>
+                  <w:r>
+                    <w:rPr>
+                      <w:rFonts w:ascii="Arial" w:hAnsi="Arial" w:cs="Arial"/>
+                    </w:rPr>
+                    <w:t>t("localhost", "</w:t>
+                  </w:r>
+                  <w:r>
+                    <w:rPr>
+                      <w:rFonts w:ascii="Arial" w:hAnsi="Arial" w:cs="Arial"/>
+                    </w:rPr>
+                    <w:t xml:space="preserve"> </w:t>
+                  </w:r>
+                  <w:r>
+                    <w:rPr>
+                      <w:rFonts w:ascii="Arial" w:hAnsi="Arial" w:cs="Arial"/>
+                    </w:rPr>
+                    <w:t>mysqlusername ","</w:t>
+                  </w:r>
+                  <w:r>
+                    <w:rPr>
+                      <w:rFonts w:ascii="Arial" w:hAnsi="Arial" w:cs="Arial"/>
+                    </w:rPr>
+                    <w:t xml:space="preserve"> </w:t>
+                  </w:r>
+                  <w:r>
+                    <w:rPr>
+                      <w:rFonts w:ascii="Arial" w:hAnsi="Arial" w:cs="Arial"/>
+                    </w:rPr>
+                    <w:t>mysqlpassword</w:t>
+                  </w:r>
+                  <w:r>
+                    <w:rPr>
+                      <w:rFonts w:ascii="Arial" w:hAnsi="Arial" w:cs="Arial"/>
+                    </w:rPr>
+                    <w:t xml:space="preserve"> "</w:t>
+                  </w:r>
+                  <w:r>
+                    <w:rPr>
+                      <w:rFonts w:ascii="Arial" w:hAnsi="Arial" w:cs="Arial"/>
+                    </w:rPr>
+                    <w:t>, "databasename</w:t>
+                  </w:r>
+                  <w:r>
+                    <w:rPr>
+                      <w:rFonts w:ascii="Arial" w:hAnsi="Arial" w:cs="Arial"/>
+                    </w:rPr>
+                    <w:t xml:space="preserve"> ");</w:t>
+                  </w:r>
+                </w:p>
+                <w:p>
+                  <w:pPr>
+                    <w:rPr>
+                      <w:rFonts w:ascii="Arial" w:hAnsi="Arial" w:cs="Arial"/>
+                    </w:rPr>
+                  </w:pPr>
+                </w:p>
+                <w:p>
+                  <w:pPr>
+                    <w:rPr>
+                      <w:rFonts w:ascii="Arial" w:hAnsi="Arial" w:cs="Arial"/>
+                    </w:rPr>
+                  </w:pPr>
+                  <w:r>
+                    <w:rPr>
+                      <w:rFonts w:ascii="Arial" w:hAnsi="Arial" w:cs="Arial"/>
+                    </w:rPr>
+                    <w:t>$sql = "select id,name from monster;";</w:t>
+                  </w:r>
+                </w:p>
+                <w:p>
+                  <w:pPr>
+                    <w:rPr>
+                      <w:rFonts w:ascii="Arial" w:hAnsi="Arial" w:cs="Arial"/>
+                    </w:rPr>
+                  </w:pPr>
+                </w:p>
+                <w:p>
+                  <w:pPr>
+                    <w:rPr>
+                      <w:rFonts w:ascii="Arial" w:hAnsi="Arial" w:cs="Arial"/>
+                    </w:rPr>
+                  </w:pPr>
+                  <w:r>
+                    <w:rPr>
+                      <w:rFonts w:ascii="Arial" w:hAnsi="Arial" w:cs="Arial"/>
+                    </w:rPr>
+                    <w:t>$result = mysql</w:t>
+                  </w:r>
+                  <w:r>
+                    <w:rPr>
+                      <w:rFonts w:ascii="Arial" w:hAnsi="Arial" w:cs="Arial"/>
+                    </w:rPr>
+                    <w:t>i</w:t>
+                  </w:r>
+                  <w:r>
+                    <w:rPr>
+                      <w:rFonts w:ascii="Arial" w:hAnsi="Arial" w:cs="Arial"/>
+                    </w:rPr>
+                    <w:t>_query($sql, $db);</w:t>
+                  </w:r>
+                </w:p>
+                <w:p>
+                  <w:pPr>
+                    <w:rPr>
+                      <w:rFonts w:ascii="Arial" w:hAnsi="Arial" w:cs="Arial"/>
+                    </w:rPr>
+                  </w:pPr>
+                </w:p>
+                <w:p>
+                  <w:pPr>
+                    <w:rPr>
+                      <w:rFonts w:ascii="Arial" w:hAnsi="Arial" w:cs="Arial"/>
+                    </w:rPr>
+                  </w:pPr>
+                </w:p>
+                <w:p>
+                  <w:pPr>
+                    <w:rPr>
+                      <w:rFonts w:ascii="Arial" w:hAnsi="Arial" w:cs="Arial"/>
+                    </w:rPr>
+                  </w:pPr>
+                  <w:r>
+                    <w:rPr>
+                      <w:rFonts w:ascii="Arial" w:hAnsi="Arial" w:cs="Arial"/>
+                    </w:rPr>
+                    <w:t>echo "&lt;table align='center' border='1'&gt;";</w:t>
+                  </w:r>
+                </w:p>
+                <w:p>
+                  <w:pPr>
+                    <w:rPr>
+                      <w:rFonts w:ascii="Arial" w:hAnsi="Arial" w:cs="Arial"/>
+                    </w:rPr>
+                  </w:pPr>
+                  <w:r>
+                    <w:rPr>
+                      <w:rFonts w:ascii="Arial" w:hAnsi="Arial" w:cs="Arial"/>
+                    </w:rPr>
+                    <w:t>echo "&lt;tr&gt;&lt;th width='200' align='left'&gt;ID&lt;/th&gt;&lt;th width='200' align='left'&gt;Name&lt;/th&gt;&lt;th&gt;Audio&lt;/th&gt;&lt;th&gt;Image&lt;/th&gt;&lt;/tr&gt;";</w:t>
+                  </w:r>
+                </w:p>
+                <w:p>
+                  <w:pPr>
+                    <w:rPr>
+                      <w:rFonts w:ascii="Arial" w:hAnsi="Arial" w:cs="Arial"/>
+                    </w:rPr>
+                  </w:pPr>
+                </w:p>
+                <w:p>
+                  <w:pPr>
+                    <w:rPr>
+                      <w:rFonts w:ascii="Arial" w:hAnsi="Arial" w:cs="Arial"/>
+                    </w:rPr>
+                  </w:pPr>
+                  <w:r>
+                    <w:rPr>
+                      <w:rFonts w:ascii="Arial" w:hAnsi="Arial" w:cs="Arial"/>
+                    </w:rPr>
+                    <w:t>while($row = mysql</w:t>
+                  </w:r>
+                  <w:r>
+                    <w:rPr>
+                      <w:rFonts w:ascii="Arial" w:hAnsi="Arial" w:cs="Arial"/>
+                    </w:rPr>
+                    <w:t>i</w:t>
+                  </w:r>
+                  <w:r>
+                    <w:rPr>
+                      <w:rFonts w:ascii="Arial" w:hAnsi="Arial" w:cs="Arial"/>
+                    </w:rPr>
+                    <w:t>_fetch_assoc($result)){</w:t>
+                  </w:r>
+                </w:p>
+                <w:p>
+                  <w:pPr>
+                    <w:rPr>
+                      <w:rFonts w:ascii="Arial" w:hAnsi="Arial" w:cs="Arial"/>
+                    </w:rPr>
+                  </w:pPr>
+                  <w:r>
+                    <w:rPr>
+                      <w:rFonts w:ascii="Arial" w:hAnsi="Arial" w:cs="Arial"/>
+                    </w:rPr>
+                    <w:t xml:space="preserve">  echo "&lt;tr&gt;";</w:t>
+                  </w:r>
+                </w:p>
+                <w:p>
+                  <w:pPr>
+                    <w:rPr>
+                      <w:rFonts w:ascii="Arial" w:hAnsi="Arial" w:cs="Arial"/>
+                    </w:rPr>
+                  </w:pPr>
+                  <w:r>
+                    <w:rPr>
+                      <w:rFonts w:ascii="Arial" w:hAnsi="Arial" w:cs="Arial"/>
+                    </w:rPr>
+                    <w:t xml:space="preserve">  echo "&lt;td&gt;" . $row[id] . "&lt;/td&gt;";</w:t>
+                  </w:r>
+                </w:p>
+                <w:p>
+                  <w:pPr>
+                    <w:rPr>
+                      <w:rFonts w:ascii="Arial" w:hAnsi="Arial" w:cs="Arial"/>
+                    </w:rPr>
+                  </w:pPr>
+                  <w:r>
+                    <w:rPr>
+                      <w:rFonts w:ascii="Arial" w:hAnsi="Arial" w:cs="Arial"/>
+                    </w:rPr>
+                    <w:t xml:space="preserve">  echo "&lt;td&gt;" . $row[name] . "&lt;/td&gt;";</w:t>
+                  </w:r>
+                </w:p>
+                <w:p>
+                  <w:pPr>
+                    <w:rPr>
+                      <w:rFonts w:ascii="Arial" w:hAnsi="Arial" w:cs="Arial"/>
+                    </w:rPr>
+                  </w:pPr>
+                  <w:r>
+                    <w:rPr>
+                      <w:rFonts w:ascii="Arial" w:hAnsi="Arial" w:cs="Arial"/>
+                    </w:rPr>
+                    <w:t xml:space="preserve">  echo "&lt;td&gt;&lt;a href='getwav.php?id=" . $row[id]. "'&gt;Click to play&lt;/a&gt;&lt;/td&gt;";</w:t>
+                  </w:r>
+                </w:p>
+                <w:p>
+                  <w:pPr>
+                    <w:rPr>
+                      <w:rFonts w:ascii="Arial" w:hAnsi="Arial" w:cs="Arial"/>
+                    </w:rPr>
+                  </w:pPr>
+                  <w:r>
+                    <w:rPr>
+                      <w:rFonts w:ascii="Arial" w:hAnsi="Arial" w:cs="Arial"/>
+                    </w:rPr>
+                    <w:t xml:space="preserve">  echo "&lt;td&gt;&lt;img src='getjpg.php?id=" . $row[id]. "' height='100' width='100'&lt;/td&gt;";</w:t>
+                  </w:r>
+                </w:p>
+                <w:p>
+                  <w:pPr>
+                    <w:rPr>
+                      <w:rFonts w:ascii="Arial" w:hAnsi="Arial" w:cs="Arial"/>
+                    </w:rPr>
+                  </w:pPr>
+                  <w:r>
+                    <w:rPr>
+                      <w:rFonts w:ascii="Arial" w:hAnsi="Arial" w:cs="Arial"/>
+                    </w:rPr>
+                    <w:t xml:space="preserve">  echo "&lt;/tr&gt;";</w:t>
+                  </w:r>
+                </w:p>
+                <w:p>
+                  <w:pPr>
+                    <w:rPr>
+                      <w:rFonts w:ascii="Arial" w:hAnsi="Arial" w:cs="Arial"/>
+                    </w:rPr>
+                  </w:pPr>
+                  <w:r>
+                    <w:rPr>
+                      <w:rFonts w:ascii="Arial" w:hAnsi="Arial" w:cs="Arial"/>
+                    </w:rPr>
+                    <w:t>}</w:t>
+                  </w:r>
+                </w:p>
+                <w:p>
+                  <w:pPr>
+                    <w:rPr>
+                      <w:rFonts w:ascii="Arial" w:hAnsi="Arial" w:cs="Arial"/>
+                    </w:rPr>
+                  </w:pPr>
+                </w:p>
+                <w:p>
+                  <w:pPr>
+                    <w:rPr>
+                      <w:rFonts w:ascii="Arial" w:hAnsi="Arial" w:cs="Arial"/>
+                    </w:rPr>
+                  </w:pPr>
+                  <w:r>
+                    <w:rPr>
+                      <w:rFonts w:ascii="Arial" w:hAnsi="Arial" w:cs="Arial"/>
+                    </w:rPr>
+                    <w:t>echo "&lt;/table&gt;";</w:t>
+                  </w:r>
+                </w:p>
+                <w:p>
+                  <w:pPr>
+                    <w:rPr>
+                      <w:rFonts w:ascii="Arial" w:hAnsi="Arial" w:cs="Arial"/>
+                    </w:rPr>
+                  </w:pPr>
+                </w:p>
+                <w:p>
+                  <w:pPr>
+                    <w:rPr>
+                      <w:rFonts w:ascii="Arial" w:hAnsi="Arial" w:cs="Arial"/>
+                    </w:rPr>
+                  </w:pPr>
                   <w:r>
                     <w:rPr>
                       <w:rFonts w:ascii="Arial" w:hAnsi="Arial" w:cs="Arial"/>
@@ -5639,757 +4425,7 @@
                     <w:rPr>
                       <w:rFonts w:ascii="Arial" w:hAnsi="Arial" w:cs="Arial"/>
                     </w:rPr>
-                    <w:t>_</w:t>
-                  </w:r>
-                  <w:proofErr w:type="gramStart"/>
-                  <w:r>
-                    <w:rPr>
-                      <w:rFonts w:ascii="Arial" w:hAnsi="Arial" w:cs="Arial"/>
-                    </w:rPr>
-                    <w:t>connec</w:t>
-                  </w:r>
-                  <w:r>
-                    <w:rPr>
-                      <w:rFonts w:ascii="Arial" w:hAnsi="Arial" w:cs="Arial"/>
-                    </w:rPr>
-                    <w:t>t</w:t>
-                  </w:r>
-                  <w:proofErr w:type="spellEnd"/>
-                  <w:r>
-                    <w:rPr>
-                      <w:rFonts w:ascii="Arial" w:hAnsi="Arial" w:cs="Arial"/>
-                    </w:rPr>
-                    <w:t>(</w:t>
-                  </w:r>
-                  <w:proofErr w:type="gramEnd"/>
-                  <w:r>
-                    <w:rPr>
-                      <w:rFonts w:ascii="Arial" w:hAnsi="Arial" w:cs="Arial"/>
-                    </w:rPr>
-                    <w:t>"localhost", "</w:t>
-                  </w:r>
-                  <w:r>
-                    <w:rPr>
-                      <w:rFonts w:ascii="Arial" w:hAnsi="Arial" w:cs="Arial"/>
-                    </w:rPr>
-                    <w:t xml:space="preserve"> </w:t>
-                  </w:r>
-                  <w:proofErr w:type="spellStart"/>
-                  <w:r>
-                    <w:rPr>
-                      <w:rFonts w:ascii="Arial" w:hAnsi="Arial" w:cs="Arial"/>
-                    </w:rPr>
-                    <w:t>mysqlusername</w:t>
-                  </w:r>
-                  <w:proofErr w:type="spellEnd"/>
-                  <w:r>
-                    <w:rPr>
-                      <w:rFonts w:ascii="Arial" w:hAnsi="Arial" w:cs="Arial"/>
-                    </w:rPr>
-                    <w:t xml:space="preserve"> ","</w:t>
-                  </w:r>
-                  <w:r>
-                    <w:rPr>
-                      <w:rFonts w:ascii="Arial" w:hAnsi="Arial" w:cs="Arial"/>
-                    </w:rPr>
-                    <w:t xml:space="preserve"> </w:t>
-                  </w:r>
-                  <w:proofErr w:type="spellStart"/>
-                  <w:r>
-                    <w:rPr>
-                      <w:rFonts w:ascii="Arial" w:hAnsi="Arial" w:cs="Arial"/>
-                    </w:rPr>
-                    <w:t>mysqlpassword</w:t>
-                  </w:r>
-                  <w:proofErr w:type="spellEnd"/>
-                  <w:r>
-                    <w:rPr>
-                      <w:rFonts w:ascii="Arial" w:hAnsi="Arial" w:cs="Arial"/>
-                    </w:rPr>
-                    <w:t xml:space="preserve"> "</w:t>
-                  </w:r>
-                  <w:r>
-                    <w:rPr>
-                      <w:rFonts w:ascii="Arial" w:hAnsi="Arial" w:cs="Arial"/>
-                    </w:rPr>
-                    <w:t>, "</w:t>
-                  </w:r>
-                  <w:proofErr w:type="spellStart"/>
-                  <w:r>
-                    <w:rPr>
-                      <w:rFonts w:ascii="Arial" w:hAnsi="Arial" w:cs="Arial"/>
-                    </w:rPr>
-                    <w:t>databasename</w:t>
-                  </w:r>
-                  <w:proofErr w:type="spellEnd"/>
-                  <w:r>
-                    <w:rPr>
-                      <w:rFonts w:ascii="Arial" w:hAnsi="Arial" w:cs="Arial"/>
-                    </w:rPr>
-                    <w:t xml:space="preserve"> ");</w:t>
-                  </w:r>
-                </w:p>
-                <w:p>
-                  <w:pPr>
-                    <w:rPr>
-                      <w:rFonts w:ascii="Arial" w:hAnsi="Arial" w:cs="Arial"/>
-                    </w:rPr>
-                  </w:pPr>
-                </w:p>
-                <w:p>
-                  <w:pPr>
-                    <w:rPr>
-                      <w:rFonts w:ascii="Arial" w:hAnsi="Arial" w:cs="Arial"/>
-                    </w:rPr>
-                  </w:pPr>
-                  <w:r>
-                    <w:rPr>
-                      <w:rFonts w:ascii="Arial" w:hAnsi="Arial" w:cs="Arial"/>
-                    </w:rPr>
-                    <w:t>$</w:t>
-                  </w:r>
-                  <w:proofErr w:type="spellStart"/>
-                  <w:r>
-                    <w:rPr>
-                      <w:rFonts w:ascii="Arial" w:hAnsi="Arial" w:cs="Arial"/>
-                    </w:rPr>
-                    <w:t>sql</w:t>
-                  </w:r>
-                  <w:proofErr w:type="spellEnd"/>
-                  <w:r>
-                    <w:rPr>
-                      <w:rFonts w:ascii="Arial" w:hAnsi="Arial" w:cs="Arial"/>
-                    </w:rPr>
-                    <w:t xml:space="preserve"> = "select </w:t>
-                  </w:r>
-                  <w:proofErr w:type="spellStart"/>
-                  <w:proofErr w:type="gramStart"/>
-                  <w:r>
-                    <w:rPr>
-                      <w:rFonts w:ascii="Arial" w:hAnsi="Arial" w:cs="Arial"/>
-                    </w:rPr>
-                    <w:t>id,name</w:t>
-                  </w:r>
-                  <w:proofErr w:type="spellEnd"/>
-                  <w:proofErr w:type="gramEnd"/>
-                  <w:r>
-                    <w:rPr>
-                      <w:rFonts w:ascii="Arial" w:hAnsi="Arial" w:cs="Arial"/>
-                    </w:rPr>
-                    <w:t xml:space="preserve"> from monster;";</w:t>
-                  </w:r>
-                </w:p>
-                <w:p>
-                  <w:pPr>
-                    <w:rPr>
-                      <w:rFonts w:ascii="Arial" w:hAnsi="Arial" w:cs="Arial"/>
-                    </w:rPr>
-                  </w:pPr>
-                </w:p>
-                <w:p>
-                  <w:pPr>
-                    <w:rPr>
-                      <w:rFonts w:ascii="Arial" w:hAnsi="Arial" w:cs="Arial"/>
-                    </w:rPr>
-                  </w:pPr>
-                  <w:r>
-                    <w:rPr>
-                      <w:rFonts w:ascii="Arial" w:hAnsi="Arial" w:cs="Arial"/>
-                    </w:rPr>
-                    <w:t xml:space="preserve">$result = </w:t>
-                  </w:r>
-                  <w:proofErr w:type="spellStart"/>
-                  <w:r>
-                    <w:rPr>
-                      <w:rFonts w:ascii="Arial" w:hAnsi="Arial" w:cs="Arial"/>
-                    </w:rPr>
-                    <w:t>mysql</w:t>
-                  </w:r>
-                  <w:r>
-                    <w:rPr>
-                      <w:rFonts w:ascii="Arial" w:hAnsi="Arial" w:cs="Arial"/>
-                    </w:rPr>
-                    <w:t>i</w:t>
-                  </w:r>
-                  <w:r>
-                    <w:rPr>
-                      <w:rFonts w:ascii="Arial" w:hAnsi="Arial" w:cs="Arial"/>
-                    </w:rPr>
-                    <w:t>_</w:t>
-                  </w:r>
-                  <w:proofErr w:type="gramStart"/>
-                  <w:r>
-                    <w:rPr>
-                      <w:rFonts w:ascii="Arial" w:hAnsi="Arial" w:cs="Arial"/>
-                    </w:rPr>
-                    <w:t>query</w:t>
-                  </w:r>
-                  <w:proofErr w:type="spellEnd"/>
-                  <w:r>
-                    <w:rPr>
-                      <w:rFonts w:ascii="Arial" w:hAnsi="Arial" w:cs="Arial"/>
-                    </w:rPr>
-                    <w:t>(</w:t>
-                  </w:r>
-                  <w:proofErr w:type="gramEnd"/>
-                  <w:r>
-                    <w:rPr>
-                      <w:rFonts w:ascii="Arial" w:hAnsi="Arial" w:cs="Arial"/>
-                    </w:rPr>
-                    <w:t>$</w:t>
-                  </w:r>
-                  <w:proofErr w:type="spellStart"/>
-                  <w:r>
-                    <w:rPr>
-                      <w:rFonts w:ascii="Arial" w:hAnsi="Arial" w:cs="Arial"/>
-                    </w:rPr>
-                    <w:t>sql</w:t>
-                  </w:r>
-                  <w:proofErr w:type="spellEnd"/>
-                  <w:r>
-                    <w:rPr>
-                      <w:rFonts w:ascii="Arial" w:hAnsi="Arial" w:cs="Arial"/>
-                    </w:rPr>
-                    <w:t>, $</w:t>
-                  </w:r>
-                  <w:proofErr w:type="spellStart"/>
-                  <w:r>
-                    <w:rPr>
-                      <w:rFonts w:ascii="Arial" w:hAnsi="Arial" w:cs="Arial"/>
-                    </w:rPr>
-                    <w:t>db</w:t>
-                  </w:r>
-                  <w:proofErr w:type="spellEnd"/>
-                  <w:r>
-                    <w:rPr>
-                      <w:rFonts w:ascii="Arial" w:hAnsi="Arial" w:cs="Arial"/>
-                    </w:rPr>
-                    <w:t>);</w:t>
-                  </w:r>
-                </w:p>
-                <w:p>
-                  <w:pPr>
-                    <w:rPr>
-                      <w:rFonts w:ascii="Arial" w:hAnsi="Arial" w:cs="Arial"/>
-                    </w:rPr>
-                  </w:pPr>
-                </w:p>
-                <w:p>
-                  <w:pPr>
-                    <w:rPr>
-                      <w:rFonts w:ascii="Arial" w:hAnsi="Arial" w:cs="Arial"/>
-                    </w:rPr>
-                  </w:pPr>
-                </w:p>
-                <w:p>
-                  <w:pPr>
-                    <w:rPr>
-                      <w:rFonts w:ascii="Arial" w:hAnsi="Arial" w:cs="Arial"/>
-                    </w:rPr>
-                  </w:pPr>
-                  <w:r>
-                    <w:rPr>
-                      <w:rFonts w:ascii="Arial" w:hAnsi="Arial" w:cs="Arial"/>
-                    </w:rPr>
-                    <w:t>echo "&lt;table align='center' border='1'&gt;";</w:t>
-                  </w:r>
-                </w:p>
-                <w:p>
-                  <w:pPr>
-                    <w:rPr>
-                      <w:rFonts w:ascii="Arial" w:hAnsi="Arial" w:cs="Arial"/>
-                    </w:rPr>
-                  </w:pPr>
-                  <w:r>
-                    <w:rPr>
-                      <w:rFonts w:ascii="Arial" w:hAnsi="Arial" w:cs="Arial"/>
-                    </w:rPr>
-                    <w:t>echo "&lt;tr&gt;&lt;</w:t>
-                  </w:r>
-                  <w:proofErr w:type="spellStart"/>
-                  <w:r>
-                    <w:rPr>
-                      <w:rFonts w:ascii="Arial" w:hAnsi="Arial" w:cs="Arial"/>
-                    </w:rPr>
-                    <w:t>th</w:t>
-                  </w:r>
-                  <w:proofErr w:type="spellEnd"/>
-                  <w:r>
-                    <w:rPr>
-                      <w:rFonts w:ascii="Arial" w:hAnsi="Arial" w:cs="Arial"/>
-                    </w:rPr>
-                    <w:t xml:space="preserve"> width='200' align='left'&gt;ID&lt;/</w:t>
-                  </w:r>
-                  <w:proofErr w:type="spellStart"/>
-                  <w:r>
-                    <w:rPr>
-                      <w:rFonts w:ascii="Arial" w:hAnsi="Arial" w:cs="Arial"/>
-                    </w:rPr>
-                    <w:t>th</w:t>
-                  </w:r>
-                  <w:proofErr w:type="spellEnd"/>
-                  <w:r>
-                    <w:rPr>
-                      <w:rFonts w:ascii="Arial" w:hAnsi="Arial" w:cs="Arial"/>
-                    </w:rPr>
-                    <w:t>&gt;&lt;</w:t>
-                  </w:r>
-                  <w:proofErr w:type="spellStart"/>
-                  <w:r>
-                    <w:rPr>
-                      <w:rFonts w:ascii="Arial" w:hAnsi="Arial" w:cs="Arial"/>
-                    </w:rPr>
-                    <w:t>th</w:t>
-                  </w:r>
-                  <w:proofErr w:type="spellEnd"/>
-                  <w:r>
-                    <w:rPr>
-                      <w:rFonts w:ascii="Arial" w:hAnsi="Arial" w:cs="Arial"/>
-                    </w:rPr>
-                    <w:t xml:space="preserve"> width='200' align='left'&gt;Name&lt;/</w:t>
-                  </w:r>
-                  <w:proofErr w:type="spellStart"/>
-                  <w:r>
-                    <w:rPr>
-                      <w:rFonts w:ascii="Arial" w:hAnsi="Arial" w:cs="Arial"/>
-                    </w:rPr>
-                    <w:t>th</w:t>
-                  </w:r>
-                  <w:proofErr w:type="spellEnd"/>
-                  <w:r>
-                    <w:rPr>
-                      <w:rFonts w:ascii="Arial" w:hAnsi="Arial" w:cs="Arial"/>
-                    </w:rPr>
-                    <w:t>&gt;&lt;</w:t>
-                  </w:r>
-                  <w:proofErr w:type="spellStart"/>
-                  <w:r>
-                    <w:rPr>
-                      <w:rFonts w:ascii="Arial" w:hAnsi="Arial" w:cs="Arial"/>
-                    </w:rPr>
-                    <w:t>th</w:t>
-                  </w:r>
-                  <w:proofErr w:type="spellEnd"/>
-                  <w:r>
-                    <w:rPr>
-                      <w:rFonts w:ascii="Arial" w:hAnsi="Arial" w:cs="Arial"/>
-                    </w:rPr>
-                    <w:t>&gt;Audio&lt;/</w:t>
-                  </w:r>
-                  <w:proofErr w:type="spellStart"/>
-                  <w:r>
-                    <w:rPr>
-                      <w:rFonts w:ascii="Arial" w:hAnsi="Arial" w:cs="Arial"/>
-                    </w:rPr>
-                    <w:t>th</w:t>
-                  </w:r>
-                  <w:proofErr w:type="spellEnd"/>
-                  <w:r>
-                    <w:rPr>
-                      <w:rFonts w:ascii="Arial" w:hAnsi="Arial" w:cs="Arial"/>
-                    </w:rPr>
-                    <w:t>&gt;&lt;</w:t>
-                  </w:r>
-                  <w:proofErr w:type="spellStart"/>
-                  <w:r>
-                    <w:rPr>
-                      <w:rFonts w:ascii="Arial" w:hAnsi="Arial" w:cs="Arial"/>
-                    </w:rPr>
-                    <w:t>th</w:t>
-                  </w:r>
-                  <w:proofErr w:type="spellEnd"/>
-                  <w:r>
-                    <w:rPr>
-                      <w:rFonts w:ascii="Arial" w:hAnsi="Arial" w:cs="Arial"/>
-                    </w:rPr>
-                    <w:t>&gt;Image&lt;/</w:t>
-                  </w:r>
-                  <w:proofErr w:type="spellStart"/>
-                  <w:r>
-                    <w:rPr>
-                      <w:rFonts w:ascii="Arial" w:hAnsi="Arial" w:cs="Arial"/>
-                    </w:rPr>
-                    <w:t>th</w:t>
-                  </w:r>
-                  <w:proofErr w:type="spellEnd"/>
-                  <w:r>
-                    <w:rPr>
-                      <w:rFonts w:ascii="Arial" w:hAnsi="Arial" w:cs="Arial"/>
-                    </w:rPr>
-                    <w:t>&gt;&lt;/tr&gt;";</w:t>
-                  </w:r>
-                </w:p>
-                <w:p>
-                  <w:pPr>
-                    <w:rPr>
-                      <w:rFonts w:ascii="Arial" w:hAnsi="Arial" w:cs="Arial"/>
-                    </w:rPr>
-                  </w:pPr>
-                </w:p>
-                <w:p>
-                  <w:pPr>
-                    <w:rPr>
-                      <w:rFonts w:ascii="Arial" w:hAnsi="Arial" w:cs="Arial"/>
-                    </w:rPr>
-                  </w:pPr>
-                  <w:proofErr w:type="gramStart"/>
-                  <w:r>
-                    <w:rPr>
-                      <w:rFonts w:ascii="Arial" w:hAnsi="Arial" w:cs="Arial"/>
-                    </w:rPr>
-                    <w:t>while(</w:t>
-                  </w:r>
-                  <w:proofErr w:type="gramEnd"/>
-                  <w:r>
-                    <w:rPr>
-                      <w:rFonts w:ascii="Arial" w:hAnsi="Arial" w:cs="Arial"/>
-                    </w:rPr>
-                    <w:t xml:space="preserve">$row = </w:t>
-                  </w:r>
-                  <w:proofErr w:type="spellStart"/>
-                  <w:r>
-                    <w:rPr>
-                      <w:rFonts w:ascii="Arial" w:hAnsi="Arial" w:cs="Arial"/>
-                    </w:rPr>
-                    <w:t>mysql</w:t>
-                  </w:r>
-                  <w:r>
-                    <w:rPr>
-                      <w:rFonts w:ascii="Arial" w:hAnsi="Arial" w:cs="Arial"/>
-                    </w:rPr>
-                    <w:t>i</w:t>
-                  </w:r>
-                  <w:r>
-                    <w:rPr>
-                      <w:rFonts w:ascii="Arial" w:hAnsi="Arial" w:cs="Arial"/>
-                    </w:rPr>
-                    <w:t>_fetch_assoc</w:t>
-                  </w:r>
-                  <w:proofErr w:type="spellEnd"/>
-                  <w:r>
-                    <w:rPr>
-                      <w:rFonts w:ascii="Arial" w:hAnsi="Arial" w:cs="Arial"/>
-                    </w:rPr>
-                    <w:t>($result)){</w:t>
-                  </w:r>
-                </w:p>
-                <w:p>
-                  <w:pPr>
-                    <w:rPr>
-                      <w:rFonts w:ascii="Arial" w:hAnsi="Arial" w:cs="Arial"/>
-                    </w:rPr>
-                  </w:pPr>
-                  <w:r>
-                    <w:rPr>
-                      <w:rFonts w:ascii="Arial" w:hAnsi="Arial" w:cs="Arial"/>
-                    </w:rPr>
-                    <w:t xml:space="preserve">  echo "&lt;tr&gt;";</w:t>
-                  </w:r>
-                </w:p>
-                <w:p>
-                  <w:pPr>
-                    <w:rPr>
-                      <w:rFonts w:ascii="Arial" w:hAnsi="Arial" w:cs="Arial"/>
-                    </w:rPr>
-                  </w:pPr>
-                  <w:r>
-                    <w:rPr>
-                      <w:rFonts w:ascii="Arial" w:hAnsi="Arial" w:cs="Arial"/>
-                    </w:rPr>
-                    <w:t xml:space="preserve">  echo "&lt;td&gt;</w:t>
-                  </w:r>
-                  <w:proofErr w:type="gramStart"/>
-                  <w:r>
-                    <w:rPr>
-                      <w:rFonts w:ascii="Arial" w:hAnsi="Arial" w:cs="Arial"/>
-                    </w:rPr>
-                    <w:t>" .</w:t>
-                  </w:r>
-                  <w:proofErr w:type="gramEnd"/>
-                  <w:r>
-                    <w:rPr>
-                      <w:rFonts w:ascii="Arial" w:hAnsi="Arial" w:cs="Arial"/>
-                    </w:rPr>
-                    <w:t xml:space="preserve"> $row[id</w:t>
-                  </w:r>
-                  <w:proofErr w:type="gramStart"/>
-                  <w:r>
-                    <w:rPr>
-                      <w:rFonts w:ascii="Arial" w:hAnsi="Arial" w:cs="Arial"/>
-                    </w:rPr>
-                    <w:t>] .</w:t>
-                  </w:r>
-                  <w:proofErr w:type="gramEnd"/>
-                  <w:r>
-                    <w:rPr>
-                      <w:rFonts w:ascii="Arial" w:hAnsi="Arial" w:cs="Arial"/>
-                    </w:rPr>
-                    <w:t xml:space="preserve"> "&lt;/td&gt;";</w:t>
-                  </w:r>
-                </w:p>
-                <w:p>
-                  <w:pPr>
-                    <w:rPr>
-                      <w:rFonts w:ascii="Arial" w:hAnsi="Arial" w:cs="Arial"/>
-                    </w:rPr>
-                  </w:pPr>
-                  <w:r>
-                    <w:rPr>
-                      <w:rFonts w:ascii="Arial" w:hAnsi="Arial" w:cs="Arial"/>
-                    </w:rPr>
-                    <w:t xml:space="preserve">  echo "&lt;td&gt;</w:t>
-                  </w:r>
-                  <w:proofErr w:type="gramStart"/>
-                  <w:r>
-                    <w:rPr>
-                      <w:rFonts w:ascii="Arial" w:hAnsi="Arial" w:cs="Arial"/>
-                    </w:rPr>
-                    <w:t>" .</w:t>
-                  </w:r>
-                  <w:proofErr w:type="gramEnd"/>
-                  <w:r>
-                    <w:rPr>
-                      <w:rFonts w:ascii="Arial" w:hAnsi="Arial" w:cs="Arial"/>
-                    </w:rPr>
-                    <w:t xml:space="preserve"> $row[name</w:t>
-                  </w:r>
-                  <w:proofErr w:type="gramStart"/>
-                  <w:r>
-                    <w:rPr>
-                      <w:rFonts w:ascii="Arial" w:hAnsi="Arial" w:cs="Arial"/>
-                    </w:rPr>
-                    <w:t>] .</w:t>
-                  </w:r>
-                  <w:proofErr w:type="gramEnd"/>
-                  <w:r>
-                    <w:rPr>
-                      <w:rFonts w:ascii="Arial" w:hAnsi="Arial" w:cs="Arial"/>
-                    </w:rPr>
-                    <w:t xml:space="preserve"> "&lt;/td&gt;";</w:t>
-                  </w:r>
-                </w:p>
-                <w:p>
-                  <w:pPr>
-                    <w:rPr>
-                      <w:rFonts w:ascii="Arial" w:hAnsi="Arial" w:cs="Arial"/>
-                    </w:rPr>
-                  </w:pPr>
-                  <w:r>
-                    <w:rPr>
-                      <w:rFonts w:ascii="Arial" w:hAnsi="Arial" w:cs="Arial"/>
-                    </w:rPr>
-                    <w:t xml:space="preserve">  echo "&lt;td&gt;&lt;a </w:t>
-                  </w:r>
-                  <w:proofErr w:type="spellStart"/>
-                  <w:r>
-                    <w:rPr>
-                      <w:rFonts w:ascii="Arial" w:hAnsi="Arial" w:cs="Arial"/>
-                    </w:rPr>
-                    <w:t>href</w:t>
-                  </w:r>
-                  <w:proofErr w:type="spellEnd"/>
-                  <w:r>
-                    <w:rPr>
-                      <w:rFonts w:ascii="Arial" w:hAnsi="Arial" w:cs="Arial"/>
-                    </w:rPr>
-                    <w:t>='</w:t>
-                  </w:r>
-                  <w:proofErr w:type="spellStart"/>
-                  <w:r>
-                    <w:rPr>
-                      <w:rFonts w:ascii="Arial" w:hAnsi="Arial" w:cs="Arial"/>
-                    </w:rPr>
-                    <w:t>getwav.php?id</w:t>
-                  </w:r>
-                  <w:proofErr w:type="spellEnd"/>
-                  <w:r>
-                    <w:rPr>
-                      <w:rFonts w:ascii="Arial" w:hAnsi="Arial" w:cs="Arial"/>
-                    </w:rPr>
-                    <w:t>=</w:t>
-                  </w:r>
-                  <w:proofErr w:type="gramStart"/>
-                  <w:r>
-                    <w:rPr>
-                      <w:rFonts w:ascii="Arial" w:hAnsi="Arial" w:cs="Arial"/>
-                    </w:rPr>
-                    <w:t>" .</w:t>
-                  </w:r>
-                  <w:proofErr w:type="gramEnd"/>
-                  <w:r>
-                    <w:rPr>
-                      <w:rFonts w:ascii="Arial" w:hAnsi="Arial" w:cs="Arial"/>
-                    </w:rPr>
-                    <w:t xml:space="preserve"> $row[id]. "'&gt;Click to play&lt;/a&gt;&lt;/td&gt;";</w:t>
-                  </w:r>
-                </w:p>
-                <w:p>
-                  <w:pPr>
-                    <w:rPr>
-                      <w:rFonts w:ascii="Arial" w:hAnsi="Arial" w:cs="Arial"/>
-                    </w:rPr>
-                  </w:pPr>
-                  <w:r>
-                    <w:rPr>
-                      <w:rFonts w:ascii="Arial" w:hAnsi="Arial" w:cs="Arial"/>
-                    </w:rPr>
-                    <w:t xml:space="preserve">  echo "&lt;td&gt;&lt;</w:t>
-                  </w:r>
-                  <w:proofErr w:type="spellStart"/>
-                  <w:r>
-                    <w:rPr>
-                      <w:rFonts w:ascii="Arial" w:hAnsi="Arial" w:cs="Arial"/>
-                    </w:rPr>
-                    <w:t>img</w:t>
-                  </w:r>
-                  <w:proofErr w:type="spellEnd"/>
-                  <w:r>
-                    <w:rPr>
-                      <w:rFonts w:ascii="Arial" w:hAnsi="Arial" w:cs="Arial"/>
-                    </w:rPr>
-                    <w:t xml:space="preserve"> </w:t>
-                  </w:r>
-                  <w:proofErr w:type="spellStart"/>
-                  <w:r>
-                    <w:rPr>
-                      <w:rFonts w:ascii="Arial" w:hAnsi="Arial" w:cs="Arial"/>
-                    </w:rPr>
-                    <w:t>src</w:t>
-                  </w:r>
-                  <w:proofErr w:type="spellEnd"/>
-                  <w:r>
-                    <w:rPr>
-                      <w:rFonts w:ascii="Arial" w:hAnsi="Arial" w:cs="Arial"/>
-                    </w:rPr>
-                    <w:t>='</w:t>
-                  </w:r>
-                  <w:proofErr w:type="spellStart"/>
-                  <w:r>
-                    <w:rPr>
-                      <w:rFonts w:ascii="Arial" w:hAnsi="Arial" w:cs="Arial"/>
-                    </w:rPr>
-                    <w:t>getjpg.php?id</w:t>
-                  </w:r>
-                  <w:proofErr w:type="spellEnd"/>
-                  <w:r>
-                    <w:rPr>
-                      <w:rFonts w:ascii="Arial" w:hAnsi="Arial" w:cs="Arial"/>
-                    </w:rPr>
-                    <w:t>=</w:t>
-                  </w:r>
-                  <w:proofErr w:type="gramStart"/>
-                  <w:r>
-                    <w:rPr>
-                      <w:rFonts w:ascii="Arial" w:hAnsi="Arial" w:cs="Arial"/>
-                    </w:rPr>
-                    <w:t>" .</w:t>
-                  </w:r>
-                  <w:proofErr w:type="gramEnd"/>
-                  <w:r>
-                    <w:rPr>
-                      <w:rFonts w:ascii="Arial" w:hAnsi="Arial" w:cs="Arial"/>
-                    </w:rPr>
-                    <w:t xml:space="preserve"> $row[id]. "' height='100' width='100'&lt;/td&gt;";</w:t>
-                  </w:r>
-                </w:p>
-                <w:p>
-                  <w:pPr>
-                    <w:rPr>
-                      <w:rFonts w:ascii="Arial" w:hAnsi="Arial" w:cs="Arial"/>
-                    </w:rPr>
-                  </w:pPr>
-                  <w:r>
-                    <w:rPr>
-                      <w:rFonts w:ascii="Arial" w:hAnsi="Arial" w:cs="Arial"/>
-                    </w:rPr>
-                    <w:t xml:space="preserve">  echo "&lt;/tr&gt;";</w:t>
-                  </w:r>
-                </w:p>
-                <w:p>
-                  <w:pPr>
-                    <w:rPr>
-                      <w:rFonts w:ascii="Arial" w:hAnsi="Arial" w:cs="Arial"/>
-                    </w:rPr>
-                  </w:pPr>
-                  <w:r>
-                    <w:rPr>
-                      <w:rFonts w:ascii="Arial" w:hAnsi="Arial" w:cs="Arial"/>
-                    </w:rPr>
-                    <w:t>}</w:t>
-                  </w:r>
-                </w:p>
-                <w:p>
-                  <w:pPr>
-                    <w:rPr>
-                      <w:rFonts w:ascii="Arial" w:hAnsi="Arial" w:cs="Arial"/>
-                    </w:rPr>
-                  </w:pPr>
-                </w:p>
-                <w:p>
-                  <w:pPr>
-                    <w:rPr>
-                      <w:rFonts w:ascii="Arial" w:hAnsi="Arial" w:cs="Arial"/>
-                    </w:rPr>
-                  </w:pPr>
-                  <w:r>
-                    <w:rPr>
-                      <w:rFonts w:ascii="Arial" w:hAnsi="Arial" w:cs="Arial"/>
-                    </w:rPr>
-                    <w:t>echo "&lt;/table&gt;";</w:t>
-                  </w:r>
-                </w:p>
-                <w:p>
-                  <w:pPr>
-                    <w:rPr>
-                      <w:rFonts w:ascii="Arial" w:hAnsi="Arial" w:cs="Arial"/>
-                    </w:rPr>
-                  </w:pPr>
-                </w:p>
-                <w:p>
-                  <w:pPr>
-                    <w:rPr>
-                      <w:rFonts w:ascii="Arial" w:hAnsi="Arial" w:cs="Arial"/>
-                    </w:rPr>
-                  </w:pPr>
-                  <w:proofErr w:type="spellStart"/>
-                  <w:r>
-                    <w:rPr>
-                      <w:rFonts w:ascii="Arial" w:hAnsi="Arial" w:cs="Arial"/>
-                    </w:rPr>
-                    <w:t>mysql</w:t>
-                  </w:r>
-                  <w:r>
-                    <w:rPr>
-                      <w:rFonts w:ascii="Arial" w:hAnsi="Arial" w:cs="Arial"/>
-                    </w:rPr>
-                    <w:t>i</w:t>
-                  </w:r>
-                  <w:r>
-                    <w:rPr>
-                      <w:rFonts w:ascii="Arial" w:hAnsi="Arial" w:cs="Arial"/>
-                    </w:rPr>
-                    <w:t>_</w:t>
-                  </w:r>
-                  <w:proofErr w:type="gramStart"/>
-                  <w:r>
-                    <w:rPr>
-                      <w:rFonts w:ascii="Arial" w:hAnsi="Arial" w:cs="Arial"/>
-                    </w:rPr>
-                    <w:t>close</w:t>
-                  </w:r>
-                  <w:proofErr w:type="spellEnd"/>
-                  <w:r>
-                    <w:rPr>
-                      <w:rFonts w:ascii="Arial" w:hAnsi="Arial" w:cs="Arial"/>
-                    </w:rPr>
-                    <w:t>(</w:t>
-                  </w:r>
-                  <w:proofErr w:type="gramEnd"/>
-                  <w:r>
-                    <w:rPr>
-                      <w:rFonts w:ascii="Arial" w:hAnsi="Arial" w:cs="Arial"/>
-                    </w:rPr>
-                    <w:t>);</w:t>
+                    <w:t>_close();</w:t>
                   </w:r>
                 </w:p>
                 <w:p>
@@ -6673,21 +4709,12 @@
         </w:rPr>
         <w:t xml:space="preserve">Before you run this script add one or two more monsters to the table using the image and audio files within the </w:t>
       </w:r>
-      <w:proofErr w:type="spellStart"/>
-      <w:r>
-        <w:rPr>
-          <w:rFonts w:ascii="Helvetica Neue" w:hAnsi="Helvetica Neue" w:cs="Arial"/>
-          <w:lang w:val="en-GB"/>
-        </w:rPr>
-        <w:t>MultimediaFilesForPractical</w:t>
-      </w:r>
-      <w:proofErr w:type="spellEnd"/>
-      <w:r>
-        <w:rPr>
-          <w:rFonts w:ascii="Helvetica Neue" w:hAnsi="Helvetica Neue" w:cs="Arial"/>
-          <w:lang w:val="en-GB"/>
-        </w:rPr>
-        <w:t xml:space="preserve"> bundle available on GitHub</w:t>
+      <w:r>
+        <w:rPr>
+          <w:rFonts w:ascii="Helvetica Neue" w:hAnsi="Helvetica Neue" w:cs="Arial"/>
+          <w:lang w:val="en-GB"/>
+        </w:rPr>
+        <w:t>MultimediaFilesForPractical bundle available on GitHub</w:t>
       </w:r>
       <w:r>
         <w:rPr>
@@ -6695,6 +4722,33 @@
           <w:lang w:val="en-GB"/>
         </w:rPr>
         <w:t>.</w:t>
+      </w:r>
+    </w:p>
+    <w:p>
+      <w:pPr>
+        <w:rPr>
+          <w:rFonts w:ascii="Helvetica Neue" w:hAnsi="Helvetica Neue" w:cs="Arial"/>
+          <w:lang w:val="en-GB"/>
+        </w:rPr>
+      </w:pPr>
+    </w:p>
+    <w:p>
+      <w:pPr>
+        <w:rPr>
+          <w:rFonts w:ascii="Helvetica Neue" w:hAnsi="Helvetica Neue" w:cs="Arial"/>
+          <w:lang w:val="en-GB"/>
+        </w:rPr>
+      </w:pPr>
+      <w:r>
+        <w:rPr>
+          <w:noProof/>
+        </w:rPr>
+        <w:lastRenderedPageBreak/>
+        <w:pict w14:anchorId="4FD71C16">
+          <v:shape id="_x0000_i1046" type="#_x0000_t75" style="width:431.55pt;height:157.1pt;visibility:visible;mso-wrap-style:square">
+            <v:imagedata r:id="rId13" o:title=""/>
+          </v:shape>
+        </w:pict>
       </w:r>
     </w:p>
     <w:p>
@@ -6795,6 +4849,16 @@
           <w:lang w:val="en-GB"/>
         </w:rPr>
       </w:pPr>
+      <w:r>
+        <w:rPr>
+          <w:noProof/>
+        </w:rPr>
+        <w:pict w14:anchorId="21F071C0">
+          <v:shape id="_x0000_i1048" type="#_x0000_t75" style="width:432.45pt;height:134.2pt;visibility:visible;mso-wrap-style:square">
+            <v:imagedata r:id="rId14" o:title=""/>
+          </v:shape>
+        </w:pict>
+      </w:r>
     </w:p>
     <w:p>
       <w:pPr>
@@ -6867,7 +4931,7 @@
 </file>
 
 <file path=word/styles.xml><?xml version="1.0" encoding="utf-8"?>
-<w:styles xmlns:mc="http://schemas.openxmlformats.org/markup-compatibility/2006" xmlns:r="http://schemas.openxmlformats.org/officeDocument/2006/relationships" xmlns:w="http://schemas.openxmlformats.org/wordprocessingml/2006/main" xmlns:w14="http://schemas.microsoft.com/office/word/2010/wordml" xmlns:w15="http://schemas.microsoft.com/office/word/2012/wordml" xmlns:w16cid="http://schemas.microsoft.com/office/word/2016/wordml/cid" xmlns:w16se="http://schemas.microsoft.com/office/word/2015/wordml/symex" mc:Ignorable="w14 w15 w16se w16cid">
+<w:styles xmlns:mc="http://schemas.openxmlformats.org/markup-compatibility/2006" xmlns:r="http://schemas.openxmlformats.org/officeDocument/2006/relationships" xmlns:w="http://schemas.openxmlformats.org/wordprocessingml/2006/main" xmlns:w14="http://schemas.microsoft.com/office/word/2010/wordml" xmlns:w15="http://schemas.microsoft.com/office/word/2012/wordml" xmlns:w16cex="http://schemas.microsoft.com/office/word/2018/wordml/cex" xmlns:w16cid="http://schemas.microsoft.com/office/word/2016/wordml/cid" xmlns:w16="http://schemas.microsoft.com/office/word/2018/wordml" xmlns:w16sdtdh="http://schemas.microsoft.com/office/word/2020/wordml/sdtdatahash" xmlns:w16se="http://schemas.microsoft.com/office/word/2015/wordml/symex" mc:Ignorable="w14 w15 w16se w16cid w16 w16cex w16sdtdh">
   <w:docDefaults>
     <w:rPrDefault>
       <w:rPr>
@@ -6968,6 +5032,7 @@
     <w:lsdException w:name="HTML Sample" w:semiHidden="1" w:unhideWhenUsed="1"/>
     <w:lsdException w:name="HTML Typewriter" w:semiHidden="1" w:unhideWhenUsed="1"/>
     <w:lsdException w:name="HTML Variable" w:semiHidden="1" w:unhideWhenUsed="1"/>
+    <w:lsdException w:name="Normal Table" w:semiHidden="1" w:unhideWhenUsed="1"/>
     <w:lsdException w:name="annotation subject" w:semiHidden="1" w:unhideWhenUsed="1"/>
     <w:lsdException w:name="No List" w:semiHidden="1" w:unhideWhenUsed="1"/>
     <w:lsdException w:name="Outline List 1" w:semiHidden="1" w:unhideWhenUsed="1"/>
@@ -7014,7 +5079,9 @@
     <w:lsdException w:name="Table Subtle 2" w:semiHidden="1" w:unhideWhenUsed="1"/>
     <w:lsdException w:name="Table Web 1" w:semiHidden="1" w:unhideWhenUsed="1"/>
     <w:lsdException w:name="Table Web 2" w:semiHidden="1" w:unhideWhenUsed="1"/>
+    <w:lsdException w:name="Table Web 3" w:semiHidden="1" w:unhideWhenUsed="1"/>
     <w:lsdException w:name="Balloon Text" w:semiHidden="1" w:unhideWhenUsed="1"/>
+    <w:lsdException w:name="Table Theme" w:semiHidden="1" w:unhideWhenUsed="1"/>
     <w:lsdException w:name="Placeholder Text" w:semiHidden="1" w:uiPriority="99"/>
     <w:lsdException w:name="No Spacing" w:uiPriority="1" w:qFormat="1"/>
     <w:lsdException w:name="Light Shading" w:uiPriority="60"/>

</xml_diff>

<commit_message>
updated week 7 handout
</commit_message>
<xml_diff>
--- a/week 7/PHP Unit 7 Handout.docx
+++ b/week 7/PHP Unit 7 Handout.docx
@@ -95,7 +95,23 @@
           <w:rFonts w:ascii="Helvetica Neue" w:hAnsi="Helvetica Neue" w:cs="Arial"/>
           <w:lang w:val="en-GB"/>
         </w:rPr>
-        <w:t xml:space="preserve"> in order to play / display them within a web page.</w:t>
+        <w:t xml:space="preserve"> </w:t>
+      </w:r>
+      <w:proofErr w:type="gramStart"/>
+      <w:r>
+        <w:rPr>
+          <w:rFonts w:ascii="Helvetica Neue" w:hAnsi="Helvetica Neue" w:cs="Arial"/>
+          <w:lang w:val="en-GB"/>
+        </w:rPr>
+        <w:t>in order to</w:t>
+      </w:r>
+      <w:proofErr w:type="gramEnd"/>
+      <w:r>
+        <w:rPr>
+          <w:rFonts w:ascii="Helvetica Neue" w:hAnsi="Helvetica Neue" w:cs="Arial"/>
+          <w:lang w:val="en-GB"/>
+        </w:rPr>
+        <w:t xml:space="preserve"> play / display them within a web page.</w:t>
       </w:r>
       <w:r>
         <w:rPr>
@@ -338,37 +354,39 @@
                       <w:rFonts w:ascii="Courier" w:hAnsi="Courier" w:cs="Arial"/>
                       <w:lang w:val="en-GB"/>
                     </w:rPr>
-                    <w:t>(id integer not null auto_increment,</w:t>
-                  </w:r>
-                </w:p>
-                <w:p>
-                  <w:pPr>
+                    <w:t>(</w:t>
+                  </w:r>
+                  <w:proofErr w:type="gramStart"/>
+                  <w:r>
                     <w:rPr>
                       <w:rFonts w:ascii="Courier" w:hAnsi="Courier" w:cs="Arial"/>
                       <w:lang w:val="en-GB"/>
                     </w:rPr>
-                  </w:pPr>
+                    <w:t>id</w:t>
+                  </w:r>
+                  <w:proofErr w:type="gramEnd"/>
                   <w:r>
                     <w:rPr>
                       <w:rFonts w:ascii="Courier" w:hAnsi="Courier" w:cs="Arial"/>
                       <w:lang w:val="en-GB"/>
                     </w:rPr>
-                    <w:t xml:space="preserve"> Name varchar(20) not null,</w:t>
-                  </w:r>
-                </w:p>
-                <w:p>
-                  <w:pPr>
+                    <w:t xml:space="preserve"> integer not null </w:t>
+                  </w:r>
+                  <w:proofErr w:type="spellStart"/>
+                  <w:r>
                     <w:rPr>
                       <w:rFonts w:ascii="Courier" w:hAnsi="Courier" w:cs="Arial"/>
                       <w:lang w:val="en-GB"/>
                     </w:rPr>
-                  </w:pPr>
+                    <w:t>auto_increment</w:t>
+                  </w:r>
+                  <w:proofErr w:type="spellEnd"/>
                   <w:r>
                     <w:rPr>
                       <w:rFonts w:ascii="Courier" w:hAnsi="Courier" w:cs="Arial"/>
                       <w:lang w:val="en-GB"/>
                     </w:rPr>
-                    <w:t xml:space="preserve"> Image blob not null,</w:t>
+                    <w:t>,</w:t>
                   </w:r>
                 </w:p>
                 <w:p>
@@ -383,23 +401,78 @@
                       <w:rFonts w:ascii="Courier" w:hAnsi="Courier" w:cs="Arial"/>
                       <w:lang w:val="en-GB"/>
                     </w:rPr>
-                    <w:t xml:space="preserve"> Audio blob not null,</w:t>
-                  </w:r>
-                </w:p>
-                <w:p>
-                  <w:pPr>
+                    <w:t xml:space="preserve"> Name </w:t>
+                  </w:r>
+                  <w:proofErr w:type="gramStart"/>
+                  <w:r>
                     <w:rPr>
                       <w:rFonts w:ascii="Courier" w:hAnsi="Courier" w:cs="Arial"/>
                       <w:lang w:val="en-GB"/>
                     </w:rPr>
-                  </w:pPr>
+                    <w:t>varchar(</w:t>
+                  </w:r>
+                  <w:proofErr w:type="gramEnd"/>
                   <w:r>
                     <w:rPr>
                       <w:rFonts w:ascii="Courier" w:hAnsi="Courier" w:cs="Arial"/>
                       <w:lang w:val="en-GB"/>
                     </w:rPr>
-                    <w:t xml:space="preserve"> Primary key(id));</w:t>
-                  </w:r>
+                    <w:t>20) not null,</w:t>
+                  </w:r>
+                </w:p>
+                <w:p>
+                  <w:pPr>
+                    <w:rPr>
+                      <w:rFonts w:ascii="Courier" w:hAnsi="Courier" w:cs="Arial"/>
+                      <w:lang w:val="en-GB"/>
+                    </w:rPr>
+                  </w:pPr>
+                  <w:r>
+                    <w:rPr>
+                      <w:rFonts w:ascii="Courier" w:hAnsi="Courier" w:cs="Arial"/>
+                      <w:lang w:val="en-GB"/>
+                    </w:rPr>
+                    <w:t xml:space="preserve"> Image blob not null,</w:t>
+                  </w:r>
+                </w:p>
+                <w:p>
+                  <w:pPr>
+                    <w:rPr>
+                      <w:rFonts w:ascii="Courier" w:hAnsi="Courier" w:cs="Arial"/>
+                      <w:lang w:val="en-GB"/>
+                    </w:rPr>
+                  </w:pPr>
+                  <w:r>
+                    <w:rPr>
+                      <w:rFonts w:ascii="Courier" w:hAnsi="Courier" w:cs="Arial"/>
+                      <w:lang w:val="en-GB"/>
+                    </w:rPr>
+                    <w:t xml:space="preserve"> Audio blob not null,</w:t>
+                  </w:r>
+                </w:p>
+                <w:p>
+                  <w:pPr>
+                    <w:rPr>
+                      <w:rFonts w:ascii="Courier" w:hAnsi="Courier" w:cs="Arial"/>
+                      <w:lang w:val="en-GB"/>
+                    </w:rPr>
+                  </w:pPr>
+                  <w:r>
+                    <w:rPr>
+                      <w:rFonts w:ascii="Courier" w:hAnsi="Courier" w:cs="Arial"/>
+                      <w:lang w:val="en-GB"/>
+                    </w:rPr>
+                    <w:t xml:space="preserve"> Primary key(id)</w:t>
+                  </w:r>
+                  <w:proofErr w:type="gramStart"/>
+                  <w:r>
+                    <w:rPr>
+                      <w:rFonts w:ascii="Courier" w:hAnsi="Courier" w:cs="Arial"/>
+                      <w:lang w:val="en-GB"/>
+                    </w:rPr>
+                    <w:t>);</w:t>
+                  </w:r>
+                  <w:proofErr w:type="gramEnd"/>
                 </w:p>
               </w:txbxContent>
             </v:textbox>
@@ -620,7 +693,23 @@
           <w:rFonts w:ascii="Helvetica Neue" w:hAnsi="Helvetica Neue" w:cs="Arial"/>
           <w:lang w:val="en-GB"/>
         </w:rPr>
-        <w:t xml:space="preserve">Write the equivalent table creation code in PHP using a Phinx migration class. You do not have to run the migration but include your code below. See </w:t>
+        <w:t xml:space="preserve">Write the equivalent table creation code in PHP using a </w:t>
+      </w:r>
+      <w:proofErr w:type="spellStart"/>
+      <w:r>
+        <w:rPr>
+          <w:rFonts w:ascii="Helvetica Neue" w:hAnsi="Helvetica Neue" w:cs="Arial"/>
+          <w:lang w:val="en-GB"/>
+        </w:rPr>
+        <w:t>Phinx</w:t>
+      </w:r>
+      <w:proofErr w:type="spellEnd"/>
+      <w:r>
+        <w:rPr>
+          <w:rFonts w:ascii="Helvetica Neue" w:hAnsi="Helvetica Neue" w:cs="Arial"/>
+          <w:lang w:val="en-GB"/>
+        </w:rPr>
+        <w:t xml:space="preserve"> migration class. You do not have to run the migration but include your code below. See </w:t>
       </w:r>
       <w:hyperlink r:id="rId5" w:anchor="creating-a-table" w:history="1">
         <w:r>
@@ -714,7 +803,23 @@
           <w:rFonts w:ascii="Helvetica Neue" w:hAnsi="Helvetica Neue" w:cs="Arial"/>
           <w:lang w:val="en-GB"/>
         </w:rPr>
-        <w:t>Create a new HTML document through NotePad named monsterform.html and include the markup below within it.</w:t>
+        <w:t xml:space="preserve">Create a new HTML document through </w:t>
+      </w:r>
+      <w:proofErr w:type="spellStart"/>
+      <w:r>
+        <w:rPr>
+          <w:rFonts w:ascii="Helvetica Neue" w:hAnsi="Helvetica Neue" w:cs="Arial"/>
+          <w:lang w:val="en-GB"/>
+        </w:rPr>
+        <w:t>NotePad</w:t>
+      </w:r>
+      <w:proofErr w:type="spellEnd"/>
+      <w:r>
+        <w:rPr>
+          <w:rFonts w:ascii="Helvetica Neue" w:hAnsi="Helvetica Neue" w:cs="Arial"/>
+          <w:lang w:val="en-GB"/>
+        </w:rPr>
+        <w:t xml:space="preserve"> named monsterform.html and include the markup below within it.</w:t>
       </w:r>
     </w:p>
     <w:p>
@@ -821,24 +926,78 @@
                       <w:sz w:val="18"/>
                       <w:szCs w:val="18"/>
                     </w:rPr>
-                    <w:t>&lt;link rel="stylesheet" href="https://maxcdn.bootstrapcdn.com/bootstrap/3.3.7/css/bootstrap.min.css" integrity="sha384-BVYiiSIFeK1dGmJRAkycuHAHRg32OmUcww7on3RYdg4Va+PmSTsz/K68vbdEjh4u" crossorigin="anonymous"&gt;</w:t>
-                  </w:r>
-                </w:p>
-                <w:p>
-                  <w:pPr>
-                    <w:rPr>
-                      <w:rFonts w:ascii="Courier" w:hAnsi="Courier"/>
-                      <w:sz w:val="18"/>
-                      <w:szCs w:val="18"/>
-                    </w:rPr>
-                  </w:pPr>
-                  <w:r>
-                    <w:rPr>
-                      <w:rFonts w:ascii="Courier" w:hAnsi="Courier"/>
-                      <w:sz w:val="18"/>
-                      <w:szCs w:val="18"/>
-                    </w:rPr>
-                    <w:t>&lt;script src="https://maxcdn.bootstrapcdn.com/bootstrap/3.3.7/js/bootstrap.min.js" integrity="sha384-Tc5IQib027qvyjSMfHjOMaLkfuWVxZxUPnCJA7l2mCWNIpG9mGCD8wGNIcPD7Txa" crossorigin="anonymous"&gt;&lt;/script&gt;</w:t>
+                    <w:t xml:space="preserve">&lt;link </w:t>
+                  </w:r>
+                  <w:proofErr w:type="spellStart"/>
+                  <w:r>
+                    <w:rPr>
+                      <w:rFonts w:ascii="Courier" w:hAnsi="Courier"/>
+                      <w:sz w:val="18"/>
+                      <w:szCs w:val="18"/>
+                    </w:rPr>
+                    <w:t>rel</w:t>
+                  </w:r>
+                  <w:proofErr w:type="spellEnd"/>
+                  <w:r>
+                    <w:rPr>
+                      <w:rFonts w:ascii="Courier" w:hAnsi="Courier"/>
+                      <w:sz w:val="18"/>
+                      <w:szCs w:val="18"/>
+                    </w:rPr>
+                    <w:t xml:space="preserve">="stylesheet" href="https://maxcdn.bootstrapcdn.com/bootstrap/3.3.7/css/bootstrap.min.css" integrity="sha384-BVYiiSIFeK1dGmJRAkycuHAHRg32OmUcww7on3RYdg4Va+PmSTsz/K68vbdEjh4u" </w:t>
+                  </w:r>
+                  <w:proofErr w:type="spellStart"/>
+                  <w:r>
+                    <w:rPr>
+                      <w:rFonts w:ascii="Courier" w:hAnsi="Courier"/>
+                      <w:sz w:val="18"/>
+                      <w:szCs w:val="18"/>
+                    </w:rPr>
+                    <w:t>crossorigin</w:t>
+                  </w:r>
+                  <w:proofErr w:type="spellEnd"/>
+                  <w:r>
+                    <w:rPr>
+                      <w:rFonts w:ascii="Courier" w:hAnsi="Courier"/>
+                      <w:sz w:val="18"/>
+                      <w:szCs w:val="18"/>
+                    </w:rPr>
+                    <w:t>="anonymous"&gt;</w:t>
+                  </w:r>
+                </w:p>
+                <w:p>
+                  <w:pPr>
+                    <w:rPr>
+                      <w:rFonts w:ascii="Courier" w:hAnsi="Courier"/>
+                      <w:sz w:val="18"/>
+                      <w:szCs w:val="18"/>
+                    </w:rPr>
+                  </w:pPr>
+                  <w:r>
+                    <w:rPr>
+                      <w:rFonts w:ascii="Courier" w:hAnsi="Courier"/>
+                      <w:sz w:val="18"/>
+                      <w:szCs w:val="18"/>
+                    </w:rPr>
+                    <w:t xml:space="preserve">&lt;script src="https://maxcdn.bootstrapcdn.com/bootstrap/3.3.7/js/bootstrap.min.js" integrity="sha384-Tc5IQib027qvyjSMfHjOMaLkfuWVxZxUPnCJA7l2mCWNIpG9mGCD8wGNIcPD7Txa" </w:t>
+                  </w:r>
+                  <w:proofErr w:type="spellStart"/>
+                  <w:r>
+                    <w:rPr>
+                      <w:rFonts w:ascii="Courier" w:hAnsi="Courier"/>
+                      <w:sz w:val="18"/>
+                      <w:szCs w:val="18"/>
+                    </w:rPr>
+                    <w:t>crossorigin</w:t>
+                  </w:r>
+                  <w:proofErr w:type="spellEnd"/>
+                  <w:r>
+                    <w:rPr>
+                      <w:rFonts w:ascii="Courier" w:hAnsi="Courier"/>
+                      <w:sz w:val="18"/>
+                      <w:szCs w:val="18"/>
+                    </w:rPr>
+                    <w:t>="anonymous"&gt;&lt;/script&gt;</w:t>
                   </w:r>
                 </w:p>
                 <w:p>
@@ -906,41 +1065,105 @@
                       <w:sz w:val="18"/>
                       <w:szCs w:val="18"/>
                     </w:rPr>
-                    <w:t>&lt;form enctype="multipart/form-data" action="savemonster.php" method="post"&gt;</w:t>
-                  </w:r>
-                </w:p>
-                <w:p>
-                  <w:pPr>
-                    <w:rPr>
-                      <w:rFonts w:ascii="Courier" w:hAnsi="Courier"/>
-                      <w:sz w:val="18"/>
-                      <w:szCs w:val="18"/>
-                    </w:rPr>
-                  </w:pPr>
-                  <w:r>
-                    <w:rPr>
-                      <w:rFonts w:ascii="Courier" w:hAnsi="Courier"/>
-                      <w:sz w:val="18"/>
-                      <w:szCs w:val="18"/>
-                    </w:rPr>
-                    <w:t xml:space="preserve"> Monster name :</w:t>
-                  </w:r>
-                </w:p>
-                <w:p>
-                  <w:pPr>
-                    <w:rPr>
-                      <w:rFonts w:ascii="Courier" w:hAnsi="Courier"/>
-                      <w:sz w:val="18"/>
-                      <w:szCs w:val="18"/>
-                    </w:rPr>
-                  </w:pPr>
-                  <w:r>
-                    <w:rPr>
-                      <w:rFonts w:ascii="Courier" w:hAnsi="Courier"/>
-                      <w:sz w:val="18"/>
-                      <w:szCs w:val="18"/>
-                    </w:rPr>
-                    <w:t xml:space="preserve"> &lt;input type="text" name="txtname" size="15"</w:t>
+                    <w:t xml:space="preserve">&lt;form </w:t>
+                  </w:r>
+                  <w:proofErr w:type="spellStart"/>
+                  <w:r>
+                    <w:rPr>
+                      <w:rFonts w:ascii="Courier" w:hAnsi="Courier"/>
+                      <w:sz w:val="18"/>
+                      <w:szCs w:val="18"/>
+                    </w:rPr>
+                    <w:t>enctype</w:t>
+                  </w:r>
+                  <w:proofErr w:type="spellEnd"/>
+                  <w:r>
+                    <w:rPr>
+                      <w:rFonts w:ascii="Courier" w:hAnsi="Courier"/>
+                      <w:sz w:val="18"/>
+                      <w:szCs w:val="18"/>
+                    </w:rPr>
+                    <w:t>="multipart/form-data" action="</w:t>
+                  </w:r>
+                  <w:proofErr w:type="spellStart"/>
+                  <w:r>
+                    <w:rPr>
+                      <w:rFonts w:ascii="Courier" w:hAnsi="Courier"/>
+                      <w:sz w:val="18"/>
+                      <w:szCs w:val="18"/>
+                    </w:rPr>
+                    <w:t>savemonster.php</w:t>
+                  </w:r>
+                  <w:proofErr w:type="spellEnd"/>
+                  <w:r>
+                    <w:rPr>
+                      <w:rFonts w:ascii="Courier" w:hAnsi="Courier"/>
+                      <w:sz w:val="18"/>
+                      <w:szCs w:val="18"/>
+                    </w:rPr>
+                    <w:t>" method="post"&gt;</w:t>
+                  </w:r>
+                </w:p>
+                <w:p>
+                  <w:pPr>
+                    <w:rPr>
+                      <w:rFonts w:ascii="Courier" w:hAnsi="Courier"/>
+                      <w:sz w:val="18"/>
+                      <w:szCs w:val="18"/>
+                    </w:rPr>
+                  </w:pPr>
+                  <w:r>
+                    <w:rPr>
+                      <w:rFonts w:ascii="Courier" w:hAnsi="Courier"/>
+                      <w:sz w:val="18"/>
+                      <w:szCs w:val="18"/>
+                    </w:rPr>
+                    <w:t xml:space="preserve"> Monster </w:t>
+                  </w:r>
+                  <w:proofErr w:type="gramStart"/>
+                  <w:r>
+                    <w:rPr>
+                      <w:rFonts w:ascii="Courier" w:hAnsi="Courier"/>
+                      <w:sz w:val="18"/>
+                      <w:szCs w:val="18"/>
+                    </w:rPr>
+                    <w:t>name :</w:t>
+                  </w:r>
+                  <w:proofErr w:type="gramEnd"/>
+                </w:p>
+                <w:p>
+                  <w:pPr>
+                    <w:rPr>
+                      <w:rFonts w:ascii="Courier" w:hAnsi="Courier"/>
+                      <w:sz w:val="18"/>
+                      <w:szCs w:val="18"/>
+                    </w:rPr>
+                  </w:pPr>
+                  <w:r>
+                    <w:rPr>
+                      <w:rFonts w:ascii="Courier" w:hAnsi="Courier"/>
+                      <w:sz w:val="18"/>
+                      <w:szCs w:val="18"/>
+                    </w:rPr>
+                    <w:t xml:space="preserve"> &lt;input type="text" name="</w:t>
+                  </w:r>
+                  <w:proofErr w:type="spellStart"/>
+                  <w:r>
+                    <w:rPr>
+                      <w:rFonts w:ascii="Courier" w:hAnsi="Courier"/>
+                      <w:sz w:val="18"/>
+                      <w:szCs w:val="18"/>
+                    </w:rPr>
+                    <w:t>txtname</w:t>
+                  </w:r>
+                  <w:proofErr w:type="spellEnd"/>
+                  <w:r>
+                    <w:rPr>
+                      <w:rFonts w:ascii="Courier" w:hAnsi="Courier"/>
+                      <w:sz w:val="18"/>
+                      <w:szCs w:val="18"/>
+                    </w:rPr>
+                    <w:t>" size="15"</w:t>
                   </w:r>
                   <w:r>
                     <w:rPr>
@@ -973,41 +1196,123 @@
                       <w:sz w:val="18"/>
                       <w:szCs w:val="18"/>
                     </w:rPr>
-                    <w:t xml:space="preserve"> &lt;/br&gt;&lt;/br&gt;</w:t>
-                  </w:r>
-                </w:p>
-                <w:p>
-                  <w:pPr>
-                    <w:rPr>
-                      <w:rFonts w:ascii="Courier" w:hAnsi="Courier"/>
-                      <w:sz w:val="18"/>
-                      <w:szCs w:val="18"/>
-                    </w:rPr>
-                  </w:pPr>
-                  <w:r>
-                    <w:rPr>
-                      <w:rFonts w:ascii="Courier" w:hAnsi="Courier"/>
-                      <w:sz w:val="18"/>
-                      <w:szCs w:val="18"/>
-                    </w:rPr>
-                    <w:t xml:space="preserve"> Monster image :</w:t>
-                  </w:r>
-                </w:p>
-                <w:p>
-                  <w:pPr>
-                    <w:rPr>
-                      <w:rFonts w:ascii="Courier" w:hAnsi="Courier"/>
-                      <w:sz w:val="18"/>
-                      <w:szCs w:val="18"/>
-                    </w:rPr>
-                  </w:pPr>
-                  <w:r>
-                    <w:rPr>
-                      <w:rFonts w:ascii="Courier" w:hAnsi="Courier"/>
-                      <w:sz w:val="18"/>
-                      <w:szCs w:val="18"/>
-                    </w:rPr>
-                    <w:t xml:space="preserve"> &lt;input  type="file" name="monsterimage" accept="image/jpeg"</w:t>
+                    <w:t xml:space="preserve"> &lt;/</w:t>
+                  </w:r>
+                  <w:proofErr w:type="spellStart"/>
+                  <w:r>
+                    <w:rPr>
+                      <w:rFonts w:ascii="Courier" w:hAnsi="Courier"/>
+                      <w:sz w:val="18"/>
+                      <w:szCs w:val="18"/>
+                    </w:rPr>
+                    <w:t>br</w:t>
+                  </w:r>
+                  <w:proofErr w:type="spellEnd"/>
+                  <w:r>
+                    <w:rPr>
+                      <w:rFonts w:ascii="Courier" w:hAnsi="Courier"/>
+                      <w:sz w:val="18"/>
+                      <w:szCs w:val="18"/>
+                    </w:rPr>
+                    <w:t>&gt;&lt;/</w:t>
+                  </w:r>
+                  <w:proofErr w:type="spellStart"/>
+                  <w:r>
+                    <w:rPr>
+                      <w:rFonts w:ascii="Courier" w:hAnsi="Courier"/>
+                      <w:sz w:val="18"/>
+                      <w:szCs w:val="18"/>
+                    </w:rPr>
+                    <w:t>br</w:t>
+                  </w:r>
+                  <w:proofErr w:type="spellEnd"/>
+                  <w:r>
+                    <w:rPr>
+                      <w:rFonts w:ascii="Courier" w:hAnsi="Courier"/>
+                      <w:sz w:val="18"/>
+                      <w:szCs w:val="18"/>
+                    </w:rPr>
+                    <w:t>&gt;</w:t>
+                  </w:r>
+                </w:p>
+                <w:p>
+                  <w:pPr>
+                    <w:rPr>
+                      <w:rFonts w:ascii="Courier" w:hAnsi="Courier"/>
+                      <w:sz w:val="18"/>
+                      <w:szCs w:val="18"/>
+                    </w:rPr>
+                  </w:pPr>
+                  <w:r>
+                    <w:rPr>
+                      <w:rFonts w:ascii="Courier" w:hAnsi="Courier"/>
+                      <w:sz w:val="18"/>
+                      <w:szCs w:val="18"/>
+                    </w:rPr>
+                    <w:t xml:space="preserve"> Monster </w:t>
+                  </w:r>
+                  <w:proofErr w:type="gramStart"/>
+                  <w:r>
+                    <w:rPr>
+                      <w:rFonts w:ascii="Courier" w:hAnsi="Courier"/>
+                      <w:sz w:val="18"/>
+                      <w:szCs w:val="18"/>
+                    </w:rPr>
+                    <w:t>image :</w:t>
+                  </w:r>
+                  <w:proofErr w:type="gramEnd"/>
+                </w:p>
+                <w:p>
+                  <w:pPr>
+                    <w:rPr>
+                      <w:rFonts w:ascii="Courier" w:hAnsi="Courier"/>
+                      <w:sz w:val="18"/>
+                      <w:szCs w:val="18"/>
+                    </w:rPr>
+                  </w:pPr>
+                  <w:r>
+                    <w:rPr>
+                      <w:rFonts w:ascii="Courier" w:hAnsi="Courier"/>
+                      <w:sz w:val="18"/>
+                      <w:szCs w:val="18"/>
+                    </w:rPr>
+                    <w:t xml:space="preserve"> &lt;</w:t>
+                  </w:r>
+                  <w:proofErr w:type="gramStart"/>
+                  <w:r>
+                    <w:rPr>
+                      <w:rFonts w:ascii="Courier" w:hAnsi="Courier"/>
+                      <w:sz w:val="18"/>
+                      <w:szCs w:val="18"/>
+                    </w:rPr>
+                    <w:t>input  type</w:t>
+                  </w:r>
+                  <w:proofErr w:type="gramEnd"/>
+                  <w:r>
+                    <w:rPr>
+                      <w:rFonts w:ascii="Courier" w:hAnsi="Courier"/>
+                      <w:sz w:val="18"/>
+                      <w:szCs w:val="18"/>
+                    </w:rPr>
+                    <w:t>="file" name="</w:t>
+                  </w:r>
+                  <w:proofErr w:type="spellStart"/>
+                  <w:r>
+                    <w:rPr>
+                      <w:rFonts w:ascii="Courier" w:hAnsi="Courier"/>
+                      <w:sz w:val="18"/>
+                      <w:szCs w:val="18"/>
+                    </w:rPr>
+                    <w:t>monsterimage</w:t>
+                  </w:r>
+                  <w:proofErr w:type="spellEnd"/>
+                  <w:r>
+                    <w:rPr>
+                      <w:rFonts w:ascii="Courier" w:hAnsi="Courier"/>
+                      <w:sz w:val="18"/>
+                      <w:szCs w:val="18"/>
+                    </w:rPr>
+                    <w:t>" accept="image/jpeg"</w:t>
                   </w:r>
                   <w:r>
                     <w:rPr>
@@ -1040,41 +1345,123 @@
                       <w:sz w:val="18"/>
                       <w:szCs w:val="18"/>
                     </w:rPr>
-                    <w:t xml:space="preserve"> &lt;/br&gt;&lt;/br&gt;</w:t>
-                  </w:r>
-                </w:p>
-                <w:p>
-                  <w:pPr>
-                    <w:rPr>
-                      <w:rFonts w:ascii="Courier" w:hAnsi="Courier"/>
-                      <w:sz w:val="18"/>
-                      <w:szCs w:val="18"/>
-                    </w:rPr>
-                  </w:pPr>
-                  <w:r>
-                    <w:rPr>
-                      <w:rFonts w:ascii="Courier" w:hAnsi="Courier"/>
-                      <w:sz w:val="18"/>
-                      <w:szCs w:val="18"/>
-                    </w:rPr>
-                    <w:t xml:space="preserve"> Monster Sound :</w:t>
-                  </w:r>
-                </w:p>
-                <w:p>
-                  <w:pPr>
-                    <w:rPr>
-                      <w:rFonts w:ascii="Courier" w:hAnsi="Courier"/>
-                      <w:sz w:val="18"/>
-                      <w:szCs w:val="18"/>
-                    </w:rPr>
-                  </w:pPr>
-                  <w:r>
-                    <w:rPr>
-                      <w:rFonts w:ascii="Courier" w:hAnsi="Courier"/>
-                      <w:sz w:val="18"/>
-                      <w:szCs w:val="18"/>
-                    </w:rPr>
-                    <w:t xml:space="preserve"> &lt;input  type="file" name="monsteraudio" accept="audio/basic"</w:t>
+                    <w:t xml:space="preserve"> &lt;/</w:t>
+                  </w:r>
+                  <w:proofErr w:type="spellStart"/>
+                  <w:r>
+                    <w:rPr>
+                      <w:rFonts w:ascii="Courier" w:hAnsi="Courier"/>
+                      <w:sz w:val="18"/>
+                      <w:szCs w:val="18"/>
+                    </w:rPr>
+                    <w:t>br</w:t>
+                  </w:r>
+                  <w:proofErr w:type="spellEnd"/>
+                  <w:r>
+                    <w:rPr>
+                      <w:rFonts w:ascii="Courier" w:hAnsi="Courier"/>
+                      <w:sz w:val="18"/>
+                      <w:szCs w:val="18"/>
+                    </w:rPr>
+                    <w:t>&gt;&lt;/</w:t>
+                  </w:r>
+                  <w:proofErr w:type="spellStart"/>
+                  <w:r>
+                    <w:rPr>
+                      <w:rFonts w:ascii="Courier" w:hAnsi="Courier"/>
+                      <w:sz w:val="18"/>
+                      <w:szCs w:val="18"/>
+                    </w:rPr>
+                    <w:t>br</w:t>
+                  </w:r>
+                  <w:proofErr w:type="spellEnd"/>
+                  <w:r>
+                    <w:rPr>
+                      <w:rFonts w:ascii="Courier" w:hAnsi="Courier"/>
+                      <w:sz w:val="18"/>
+                      <w:szCs w:val="18"/>
+                    </w:rPr>
+                    <w:t>&gt;</w:t>
+                  </w:r>
+                </w:p>
+                <w:p>
+                  <w:pPr>
+                    <w:rPr>
+                      <w:rFonts w:ascii="Courier" w:hAnsi="Courier"/>
+                      <w:sz w:val="18"/>
+                      <w:szCs w:val="18"/>
+                    </w:rPr>
+                  </w:pPr>
+                  <w:r>
+                    <w:rPr>
+                      <w:rFonts w:ascii="Courier" w:hAnsi="Courier"/>
+                      <w:sz w:val="18"/>
+                      <w:szCs w:val="18"/>
+                    </w:rPr>
+                    <w:t xml:space="preserve"> Monster </w:t>
+                  </w:r>
+                  <w:proofErr w:type="gramStart"/>
+                  <w:r>
+                    <w:rPr>
+                      <w:rFonts w:ascii="Courier" w:hAnsi="Courier"/>
+                      <w:sz w:val="18"/>
+                      <w:szCs w:val="18"/>
+                    </w:rPr>
+                    <w:t>Sound :</w:t>
+                  </w:r>
+                  <w:proofErr w:type="gramEnd"/>
+                </w:p>
+                <w:p>
+                  <w:pPr>
+                    <w:rPr>
+                      <w:rFonts w:ascii="Courier" w:hAnsi="Courier"/>
+                      <w:sz w:val="18"/>
+                      <w:szCs w:val="18"/>
+                    </w:rPr>
+                  </w:pPr>
+                  <w:r>
+                    <w:rPr>
+                      <w:rFonts w:ascii="Courier" w:hAnsi="Courier"/>
+                      <w:sz w:val="18"/>
+                      <w:szCs w:val="18"/>
+                    </w:rPr>
+                    <w:t xml:space="preserve"> &lt;</w:t>
+                  </w:r>
+                  <w:proofErr w:type="gramStart"/>
+                  <w:r>
+                    <w:rPr>
+                      <w:rFonts w:ascii="Courier" w:hAnsi="Courier"/>
+                      <w:sz w:val="18"/>
+                      <w:szCs w:val="18"/>
+                    </w:rPr>
+                    <w:t>input  type</w:t>
+                  </w:r>
+                  <w:proofErr w:type="gramEnd"/>
+                  <w:r>
+                    <w:rPr>
+                      <w:rFonts w:ascii="Courier" w:hAnsi="Courier"/>
+                      <w:sz w:val="18"/>
+                      <w:szCs w:val="18"/>
+                    </w:rPr>
+                    <w:t>="file" name="</w:t>
+                  </w:r>
+                  <w:proofErr w:type="spellStart"/>
+                  <w:r>
+                    <w:rPr>
+                      <w:rFonts w:ascii="Courier" w:hAnsi="Courier"/>
+                      <w:sz w:val="18"/>
+                      <w:szCs w:val="18"/>
+                    </w:rPr>
+                    <w:t>monsteraudio</w:t>
+                  </w:r>
+                  <w:proofErr w:type="spellEnd"/>
+                  <w:r>
+                    <w:rPr>
+                      <w:rFonts w:ascii="Courier" w:hAnsi="Courier"/>
+                      <w:sz w:val="18"/>
+                      <w:szCs w:val="18"/>
+                    </w:rPr>
+                    <w:t>" accept="audio/basic"</w:t>
                   </w:r>
                   <w:r>
                     <w:rPr>
@@ -1107,7 +1494,43 @@
                       <w:sz w:val="18"/>
                       <w:szCs w:val="18"/>
                     </w:rPr>
-                    <w:t xml:space="preserve"> &lt;/br&gt;&lt;/br&gt;</w:t>
+                    <w:t xml:space="preserve"> &lt;/</w:t>
+                  </w:r>
+                  <w:proofErr w:type="spellStart"/>
+                  <w:r>
+                    <w:rPr>
+                      <w:rFonts w:ascii="Courier" w:hAnsi="Courier"/>
+                      <w:sz w:val="18"/>
+                      <w:szCs w:val="18"/>
+                    </w:rPr>
+                    <w:t>br</w:t>
+                  </w:r>
+                  <w:proofErr w:type="spellEnd"/>
+                  <w:r>
+                    <w:rPr>
+                      <w:rFonts w:ascii="Courier" w:hAnsi="Courier"/>
+                      <w:sz w:val="18"/>
+                      <w:szCs w:val="18"/>
+                    </w:rPr>
+                    <w:t>&gt;&lt;/</w:t>
+                  </w:r>
+                  <w:proofErr w:type="spellStart"/>
+                  <w:r>
+                    <w:rPr>
+                      <w:rFonts w:ascii="Courier" w:hAnsi="Courier"/>
+                      <w:sz w:val="18"/>
+                      <w:szCs w:val="18"/>
+                    </w:rPr>
+                    <w:t>br</w:t>
+                  </w:r>
+                  <w:proofErr w:type="spellEnd"/>
+                  <w:r>
+                    <w:rPr>
+                      <w:rFonts w:ascii="Courier" w:hAnsi="Courier"/>
+                      <w:sz w:val="18"/>
+                      <w:szCs w:val="18"/>
+                    </w:rPr>
+                    <w:t>&gt;</w:t>
                   </w:r>
                 </w:p>
                 <w:p>
@@ -1132,7 +1555,43 @@
                       <w:sz w:val="18"/>
                       <w:szCs w:val="18"/>
                     </w:rPr>
-                    <w:t xml:space="preserve"> class="btn btn-default"</w:t>
+                    <w:t xml:space="preserve"> class="</w:t>
+                  </w:r>
+                  <w:proofErr w:type="spellStart"/>
+                  <w:r>
+                    <w:rPr>
+                      <w:rFonts w:ascii="Courier" w:hAnsi="Courier"/>
+                      <w:sz w:val="18"/>
+                      <w:szCs w:val="18"/>
+                    </w:rPr>
+                    <w:t>btn</w:t>
+                  </w:r>
+                  <w:proofErr w:type="spellEnd"/>
+                  <w:r>
+                    <w:rPr>
+                      <w:rFonts w:ascii="Courier" w:hAnsi="Courier"/>
+                      <w:sz w:val="18"/>
+                      <w:szCs w:val="18"/>
+                    </w:rPr>
+                    <w:t xml:space="preserve"> </w:t>
+                  </w:r>
+                  <w:proofErr w:type="spellStart"/>
+                  <w:r>
+                    <w:rPr>
+                      <w:rFonts w:ascii="Courier" w:hAnsi="Courier"/>
+                      <w:sz w:val="18"/>
+                      <w:szCs w:val="18"/>
+                    </w:rPr>
+                    <w:t>btn</w:t>
+                  </w:r>
+                  <w:proofErr w:type="spellEnd"/>
+                  <w:r>
+                    <w:rPr>
+                      <w:rFonts w:ascii="Courier" w:hAnsi="Courier"/>
+                      <w:sz w:val="18"/>
+                      <w:szCs w:val="18"/>
+                    </w:rPr>
+                    <w:t>-default"</w:t>
                   </w:r>
                   <w:r>
                     <w:rPr>
@@ -1445,14 +1904,30 @@
           <w:rFonts w:ascii="Helvetica Neue" w:hAnsi="Helvetica Neue" w:cs="Arial"/>
           <w:lang w:val="en-GB"/>
         </w:rPr>
-        <w:t xml:space="preserve"> the submit button the form data is sent to the savemo</w:t>
-      </w:r>
-      <w:r>
-        <w:rPr>
-          <w:rFonts w:ascii="Helvetica Neue" w:hAnsi="Helvetica Neue" w:cs="Arial"/>
-          <w:lang w:val="en-GB"/>
-        </w:rPr>
-        <w:t>nster.php script. The source code for this</w:t>
+        <w:t xml:space="preserve"> the submit button the form data is sent to the </w:t>
+      </w:r>
+      <w:proofErr w:type="spellStart"/>
+      <w:r>
+        <w:rPr>
+          <w:rFonts w:ascii="Helvetica Neue" w:hAnsi="Helvetica Neue" w:cs="Arial"/>
+          <w:lang w:val="en-GB"/>
+        </w:rPr>
+        <w:t>savemo</w:t>
+      </w:r>
+      <w:r>
+        <w:rPr>
+          <w:rFonts w:ascii="Helvetica Neue" w:hAnsi="Helvetica Neue" w:cs="Arial"/>
+          <w:lang w:val="en-GB"/>
+        </w:rPr>
+        <w:t>nster.php</w:t>
+      </w:r>
+      <w:proofErr w:type="spellEnd"/>
+      <w:r>
+        <w:rPr>
+          <w:rFonts w:ascii="Helvetica Neue" w:hAnsi="Helvetica Neue" w:cs="Arial"/>
+          <w:lang w:val="en-GB"/>
+        </w:rPr>
+        <w:t xml:space="preserve"> script. The source code for this</w:t>
       </w:r>
       <w:r>
         <w:rPr>
@@ -1473,8 +1948,56 @@
           <w:rFonts w:ascii="Helvetica Neue" w:hAnsi="Helvetica Neue" w:cs="Arial"/>
           <w:lang w:val="en-GB"/>
         </w:rPr>
-        <w:t>on the next page. When creating this file do not forget to substitute your own MySQL login, password and database name.</w:t>
-      </w:r>
+        <w:t xml:space="preserve">on the next page. When creating this file do not forget to substitute your own MySQL login, </w:t>
+      </w:r>
+      <w:proofErr w:type="gramStart"/>
+      <w:r>
+        <w:rPr>
+          <w:rFonts w:ascii="Helvetica Neue" w:hAnsi="Helvetica Neue" w:cs="Arial"/>
+          <w:lang w:val="en-GB"/>
+        </w:rPr>
+        <w:t>password</w:t>
+      </w:r>
+      <w:proofErr w:type="gramEnd"/>
+      <w:r>
+        <w:rPr>
+          <w:rFonts w:ascii="Helvetica Neue" w:hAnsi="Helvetica Neue" w:cs="Arial"/>
+          <w:lang w:val="en-GB"/>
+        </w:rPr>
+        <w:t xml:space="preserve"> and database name.</w:t>
+      </w:r>
+    </w:p>
+    <w:p>
+      <w:pPr>
+        <w:rPr>
+          <w:rFonts w:ascii="Helvetica Neue" w:hAnsi="Helvetica Neue" w:cs="Arial"/>
+          <w:lang w:val="en-GB"/>
+        </w:rPr>
+      </w:pPr>
+    </w:p>
+    <w:p>
+      <w:pPr>
+        <w:rPr>
+          <w:rFonts w:ascii="Helvetica Neue" w:hAnsi="Helvetica Neue" w:cs="Arial"/>
+          <w:lang w:val="en-GB"/>
+        </w:rPr>
+      </w:pPr>
+    </w:p>
+    <w:p>
+      <w:pPr>
+        <w:rPr>
+          <w:rFonts w:ascii="Helvetica Neue" w:hAnsi="Helvetica Neue" w:cs="Arial"/>
+          <w:lang w:val="en-GB"/>
+        </w:rPr>
+      </w:pPr>
+    </w:p>
+    <w:p>
+      <w:pPr>
+        <w:rPr>
+          <w:rFonts w:ascii="Helvetica Neue" w:hAnsi="Helvetica Neue" w:cs="Arial"/>
+          <w:lang w:val="en-GB"/>
+        </w:rPr>
+      </w:pPr>
     </w:p>
     <w:p>
       <w:pPr>
@@ -1498,7 +2021,7 @@
         </w:rPr>
         <w:lastRenderedPageBreak/>
         <w:pict w14:anchorId="2B760DAF">
-          <v:shape id="_x0000_s1043" type="#_x0000_t202" style="position:absolute;margin-left:12.6pt;margin-top:7.2pt;width:432.05pt;height:306.4pt;z-index:3">
+          <v:shape id="_x0000_s1043" type="#_x0000_t202" style="position:absolute;margin-left:7.8pt;margin-top:-30.9pt;width:432.05pt;height:306.4pt;z-index:3">
             <v:textbox>
               <w:txbxContent>
                 <w:p>
@@ -1511,8 +2034,16 @@
                     <w:rPr>
                       <w:rFonts w:ascii="Arial" w:hAnsi="Arial" w:cs="Arial"/>
                     </w:rPr>
-                    <w:t>&lt;?php</w:t>
-                  </w:r>
+                    <w:t>&lt;?</w:t>
+                  </w:r>
+                  <w:proofErr w:type="spellStart"/>
+                  <w:r>
+                    <w:rPr>
+                      <w:rFonts w:ascii="Arial" w:hAnsi="Arial" w:cs="Arial"/>
+                    </w:rPr>
+                    <w:t>php</w:t>
+                  </w:r>
+                  <w:proofErr w:type="spellEnd"/>
                 </w:p>
                 <w:p>
                   <w:pPr>
@@ -1537,7 +2068,28 @@
                     <w:rPr>
                       <w:rFonts w:ascii="Arial" w:hAnsi="Arial" w:cs="Arial"/>
                     </w:rPr>
-                    <w:t>$db = mysql</w:t>
+                    <w:t>$</w:t>
+                  </w:r>
+                  <w:proofErr w:type="spellStart"/>
+                  <w:r>
+                    <w:rPr>
+                      <w:rFonts w:ascii="Arial" w:hAnsi="Arial" w:cs="Arial"/>
+                    </w:rPr>
+                    <w:t>db</w:t>
+                  </w:r>
+                  <w:proofErr w:type="spellEnd"/>
+                  <w:r>
+                    <w:rPr>
+                      <w:rFonts w:ascii="Arial" w:hAnsi="Arial" w:cs="Arial"/>
+                    </w:rPr>
+                    <w:t xml:space="preserve"> = </w:t>
+                  </w:r>
+                  <w:proofErr w:type="spellStart"/>
+                  <w:r>
+                    <w:rPr>
+                      <w:rFonts w:ascii="Arial" w:hAnsi="Arial" w:cs="Arial"/>
+                    </w:rPr>
+                    <w:t>mysql</w:t>
                   </w:r>
                   <w:r>
                     <w:rPr>
@@ -1549,14 +2101,37 @@
                     <w:rPr>
                       <w:rFonts w:ascii="Arial" w:hAnsi="Arial" w:cs="Arial"/>
                     </w:rPr>
-                    <w:t>_connect("localhost", "</w:t>
-                  </w:r>
+                    <w:t>_</w:t>
+                  </w:r>
+                  <w:proofErr w:type="gramStart"/>
+                  <w:r>
+                    <w:rPr>
+                      <w:rFonts w:ascii="Arial" w:hAnsi="Arial" w:cs="Arial"/>
+                    </w:rPr>
+                    <w:t>connect</w:t>
+                  </w:r>
+                  <w:proofErr w:type="spellEnd"/>
+                  <w:r>
+                    <w:rPr>
+                      <w:rFonts w:ascii="Arial" w:hAnsi="Arial" w:cs="Arial"/>
+                    </w:rPr>
+                    <w:t>(</w:t>
+                  </w:r>
+                  <w:proofErr w:type="gramEnd"/>
+                  <w:r>
+                    <w:rPr>
+                      <w:rFonts w:ascii="Arial" w:hAnsi="Arial" w:cs="Arial"/>
+                    </w:rPr>
+                    <w:t>"localhost", "</w:t>
+                  </w:r>
+                  <w:proofErr w:type="spellStart"/>
                   <w:r>
                     <w:rPr>
                       <w:rFonts w:ascii="Arial" w:hAnsi="Arial" w:cs="Arial"/>
                     </w:rPr>
                     <w:t>mysqlusername</w:t>
                   </w:r>
+                  <w:proofErr w:type="spellEnd"/>
                   <w:r>
                     <w:rPr>
                       <w:rFonts w:ascii="Arial" w:hAnsi="Arial" w:cs="Arial"/>
@@ -1575,12 +2150,14 @@
                     </w:rPr>
                     <w:t>"</w:t>
                   </w:r>
+                  <w:proofErr w:type="spellStart"/>
                   <w:r>
                     <w:rPr>
                       <w:rFonts w:ascii="Arial" w:hAnsi="Arial" w:cs="Arial"/>
                     </w:rPr>
                     <w:t>mysqlpassword</w:t>
                   </w:r>
+                  <w:proofErr w:type="spellEnd"/>
                   <w:r>
                     <w:rPr>
                       <w:rFonts w:ascii="Arial" w:hAnsi="Arial" w:cs="Arial"/>
@@ -1599,11 +2176,19 @@
                     </w:rPr>
                     <w:t>"</w:t>
                   </w:r>
-                  <w:r>
-                    <w:rPr>
-                      <w:rFonts w:ascii="Arial" w:hAnsi="Arial" w:cs="Arial"/>
-                    </w:rPr>
-                    <w:t>mysqldatabase"</w:t>
+                  <w:proofErr w:type="spellStart"/>
+                  <w:r>
+                    <w:rPr>
+                      <w:rFonts w:ascii="Arial" w:hAnsi="Arial" w:cs="Arial"/>
+                    </w:rPr>
+                    <w:t>mysqldatabase</w:t>
+                  </w:r>
+                  <w:proofErr w:type="spellEnd"/>
+                  <w:r>
+                    <w:rPr>
+                      <w:rFonts w:ascii="Arial" w:hAnsi="Arial" w:cs="Arial"/>
+                    </w:rPr>
+                    <w:t>"</w:t>
                   </w:r>
                   <w:r>
                     <w:rPr>
@@ -1642,20 +2227,92 @@
                     <w:rPr>
                       <w:rFonts w:ascii="Arial" w:hAnsi="Arial" w:cs="Arial"/>
                     </w:rPr>
-                    <w:t xml:space="preserve">$image = $_FILES['monsterimage']['tmp_name']; </w:t>
-                  </w:r>
-                </w:p>
-                <w:p>
-                  <w:pPr>
-                    <w:rPr>
-                      <w:rFonts w:ascii="Arial" w:hAnsi="Arial" w:cs="Arial"/>
-                    </w:rPr>
-                  </w:pPr>
-                  <w:r>
-                    <w:rPr>
-                      <w:rFonts w:ascii="Arial" w:hAnsi="Arial" w:cs="Arial"/>
-                    </w:rPr>
-                    <w:t>$audio = $_FILES['monsteraudio']['tmp_name'];</w:t>
+                    <w:t>$image = $_FILES['</w:t>
+                  </w:r>
+                  <w:proofErr w:type="spellStart"/>
+                  <w:r>
+                    <w:rPr>
+                      <w:rFonts w:ascii="Arial" w:hAnsi="Arial" w:cs="Arial"/>
+                    </w:rPr>
+                    <w:t>monsterimage</w:t>
+                  </w:r>
+                  <w:proofErr w:type="spellEnd"/>
+                  <w:proofErr w:type="gramStart"/>
+                  <w:r>
+                    <w:rPr>
+                      <w:rFonts w:ascii="Arial" w:hAnsi="Arial" w:cs="Arial"/>
+                    </w:rPr>
+                    <w:t>'][</w:t>
+                  </w:r>
+                  <w:proofErr w:type="gramEnd"/>
+                  <w:r>
+                    <w:rPr>
+                      <w:rFonts w:ascii="Arial" w:hAnsi="Arial" w:cs="Arial"/>
+                    </w:rPr>
+                    <w:t>'</w:t>
+                  </w:r>
+                  <w:proofErr w:type="spellStart"/>
+                  <w:r>
+                    <w:rPr>
+                      <w:rFonts w:ascii="Arial" w:hAnsi="Arial" w:cs="Arial"/>
+                    </w:rPr>
+                    <w:t>tmp_name</w:t>
+                  </w:r>
+                  <w:proofErr w:type="spellEnd"/>
+                  <w:r>
+                    <w:rPr>
+                      <w:rFonts w:ascii="Arial" w:hAnsi="Arial" w:cs="Arial"/>
+                    </w:rPr>
+                    <w:t xml:space="preserve">']; </w:t>
+                  </w:r>
+                </w:p>
+                <w:p>
+                  <w:pPr>
+                    <w:rPr>
+                      <w:rFonts w:ascii="Arial" w:hAnsi="Arial" w:cs="Arial"/>
+                    </w:rPr>
+                  </w:pPr>
+                  <w:r>
+                    <w:rPr>
+                      <w:rFonts w:ascii="Arial" w:hAnsi="Arial" w:cs="Arial"/>
+                    </w:rPr>
+                    <w:t>$audio = $_FILES['</w:t>
+                  </w:r>
+                  <w:proofErr w:type="spellStart"/>
+                  <w:r>
+                    <w:rPr>
+                      <w:rFonts w:ascii="Arial" w:hAnsi="Arial" w:cs="Arial"/>
+                    </w:rPr>
+                    <w:t>monsteraudio</w:t>
+                  </w:r>
+                  <w:proofErr w:type="spellEnd"/>
+                  <w:proofErr w:type="gramStart"/>
+                  <w:r>
+                    <w:rPr>
+                      <w:rFonts w:ascii="Arial" w:hAnsi="Arial" w:cs="Arial"/>
+                    </w:rPr>
+                    <w:t>'][</w:t>
+                  </w:r>
+                  <w:proofErr w:type="gramEnd"/>
+                  <w:r>
+                    <w:rPr>
+                      <w:rFonts w:ascii="Arial" w:hAnsi="Arial" w:cs="Arial"/>
+                    </w:rPr>
+                    <w:t>'</w:t>
+                  </w:r>
+                  <w:proofErr w:type="spellStart"/>
+                  <w:r>
+                    <w:rPr>
+                      <w:rFonts w:ascii="Arial" w:hAnsi="Arial" w:cs="Arial"/>
+                    </w:rPr>
+                    <w:t>tmp_name</w:t>
+                  </w:r>
+                  <w:proofErr w:type="spellEnd"/>
+                  <w:r>
+                    <w:rPr>
+                      <w:rFonts w:ascii="Arial" w:hAnsi="Arial" w:cs="Arial"/>
+                    </w:rPr>
+                    <w:t>'];</w:t>
                   </w:r>
                 </w:p>
                 <w:p>
@@ -1688,20 +2345,164 @@
                     <w:rPr>
                       <w:rFonts w:ascii="Arial" w:hAnsi="Arial" w:cs="Arial"/>
                     </w:rPr>
-                    <w:t xml:space="preserve">  $imagedata = addslashes(fread(fopen($image, "r"), filesize($image)));</w:t>
-                  </w:r>
-                </w:p>
-                <w:p>
-                  <w:pPr>
-                    <w:rPr>
-                      <w:rFonts w:ascii="Arial" w:hAnsi="Arial" w:cs="Arial"/>
-                    </w:rPr>
-                  </w:pPr>
-                  <w:r>
-                    <w:rPr>
-                      <w:rFonts w:ascii="Arial" w:hAnsi="Arial" w:cs="Arial"/>
-                    </w:rPr>
-                    <w:t xml:space="preserve">  $audiodata = addslashes(fread(fopen($audio, "r"), filesize($audio)));</w:t>
+                    <w:t xml:space="preserve">  $</w:t>
+                  </w:r>
+                  <w:proofErr w:type="spellStart"/>
+                  <w:r>
+                    <w:rPr>
+                      <w:rFonts w:ascii="Arial" w:hAnsi="Arial" w:cs="Arial"/>
+                    </w:rPr>
+                    <w:t>imagedata</w:t>
+                  </w:r>
+                  <w:proofErr w:type="spellEnd"/>
+                  <w:r>
+                    <w:rPr>
+                      <w:rFonts w:ascii="Arial" w:hAnsi="Arial" w:cs="Arial"/>
+                    </w:rPr>
+                    <w:t xml:space="preserve"> = </w:t>
+                  </w:r>
+                  <w:proofErr w:type="spellStart"/>
+                  <w:proofErr w:type="gramStart"/>
+                  <w:r>
+                    <w:rPr>
+                      <w:rFonts w:ascii="Arial" w:hAnsi="Arial" w:cs="Arial"/>
+                    </w:rPr>
+                    <w:t>addslashes</w:t>
+                  </w:r>
+                  <w:proofErr w:type="spellEnd"/>
+                  <w:r>
+                    <w:rPr>
+                      <w:rFonts w:ascii="Arial" w:hAnsi="Arial" w:cs="Arial"/>
+                    </w:rPr>
+                    <w:t>(</w:t>
+                  </w:r>
+                  <w:proofErr w:type="spellStart"/>
+                  <w:proofErr w:type="gramEnd"/>
+                  <w:r>
+                    <w:rPr>
+                      <w:rFonts w:ascii="Arial" w:hAnsi="Arial" w:cs="Arial"/>
+                    </w:rPr>
+                    <w:t>fread</w:t>
+                  </w:r>
+                  <w:proofErr w:type="spellEnd"/>
+                  <w:r>
+                    <w:rPr>
+                      <w:rFonts w:ascii="Arial" w:hAnsi="Arial" w:cs="Arial"/>
+                    </w:rPr>
+                    <w:t>(</w:t>
+                  </w:r>
+                  <w:proofErr w:type="spellStart"/>
+                  <w:r>
+                    <w:rPr>
+                      <w:rFonts w:ascii="Arial" w:hAnsi="Arial" w:cs="Arial"/>
+                    </w:rPr>
+                    <w:t>fopen</w:t>
+                  </w:r>
+                  <w:proofErr w:type="spellEnd"/>
+                  <w:r>
+                    <w:rPr>
+                      <w:rFonts w:ascii="Arial" w:hAnsi="Arial" w:cs="Arial"/>
+                    </w:rPr>
+                    <w:t xml:space="preserve">($image, "r"), </w:t>
+                  </w:r>
+                  <w:proofErr w:type="spellStart"/>
+                  <w:r>
+                    <w:rPr>
+                      <w:rFonts w:ascii="Arial" w:hAnsi="Arial" w:cs="Arial"/>
+                    </w:rPr>
+                    <w:t>filesize</w:t>
+                  </w:r>
+                  <w:proofErr w:type="spellEnd"/>
+                  <w:r>
+                    <w:rPr>
+                      <w:rFonts w:ascii="Arial" w:hAnsi="Arial" w:cs="Arial"/>
+                    </w:rPr>
+                    <w:t>($image)));</w:t>
+                  </w:r>
+                </w:p>
+                <w:p>
+                  <w:pPr>
+                    <w:rPr>
+                      <w:rFonts w:ascii="Arial" w:hAnsi="Arial" w:cs="Arial"/>
+                    </w:rPr>
+                  </w:pPr>
+                  <w:r>
+                    <w:rPr>
+                      <w:rFonts w:ascii="Arial" w:hAnsi="Arial" w:cs="Arial"/>
+                    </w:rPr>
+                    <w:t xml:space="preserve">  $</w:t>
+                  </w:r>
+                  <w:proofErr w:type="spellStart"/>
+                  <w:r>
+                    <w:rPr>
+                      <w:rFonts w:ascii="Arial" w:hAnsi="Arial" w:cs="Arial"/>
+                    </w:rPr>
+                    <w:t>audiodata</w:t>
+                  </w:r>
+                  <w:proofErr w:type="spellEnd"/>
+                  <w:r>
+                    <w:rPr>
+                      <w:rFonts w:ascii="Arial" w:hAnsi="Arial" w:cs="Arial"/>
+                    </w:rPr>
+                    <w:t xml:space="preserve"> = </w:t>
+                  </w:r>
+                  <w:proofErr w:type="spellStart"/>
+                  <w:proofErr w:type="gramStart"/>
+                  <w:r>
+                    <w:rPr>
+                      <w:rFonts w:ascii="Arial" w:hAnsi="Arial" w:cs="Arial"/>
+                    </w:rPr>
+                    <w:t>addslashes</w:t>
+                  </w:r>
+                  <w:proofErr w:type="spellEnd"/>
+                  <w:r>
+                    <w:rPr>
+                      <w:rFonts w:ascii="Arial" w:hAnsi="Arial" w:cs="Arial"/>
+                    </w:rPr>
+                    <w:t>(</w:t>
+                  </w:r>
+                  <w:proofErr w:type="spellStart"/>
+                  <w:proofErr w:type="gramEnd"/>
+                  <w:r>
+                    <w:rPr>
+                      <w:rFonts w:ascii="Arial" w:hAnsi="Arial" w:cs="Arial"/>
+                    </w:rPr>
+                    <w:t>fread</w:t>
+                  </w:r>
+                  <w:proofErr w:type="spellEnd"/>
+                  <w:r>
+                    <w:rPr>
+                      <w:rFonts w:ascii="Arial" w:hAnsi="Arial" w:cs="Arial"/>
+                    </w:rPr>
+                    <w:t>(</w:t>
+                  </w:r>
+                  <w:proofErr w:type="spellStart"/>
+                  <w:r>
+                    <w:rPr>
+                      <w:rFonts w:ascii="Arial" w:hAnsi="Arial" w:cs="Arial"/>
+                    </w:rPr>
+                    <w:t>fopen</w:t>
+                  </w:r>
+                  <w:proofErr w:type="spellEnd"/>
+                  <w:r>
+                    <w:rPr>
+                      <w:rFonts w:ascii="Arial" w:hAnsi="Arial" w:cs="Arial"/>
+                    </w:rPr>
+                    <w:t xml:space="preserve">($audio, "r"), </w:t>
+                  </w:r>
+                  <w:proofErr w:type="spellStart"/>
+                  <w:r>
+                    <w:rPr>
+                      <w:rFonts w:ascii="Arial" w:hAnsi="Arial" w:cs="Arial"/>
+                    </w:rPr>
+                    <w:t>filesize</w:t>
+                  </w:r>
+                  <w:proofErr w:type="spellEnd"/>
+                  <w:r>
+                    <w:rPr>
+                      <w:rFonts w:ascii="Arial" w:hAnsi="Arial" w:cs="Arial"/>
+                    </w:rPr>
+                    <w:t>($audio)));</w:t>
                   </w:r>
                 </w:p>
                 <w:p>
@@ -1727,53 +2528,168 @@
                     <w:rPr>
                       <w:rFonts w:ascii="Arial" w:hAnsi="Arial" w:cs="Arial"/>
                     </w:rPr>
-                    <w:t xml:space="preserve">  $sql = "INSERT INTO monster";</w:t>
-                  </w:r>
-                </w:p>
-                <w:p>
-                  <w:pPr>
-                    <w:rPr>
-                      <w:rFonts w:ascii="Arial" w:hAnsi="Arial" w:cs="Arial"/>
-                    </w:rPr>
-                  </w:pPr>
-                  <w:r>
-                    <w:rPr>
-                      <w:rFonts w:ascii="Arial" w:hAnsi="Arial" w:cs="Arial"/>
-                    </w:rPr>
-                    <w:t xml:space="preserve">  $sql .= "(name, image, audio) ";</w:t>
-                  </w:r>
-                </w:p>
-                <w:p>
-                  <w:pPr>
-                    <w:rPr>
-                      <w:rFonts w:ascii="Arial" w:hAnsi="Arial" w:cs="Arial"/>
-                    </w:rPr>
-                  </w:pPr>
-                  <w:r>
-                    <w:rPr>
-                      <w:rFonts w:ascii="Arial" w:hAnsi="Arial" w:cs="Arial"/>
-                    </w:rPr>
-                    <w:t xml:space="preserve">  $sql .= "VALUES ('$_POST[txtname]', '$imagedata','$audiodata');";</w:t>
-                  </w:r>
-                </w:p>
-                <w:p>
-                  <w:pPr>
-                    <w:rPr>
-                      <w:rFonts w:ascii="Arial" w:hAnsi="Arial" w:cs="Arial"/>
-                    </w:rPr>
-                  </w:pPr>
-                </w:p>
-                <w:p>
-                  <w:pPr>
-                    <w:rPr>
-                      <w:rFonts w:ascii="Arial" w:hAnsi="Arial" w:cs="Arial"/>
-                    </w:rPr>
-                  </w:pPr>
-                  <w:r>
-                    <w:rPr>
-                      <w:rFonts w:ascii="Arial" w:hAnsi="Arial" w:cs="Arial"/>
-                    </w:rPr>
-                    <w:t xml:space="preserve">  $result = mysql</w:t>
+                    <w:t xml:space="preserve">  $</w:t>
+                  </w:r>
+                  <w:proofErr w:type="spellStart"/>
+                  <w:r>
+                    <w:rPr>
+                      <w:rFonts w:ascii="Arial" w:hAnsi="Arial" w:cs="Arial"/>
+                    </w:rPr>
+                    <w:t>sql</w:t>
+                  </w:r>
+                  <w:proofErr w:type="spellEnd"/>
+                  <w:r>
+                    <w:rPr>
+                      <w:rFonts w:ascii="Arial" w:hAnsi="Arial" w:cs="Arial"/>
+                    </w:rPr>
+                    <w:t xml:space="preserve"> = "INSERT INTO monster</w:t>
+                  </w:r>
+                  <w:proofErr w:type="gramStart"/>
+                  <w:r>
+                    <w:rPr>
+                      <w:rFonts w:ascii="Arial" w:hAnsi="Arial" w:cs="Arial"/>
+                    </w:rPr>
+                    <w:t>";</w:t>
+                  </w:r>
+                  <w:proofErr w:type="gramEnd"/>
+                </w:p>
+                <w:p>
+                  <w:pPr>
+                    <w:rPr>
+                      <w:rFonts w:ascii="Arial" w:hAnsi="Arial" w:cs="Arial"/>
+                    </w:rPr>
+                  </w:pPr>
+                  <w:r>
+                    <w:rPr>
+                      <w:rFonts w:ascii="Arial" w:hAnsi="Arial" w:cs="Arial"/>
+                    </w:rPr>
+                    <w:t xml:space="preserve">  $</w:t>
+                  </w:r>
+                  <w:proofErr w:type="spellStart"/>
+                  <w:proofErr w:type="gramStart"/>
+                  <w:r>
+                    <w:rPr>
+                      <w:rFonts w:ascii="Arial" w:hAnsi="Arial" w:cs="Arial"/>
+                    </w:rPr>
+                    <w:t>sql</w:t>
+                  </w:r>
+                  <w:proofErr w:type="spellEnd"/>
+                  <w:r>
+                    <w:rPr>
+                      <w:rFonts w:ascii="Arial" w:hAnsi="Arial" w:cs="Arial"/>
+                    </w:rPr>
+                    <w:t xml:space="preserve"> .</w:t>
+                  </w:r>
+                  <w:proofErr w:type="gramEnd"/>
+                  <w:r>
+                    <w:rPr>
+                      <w:rFonts w:ascii="Arial" w:hAnsi="Arial" w:cs="Arial"/>
+                    </w:rPr>
+                    <w:t>= "(name, image, audio) ";</w:t>
+                  </w:r>
+                </w:p>
+                <w:p>
+                  <w:pPr>
+                    <w:rPr>
+                      <w:rFonts w:ascii="Arial" w:hAnsi="Arial" w:cs="Arial"/>
+                    </w:rPr>
+                  </w:pPr>
+                  <w:r>
+                    <w:rPr>
+                      <w:rFonts w:ascii="Arial" w:hAnsi="Arial" w:cs="Arial"/>
+                    </w:rPr>
+                    <w:t xml:space="preserve">  $</w:t>
+                  </w:r>
+                  <w:proofErr w:type="spellStart"/>
+                  <w:proofErr w:type="gramStart"/>
+                  <w:r>
+                    <w:rPr>
+                      <w:rFonts w:ascii="Arial" w:hAnsi="Arial" w:cs="Arial"/>
+                    </w:rPr>
+                    <w:t>sql</w:t>
+                  </w:r>
+                  <w:proofErr w:type="spellEnd"/>
+                  <w:r>
+                    <w:rPr>
+                      <w:rFonts w:ascii="Arial" w:hAnsi="Arial" w:cs="Arial"/>
+                    </w:rPr>
+                    <w:t xml:space="preserve"> .</w:t>
+                  </w:r>
+                  <w:proofErr w:type="gramEnd"/>
+                  <w:r>
+                    <w:rPr>
+                      <w:rFonts w:ascii="Arial" w:hAnsi="Arial" w:cs="Arial"/>
+                    </w:rPr>
+                    <w:t>= "VALUES ('$_POST[</w:t>
+                  </w:r>
+                  <w:proofErr w:type="spellStart"/>
+                  <w:r>
+                    <w:rPr>
+                      <w:rFonts w:ascii="Arial" w:hAnsi="Arial" w:cs="Arial"/>
+                    </w:rPr>
+                    <w:t>txtname</w:t>
+                  </w:r>
+                  <w:proofErr w:type="spellEnd"/>
+                  <w:r>
+                    <w:rPr>
+                      <w:rFonts w:ascii="Arial" w:hAnsi="Arial" w:cs="Arial"/>
+                    </w:rPr>
+                    <w:t>]', '$</w:t>
+                  </w:r>
+                  <w:proofErr w:type="spellStart"/>
+                  <w:r>
+                    <w:rPr>
+                      <w:rFonts w:ascii="Arial" w:hAnsi="Arial" w:cs="Arial"/>
+                    </w:rPr>
+                    <w:t>imagedata</w:t>
+                  </w:r>
+                  <w:proofErr w:type="spellEnd"/>
+                  <w:r>
+                    <w:rPr>
+                      <w:rFonts w:ascii="Arial" w:hAnsi="Arial" w:cs="Arial"/>
+                    </w:rPr>
+                    <w:t>','$</w:t>
+                  </w:r>
+                  <w:proofErr w:type="spellStart"/>
+                  <w:r>
+                    <w:rPr>
+                      <w:rFonts w:ascii="Arial" w:hAnsi="Arial" w:cs="Arial"/>
+                    </w:rPr>
+                    <w:t>audiodata</w:t>
+                  </w:r>
+                  <w:proofErr w:type="spellEnd"/>
+                  <w:r>
+                    <w:rPr>
+                      <w:rFonts w:ascii="Arial" w:hAnsi="Arial" w:cs="Arial"/>
+                    </w:rPr>
+                    <w:t>');";</w:t>
+                  </w:r>
+                </w:p>
+                <w:p>
+                  <w:pPr>
+                    <w:rPr>
+                      <w:rFonts w:ascii="Arial" w:hAnsi="Arial" w:cs="Arial"/>
+                    </w:rPr>
+                  </w:pPr>
+                </w:p>
+                <w:p>
+                  <w:pPr>
+                    <w:rPr>
+                      <w:rFonts w:ascii="Arial" w:hAnsi="Arial" w:cs="Arial"/>
+                    </w:rPr>
+                  </w:pPr>
+                  <w:r>
+                    <w:rPr>
+                      <w:rFonts w:ascii="Arial" w:hAnsi="Arial" w:cs="Arial"/>
+                    </w:rPr>
+                    <w:t xml:space="preserve">  $result = </w:t>
+                  </w:r>
+                  <w:proofErr w:type="spellStart"/>
+                  <w:r>
+                    <w:rPr>
+                      <w:rFonts w:ascii="Arial" w:hAnsi="Arial" w:cs="Arial"/>
+                    </w:rPr>
+                    <w:t>mysql</w:t>
                   </w:r>
                   <w:r>
                     <w:rPr>
@@ -1785,7 +2701,56 @@
                     <w:rPr>
                       <w:rFonts w:ascii="Arial" w:hAnsi="Arial" w:cs="Arial"/>
                     </w:rPr>
-                    <w:t>_query($sql, $db);</w:t>
+                    <w:t>_</w:t>
+                  </w:r>
+                  <w:proofErr w:type="gramStart"/>
+                  <w:r>
+                    <w:rPr>
+                      <w:rFonts w:ascii="Arial" w:hAnsi="Arial" w:cs="Arial"/>
+                    </w:rPr>
+                    <w:t>query</w:t>
+                  </w:r>
+                  <w:proofErr w:type="spellEnd"/>
+                  <w:r>
+                    <w:rPr>
+                      <w:rFonts w:ascii="Arial" w:hAnsi="Arial" w:cs="Arial"/>
+                    </w:rPr>
+                    <w:t>(</w:t>
+                  </w:r>
+                  <w:proofErr w:type="gramEnd"/>
+                  <w:r>
+                    <w:rPr>
+                      <w:rFonts w:ascii="Arial" w:hAnsi="Arial" w:cs="Arial"/>
+                    </w:rPr>
+                    <w:t>$</w:t>
+                  </w:r>
+                  <w:proofErr w:type="spellStart"/>
+                  <w:r>
+                    <w:rPr>
+                      <w:rFonts w:ascii="Arial" w:hAnsi="Arial" w:cs="Arial"/>
+                    </w:rPr>
+                    <w:t>sql</w:t>
+                  </w:r>
+                  <w:proofErr w:type="spellEnd"/>
+                  <w:r>
+                    <w:rPr>
+                      <w:rFonts w:ascii="Arial" w:hAnsi="Arial" w:cs="Arial"/>
+                    </w:rPr>
+                    <w:t>, $</w:t>
+                  </w:r>
+                  <w:proofErr w:type="spellStart"/>
+                  <w:r>
+                    <w:rPr>
+                      <w:rFonts w:ascii="Arial" w:hAnsi="Arial" w:cs="Arial"/>
+                    </w:rPr>
+                    <w:t>db</w:t>
+                  </w:r>
+                  <w:proofErr w:type="spellEnd"/>
+                  <w:r>
+                    <w:rPr>
+                      <w:rFonts w:ascii="Arial" w:hAnsi="Arial" w:cs="Arial"/>
+                    </w:rPr>
+                    <w:t>);</w:t>
                   </w:r>
                 </w:p>
                 <w:p>
@@ -1807,6 +2772,7 @@
                     </w:rPr>
                     <w:t xml:space="preserve">   </w:t>
                   </w:r>
+                  <w:proofErr w:type="spellStart"/>
                   <w:r>
                     <w:rPr>
                       <w:rFonts w:ascii="Arial" w:hAnsi="Arial" w:cs="Arial"/>
@@ -1823,7 +2789,28 @@
                     <w:rPr>
                       <w:rFonts w:ascii="Arial" w:hAnsi="Arial" w:cs="Arial"/>
                     </w:rPr>
-                    <w:t>_close();</w:t>
+                    <w:t>_</w:t>
+                  </w:r>
+                  <w:proofErr w:type="gramStart"/>
+                  <w:r>
+                    <w:rPr>
+                      <w:rFonts w:ascii="Arial" w:hAnsi="Arial" w:cs="Arial"/>
+                    </w:rPr>
+                    <w:t>close</w:t>
+                  </w:r>
+                  <w:proofErr w:type="spellEnd"/>
+                  <w:r>
+                    <w:rPr>
+                      <w:rFonts w:ascii="Arial" w:hAnsi="Arial" w:cs="Arial"/>
+                    </w:rPr>
+                    <w:t>(</w:t>
+                  </w:r>
+                  <w:proofErr w:type="gramEnd"/>
+                  <w:r>
+                    <w:rPr>
+                      <w:rFonts w:ascii="Arial" w:hAnsi="Arial" w:cs="Arial"/>
+                    </w:rPr>
+                    <w:t>);</w:t>
                   </w:r>
                 </w:p>
                 <w:p>
@@ -1844,22 +2831,6 @@
           </v:shape>
         </w:pict>
       </w:r>
-    </w:p>
-    <w:p>
-      <w:pPr>
-        <w:rPr>
-          <w:rFonts w:ascii="Helvetica Neue" w:hAnsi="Helvetica Neue" w:cs="Arial"/>
-          <w:lang w:val="en-GB"/>
-        </w:rPr>
-      </w:pPr>
-    </w:p>
-    <w:p>
-      <w:pPr>
-        <w:rPr>
-          <w:rFonts w:ascii="Helvetica Neue" w:hAnsi="Helvetica Neue" w:cs="Arial"/>
-          <w:lang w:val="en-GB"/>
-        </w:rPr>
-      </w:pPr>
     </w:p>
     <w:p>
       <w:pPr>
@@ -2153,7 +3124,23 @@
           <w:rFonts w:ascii="Helvetica Neue" w:hAnsi="Helvetica Neue" w:cs="Arial"/>
           <w:lang w:val="en-GB"/>
         </w:rPr>
-        <w:t xml:space="preserve"> (these files are included in the bundle on github linked to above)</w:t>
+        <w:t xml:space="preserve"> (these files are included in the bundle on </w:t>
+      </w:r>
+      <w:proofErr w:type="spellStart"/>
+      <w:r>
+        <w:rPr>
+          <w:rFonts w:ascii="Helvetica Neue" w:hAnsi="Helvetica Neue" w:cs="Arial"/>
+          <w:lang w:val="en-GB"/>
+        </w:rPr>
+        <w:t>github</w:t>
+      </w:r>
+      <w:proofErr w:type="spellEnd"/>
+      <w:r>
+        <w:rPr>
+          <w:rFonts w:ascii="Helvetica Neue" w:hAnsi="Helvetica Neue" w:cs="Arial"/>
+          <w:lang w:val="en-GB"/>
+        </w:rPr>
+        <w:t xml:space="preserve"> linked to above)</w:t>
       </w:r>
       <w:r>
         <w:rPr>
@@ -2190,7 +3177,23 @@
           <w:rFonts w:ascii="Helvetica Neue" w:hAnsi="Helvetica Neue" w:cs="Arial"/>
           <w:lang w:val="en-GB"/>
         </w:rPr>
-        <w:t xml:space="preserve"> If there are no errors within your script you should see a blank page displayed within the browser.</w:t>
+        <w:t xml:space="preserve"> If there are no errors within your </w:t>
+      </w:r>
+      <w:proofErr w:type="gramStart"/>
+      <w:r>
+        <w:rPr>
+          <w:rFonts w:ascii="Helvetica Neue" w:hAnsi="Helvetica Neue" w:cs="Arial"/>
+          <w:lang w:val="en-GB"/>
+        </w:rPr>
+        <w:t>script</w:t>
+      </w:r>
+      <w:proofErr w:type="gramEnd"/>
+      <w:r>
+        <w:rPr>
+          <w:rFonts w:ascii="Helvetica Neue" w:hAnsi="Helvetica Neue" w:cs="Arial"/>
+          <w:lang w:val="en-GB"/>
+        </w:rPr>
+        <w:t xml:space="preserve"> you should see a blank page displayed within the browser.</w:t>
       </w:r>
     </w:p>
     <w:p>
@@ -2241,7 +3244,7 @@
             <v:path o:extrusionok="f" gradientshapeok="t" o:connecttype="rect"/>
             <o:lock v:ext="edit" aspectratio="t"/>
           </v:shapetype>
-          <v:shape id="Picture 1" o:spid="_x0000_i1025" type="#_x0000_t75" style="width:431.55pt;height:357.65pt;visibility:visible;mso-wrap-style:square">
+          <v:shape id="Picture 1" o:spid="_x0000_i1025" type="#_x0000_t75" style="width:431.25pt;height:357.75pt;visibility:visible;mso-wrap-style:square">
             <v:imagedata r:id="rId8" o:title=""/>
           </v:shape>
         </w:pict>
@@ -2270,7 +3273,7 @@
           <w:noProof/>
         </w:rPr>
         <w:pict w14:anchorId="0AAE774A">
-          <v:shape id="_x0000_i1030" type="#_x0000_t75" style="width:6in;height:92.1pt;visibility:visible;mso-wrap-style:square">
+          <v:shape id="_x0000_i1026" type="#_x0000_t75" style="width:6in;height:92.25pt;visibility:visible;mso-wrap-style:square">
             <v:imagedata r:id="rId9" o:title=""/>
           </v:shape>
         </w:pict>
@@ -2304,12 +3307,21 @@
           <w:lang w:val="en-GB"/>
         </w:rPr>
       </w:pPr>
-      <w:r>
-        <w:rPr>
-          <w:rFonts w:ascii="Helvetica Neue" w:hAnsi="Helvetica Neue" w:cs="Arial"/>
-          <w:lang w:val="en-GB"/>
-        </w:rPr>
-        <w:t xml:space="preserve">In order to display the contents of a blob </w:t>
+      <w:proofErr w:type="gramStart"/>
+      <w:r>
+        <w:rPr>
+          <w:rFonts w:ascii="Helvetica Neue" w:hAnsi="Helvetica Neue" w:cs="Arial"/>
+          <w:lang w:val="en-GB"/>
+        </w:rPr>
+        <w:t>In order to</w:t>
+      </w:r>
+      <w:proofErr w:type="gramEnd"/>
+      <w:r>
+        <w:rPr>
+          <w:rFonts w:ascii="Helvetica Neue" w:hAnsi="Helvetica Neue" w:cs="Arial"/>
+          <w:lang w:val="en-GB"/>
+        </w:rPr>
+        <w:t xml:space="preserve"> display the contents of a blob </w:t>
       </w:r>
       <w:r>
         <w:rPr>
@@ -2346,6 +3358,7 @@
         </w:rPr>
         <w:t xml:space="preserve">Recreate the </w:t>
       </w:r>
+      <w:proofErr w:type="spellStart"/>
       <w:r>
         <w:rPr>
           <w:rFonts w:ascii="Helvetica Neue" w:hAnsi="Helvetica Neue" w:cs="Arial"/>
@@ -2362,6 +3375,7 @@
         </w:rPr>
         <w:t>.php</w:t>
       </w:r>
+      <w:proofErr w:type="spellEnd"/>
       <w:r>
         <w:rPr>
           <w:rFonts w:ascii="Helvetica Neue" w:hAnsi="Helvetica Neue" w:cs="Arial"/>
@@ -2408,59 +3422,96 @@
                       <w:sz w:val="22"/>
                       <w:szCs w:val="22"/>
                     </w:rPr>
-                    <w:t>&lt;?php</w:t>
-                  </w:r>
-                </w:p>
-                <w:p>
-                  <w:pPr>
-                    <w:rPr>
-                      <w:rFonts w:ascii="Arial" w:hAnsi="Arial" w:cs="Arial"/>
-                      <w:sz w:val="22"/>
-                      <w:szCs w:val="22"/>
-                    </w:rPr>
-                  </w:pPr>
-                </w:p>
-                <w:p>
-                  <w:pPr>
-                    <w:rPr>
-                      <w:rFonts w:ascii="Arial" w:hAnsi="Arial" w:cs="Arial"/>
-                      <w:sz w:val="22"/>
-                      <w:szCs w:val="22"/>
-                    </w:rPr>
-                  </w:pPr>
-                  <w:r>
-                    <w:rPr>
-                      <w:rFonts w:ascii="Arial" w:hAnsi="Arial" w:cs="Arial"/>
-                      <w:sz w:val="22"/>
-                      <w:szCs w:val="22"/>
-                    </w:rPr>
-                    <w:t xml:space="preserve">  header("Content-type: image/jpeg");</w:t>
-                  </w:r>
-                </w:p>
-                <w:p>
-                  <w:pPr>
-                    <w:rPr>
-                      <w:rFonts w:ascii="Arial" w:hAnsi="Arial" w:cs="Arial"/>
-                      <w:sz w:val="22"/>
-                      <w:szCs w:val="22"/>
-                    </w:rPr>
-                  </w:pPr>
-                </w:p>
-                <w:p>
-                  <w:pPr>
-                    <w:rPr>
-                      <w:rFonts w:ascii="Arial" w:hAnsi="Arial" w:cs="Arial"/>
-                      <w:sz w:val="22"/>
-                      <w:szCs w:val="22"/>
-                    </w:rPr>
-                  </w:pPr>
-                  <w:r>
-                    <w:rPr>
-                      <w:rFonts w:ascii="Arial" w:hAnsi="Arial" w:cs="Arial"/>
-                      <w:sz w:val="22"/>
-                      <w:szCs w:val="22"/>
-                    </w:rPr>
-                    <w:t xml:space="preserve">  $conn = mysql</w:t>
+                    <w:t>&lt;?</w:t>
+                  </w:r>
+                  <w:proofErr w:type="spellStart"/>
+                  <w:r>
+                    <w:rPr>
+                      <w:rFonts w:ascii="Arial" w:hAnsi="Arial" w:cs="Arial"/>
+                      <w:sz w:val="22"/>
+                      <w:szCs w:val="22"/>
+                    </w:rPr>
+                    <w:t>php</w:t>
+                  </w:r>
+                  <w:proofErr w:type="spellEnd"/>
+                </w:p>
+                <w:p>
+                  <w:pPr>
+                    <w:rPr>
+                      <w:rFonts w:ascii="Arial" w:hAnsi="Arial" w:cs="Arial"/>
+                      <w:sz w:val="22"/>
+                      <w:szCs w:val="22"/>
+                    </w:rPr>
+                  </w:pPr>
+                </w:p>
+                <w:p>
+                  <w:pPr>
+                    <w:rPr>
+                      <w:rFonts w:ascii="Arial" w:hAnsi="Arial" w:cs="Arial"/>
+                      <w:sz w:val="22"/>
+                      <w:szCs w:val="22"/>
+                    </w:rPr>
+                  </w:pPr>
+                  <w:r>
+                    <w:rPr>
+                      <w:rFonts w:ascii="Arial" w:hAnsi="Arial" w:cs="Arial"/>
+                      <w:sz w:val="22"/>
+                      <w:szCs w:val="22"/>
+                    </w:rPr>
+                    <w:t xml:space="preserve">  </w:t>
+                  </w:r>
+                  <w:proofErr w:type="gramStart"/>
+                  <w:r>
+                    <w:rPr>
+                      <w:rFonts w:ascii="Arial" w:hAnsi="Arial" w:cs="Arial"/>
+                      <w:sz w:val="22"/>
+                      <w:szCs w:val="22"/>
+                    </w:rPr>
+                    <w:t>header(</w:t>
+                  </w:r>
+                  <w:proofErr w:type="gramEnd"/>
+                  <w:r>
+                    <w:rPr>
+                      <w:rFonts w:ascii="Arial" w:hAnsi="Arial" w:cs="Arial"/>
+                      <w:sz w:val="22"/>
+                      <w:szCs w:val="22"/>
+                    </w:rPr>
+                    <w:t>"Content-type: image/jpeg");</w:t>
+                  </w:r>
+                </w:p>
+                <w:p>
+                  <w:pPr>
+                    <w:rPr>
+                      <w:rFonts w:ascii="Arial" w:hAnsi="Arial" w:cs="Arial"/>
+                      <w:sz w:val="22"/>
+                      <w:szCs w:val="22"/>
+                    </w:rPr>
+                  </w:pPr>
+                </w:p>
+                <w:p>
+                  <w:pPr>
+                    <w:rPr>
+                      <w:rFonts w:ascii="Arial" w:hAnsi="Arial" w:cs="Arial"/>
+                      <w:sz w:val="22"/>
+                      <w:szCs w:val="22"/>
+                    </w:rPr>
+                  </w:pPr>
+                  <w:r>
+                    <w:rPr>
+                      <w:rFonts w:ascii="Arial" w:hAnsi="Arial" w:cs="Arial"/>
+                      <w:sz w:val="22"/>
+                      <w:szCs w:val="22"/>
+                    </w:rPr>
+                    <w:t xml:space="preserve">  $conn = </w:t>
+                  </w:r>
+                  <w:proofErr w:type="spellStart"/>
+                  <w:r>
+                    <w:rPr>
+                      <w:rFonts w:ascii="Arial" w:hAnsi="Arial" w:cs="Arial"/>
+                      <w:sz w:val="22"/>
+                      <w:szCs w:val="22"/>
+                    </w:rPr>
+                    <w:t>mysql</w:t>
                   </w:r>
                   <w:r>
                     <w:rPr>
@@ -2476,15 +3527,78 @@
                       <w:sz w:val="22"/>
                       <w:szCs w:val="22"/>
                     </w:rPr>
-                    <w:t>_connec</w:t>
-                  </w:r>
-                  <w:r>
-                    <w:rPr>
-                      <w:rFonts w:ascii="Arial" w:hAnsi="Arial" w:cs="Arial"/>
-                      <w:sz w:val="22"/>
-                      <w:szCs w:val="22"/>
-                    </w:rPr>
-                    <w:t xml:space="preserve">t("localhost", " mysqlusername "," mysqlpassword </w:t>
+                    <w:t>_</w:t>
+                  </w:r>
+                  <w:proofErr w:type="gramStart"/>
+                  <w:r>
+                    <w:rPr>
+                      <w:rFonts w:ascii="Arial" w:hAnsi="Arial" w:cs="Arial"/>
+                      <w:sz w:val="22"/>
+                      <w:szCs w:val="22"/>
+                    </w:rPr>
+                    <w:t>connec</w:t>
+                  </w:r>
+                  <w:r>
+                    <w:rPr>
+                      <w:rFonts w:ascii="Arial" w:hAnsi="Arial" w:cs="Arial"/>
+                      <w:sz w:val="22"/>
+                      <w:szCs w:val="22"/>
+                    </w:rPr>
+                    <w:t>t</w:t>
+                  </w:r>
+                  <w:proofErr w:type="spellEnd"/>
+                  <w:r>
+                    <w:rPr>
+                      <w:rFonts w:ascii="Arial" w:hAnsi="Arial" w:cs="Arial"/>
+                      <w:sz w:val="22"/>
+                      <w:szCs w:val="22"/>
+                    </w:rPr>
+                    <w:t>(</w:t>
+                  </w:r>
+                  <w:proofErr w:type="gramEnd"/>
+                  <w:r>
+                    <w:rPr>
+                      <w:rFonts w:ascii="Arial" w:hAnsi="Arial" w:cs="Arial"/>
+                      <w:sz w:val="22"/>
+                      <w:szCs w:val="22"/>
+                    </w:rPr>
+                    <w:t xml:space="preserve">"localhost", " </w:t>
+                  </w:r>
+                  <w:proofErr w:type="spellStart"/>
+                  <w:r>
+                    <w:rPr>
+                      <w:rFonts w:ascii="Arial" w:hAnsi="Arial" w:cs="Arial"/>
+                      <w:sz w:val="22"/>
+                      <w:szCs w:val="22"/>
+                    </w:rPr>
+                    <w:t>mysqlusername</w:t>
+                  </w:r>
+                  <w:proofErr w:type="spellEnd"/>
+                  <w:r>
+                    <w:rPr>
+                      <w:rFonts w:ascii="Arial" w:hAnsi="Arial" w:cs="Arial"/>
+                      <w:sz w:val="22"/>
+                      <w:szCs w:val="22"/>
+                    </w:rPr>
+                    <w:t xml:space="preserve"> "," </w:t>
+                  </w:r>
+                  <w:proofErr w:type="spellStart"/>
+                  <w:r>
+                    <w:rPr>
+                      <w:rFonts w:ascii="Arial" w:hAnsi="Arial" w:cs="Arial"/>
+                      <w:sz w:val="22"/>
+                      <w:szCs w:val="22"/>
+                    </w:rPr>
+                    <w:t>mysqlpassword</w:t>
+                  </w:r>
+                  <w:proofErr w:type="spellEnd"/>
+                  <w:r>
+                    <w:rPr>
+                      <w:rFonts w:ascii="Arial" w:hAnsi="Arial" w:cs="Arial"/>
+                      <w:sz w:val="22"/>
+                      <w:szCs w:val="22"/>
+                    </w:rPr>
+                    <w:t xml:space="preserve"> </w:t>
                   </w:r>
                   <w:r>
                     <w:rPr>
@@ -2500,7 +3614,25 @@
                       <w:sz w:val="22"/>
                       <w:szCs w:val="22"/>
                     </w:rPr>
-                    <w:t>, "databasename "</w:t>
+                    <w:t>, "</w:t>
+                  </w:r>
+                  <w:proofErr w:type="spellStart"/>
+                  <w:r>
+                    <w:rPr>
+                      <w:rFonts w:ascii="Arial" w:hAnsi="Arial" w:cs="Arial"/>
+                      <w:sz w:val="22"/>
+                      <w:szCs w:val="22"/>
+                    </w:rPr>
+                    <w:t>databasename</w:t>
+                  </w:r>
+                  <w:proofErr w:type="spellEnd"/>
+                  <w:r>
+                    <w:rPr>
+                      <w:rFonts w:ascii="Arial" w:hAnsi="Arial" w:cs="Arial"/>
+                      <w:sz w:val="22"/>
+                      <w:szCs w:val="22"/>
+                    </w:rPr>
+                    <w:t xml:space="preserve"> "</w:t>
                   </w:r>
                   <w:r>
                     <w:rPr>
@@ -2534,7 +3666,25 @@
                       <w:sz w:val="22"/>
                       <w:szCs w:val="22"/>
                     </w:rPr>
-                    <w:t xml:space="preserve">  $sql = "SELECT image FROM monster WHERE id=</w:t>
+                    <w:t xml:space="preserve">  $</w:t>
+                  </w:r>
+                  <w:proofErr w:type="spellStart"/>
+                  <w:r>
+                    <w:rPr>
+                      <w:rFonts w:ascii="Arial" w:hAnsi="Arial" w:cs="Arial"/>
+                      <w:sz w:val="22"/>
+                      <w:szCs w:val="22"/>
+                    </w:rPr>
+                    <w:t>sql</w:t>
+                  </w:r>
+                  <w:proofErr w:type="spellEnd"/>
+                  <w:r>
+                    <w:rPr>
+                      <w:rFonts w:ascii="Arial" w:hAnsi="Arial" w:cs="Arial"/>
+                      <w:sz w:val="22"/>
+                      <w:szCs w:val="22"/>
+                    </w:rPr>
+                    <w:t xml:space="preserve"> = "SELECT image FROM monster WHERE id=</w:t>
                   </w:r>
                   <w:r>
                     <w:rPr>
@@ -2545,13 +3695,41 @@
                     </w:rPr>
                     <w:t>'</w:t>
                   </w:r>
-                  <w:r>
-                    <w:rPr>
-                      <w:rFonts w:ascii="Arial" w:hAnsi="Arial" w:cs="Arial"/>
-                      <w:sz w:val="22"/>
-                      <w:szCs w:val="22"/>
-                    </w:rPr>
-                    <w:t>" . $_GET[id] ."</w:t>
+                  <w:proofErr w:type="gramStart"/>
+                  <w:r>
+                    <w:rPr>
+                      <w:rFonts w:ascii="Arial" w:hAnsi="Arial" w:cs="Arial"/>
+                      <w:sz w:val="22"/>
+                      <w:szCs w:val="22"/>
+                    </w:rPr>
+                    <w:t>" .</w:t>
+                  </w:r>
+                  <w:proofErr w:type="gramEnd"/>
+                  <w:r>
+                    <w:rPr>
+                      <w:rFonts w:ascii="Arial" w:hAnsi="Arial" w:cs="Arial"/>
+                      <w:sz w:val="22"/>
+                      <w:szCs w:val="22"/>
+                    </w:rPr>
+                    <w:t xml:space="preserve"> $_</w:t>
+                  </w:r>
+                  <w:proofErr w:type="gramStart"/>
+                  <w:r>
+                    <w:rPr>
+                      <w:rFonts w:ascii="Arial" w:hAnsi="Arial" w:cs="Arial"/>
+                      <w:sz w:val="22"/>
+                      <w:szCs w:val="22"/>
+                    </w:rPr>
+                    <w:t>GET[</w:t>
+                  </w:r>
+                  <w:proofErr w:type="gramEnd"/>
+                  <w:r>
+                    <w:rPr>
+                      <w:rFonts w:ascii="Arial" w:hAnsi="Arial" w:cs="Arial"/>
+                      <w:sz w:val="22"/>
+                      <w:szCs w:val="22"/>
+                    </w:rPr>
+                    <w:t>id] ."</w:t>
                   </w:r>
                   <w:r>
                     <w:rPr>
@@ -2602,7 +3780,16 @@
                       <w:sz w:val="22"/>
                       <w:szCs w:val="22"/>
                     </w:rPr>
-                    <w:t xml:space="preserve">  $result = mysql</w:t>
+                    <w:t xml:space="preserve">  $result = </w:t>
+                  </w:r>
+                  <w:proofErr w:type="spellStart"/>
+                  <w:r>
+                    <w:rPr>
+                      <w:rFonts w:ascii="Arial" w:hAnsi="Arial" w:cs="Arial"/>
+                      <w:sz w:val="22"/>
+                      <w:szCs w:val="22"/>
+                    </w:rPr>
+                    <w:t>mysql</w:t>
                   </w:r>
                   <w:r>
                     <w:rPr>
@@ -2618,24 +3805,78 @@
                       <w:sz w:val="22"/>
                       <w:szCs w:val="22"/>
                     </w:rPr>
-                    <w:t>_query($sql, $conn);</w:t>
-                  </w:r>
-                </w:p>
-                <w:p>
-                  <w:pPr>
-                    <w:rPr>
-                      <w:rFonts w:ascii="Arial" w:hAnsi="Arial" w:cs="Arial"/>
-                      <w:sz w:val="22"/>
-                      <w:szCs w:val="22"/>
-                    </w:rPr>
-                  </w:pPr>
-                  <w:r>
-                    <w:rPr>
-                      <w:rFonts w:ascii="Arial" w:hAnsi="Arial" w:cs="Arial"/>
-                      <w:sz w:val="22"/>
-                      <w:szCs w:val="22"/>
-                    </w:rPr>
-                    <w:t xml:space="preserve">  $row = mysql</w:t>
+                    <w:t>_</w:t>
+                  </w:r>
+                  <w:proofErr w:type="gramStart"/>
+                  <w:r>
+                    <w:rPr>
+                      <w:rFonts w:ascii="Arial" w:hAnsi="Arial" w:cs="Arial"/>
+                      <w:sz w:val="22"/>
+                      <w:szCs w:val="22"/>
+                    </w:rPr>
+                    <w:t>query</w:t>
+                  </w:r>
+                  <w:proofErr w:type="spellEnd"/>
+                  <w:r>
+                    <w:rPr>
+                      <w:rFonts w:ascii="Arial" w:hAnsi="Arial" w:cs="Arial"/>
+                      <w:sz w:val="22"/>
+                      <w:szCs w:val="22"/>
+                    </w:rPr>
+                    <w:t>(</w:t>
+                  </w:r>
+                  <w:proofErr w:type="gramEnd"/>
+                  <w:r>
+                    <w:rPr>
+                      <w:rFonts w:ascii="Arial" w:hAnsi="Arial" w:cs="Arial"/>
+                      <w:sz w:val="22"/>
+                      <w:szCs w:val="22"/>
+                    </w:rPr>
+                    <w:t>$</w:t>
+                  </w:r>
+                  <w:proofErr w:type="spellStart"/>
+                  <w:r>
+                    <w:rPr>
+                      <w:rFonts w:ascii="Arial" w:hAnsi="Arial" w:cs="Arial"/>
+                      <w:sz w:val="22"/>
+                      <w:szCs w:val="22"/>
+                    </w:rPr>
+                    <w:t>sql</w:t>
+                  </w:r>
+                  <w:proofErr w:type="spellEnd"/>
+                  <w:r>
+                    <w:rPr>
+                      <w:rFonts w:ascii="Arial" w:hAnsi="Arial" w:cs="Arial"/>
+                      <w:sz w:val="22"/>
+                      <w:szCs w:val="22"/>
+                    </w:rPr>
+                    <w:t>, $conn);</w:t>
+                  </w:r>
+                </w:p>
+                <w:p>
+                  <w:pPr>
+                    <w:rPr>
+                      <w:rFonts w:ascii="Arial" w:hAnsi="Arial" w:cs="Arial"/>
+                      <w:sz w:val="22"/>
+                      <w:szCs w:val="22"/>
+                    </w:rPr>
+                  </w:pPr>
+                  <w:r>
+                    <w:rPr>
+                      <w:rFonts w:ascii="Arial" w:hAnsi="Arial" w:cs="Arial"/>
+                      <w:sz w:val="22"/>
+                      <w:szCs w:val="22"/>
+                    </w:rPr>
+                    <w:t xml:space="preserve">  $row = </w:t>
+                  </w:r>
+                  <w:proofErr w:type="spellStart"/>
+                  <w:r>
+                    <w:rPr>
+                      <w:rFonts w:ascii="Arial" w:hAnsi="Arial" w:cs="Arial"/>
+                      <w:sz w:val="22"/>
+                      <w:szCs w:val="22"/>
+                    </w:rPr>
+                    <w:t>mysql</w:t>
                   </w:r>
                   <w:r>
                     <w:rPr>
@@ -2651,8 +3892,27 @@
                       <w:sz w:val="22"/>
                       <w:szCs w:val="22"/>
                     </w:rPr>
-                    <w:t>_fetch_array($result);</w:t>
-                  </w:r>
+                    <w:t>_fetch_array</w:t>
+                  </w:r>
+                  <w:proofErr w:type="spellEnd"/>
+                  <w:r>
+                    <w:rPr>
+                      <w:rFonts w:ascii="Arial" w:hAnsi="Arial" w:cs="Arial"/>
+                      <w:sz w:val="22"/>
+                      <w:szCs w:val="22"/>
+                    </w:rPr>
+                    <w:t>($result</w:t>
+                  </w:r>
+                  <w:proofErr w:type="gramStart"/>
+                  <w:r>
+                    <w:rPr>
+                      <w:rFonts w:ascii="Arial" w:hAnsi="Arial" w:cs="Arial"/>
+                      <w:sz w:val="22"/>
+                      <w:szCs w:val="22"/>
+                    </w:rPr>
+                    <w:t>);</w:t>
+                  </w:r>
+                  <w:proofErr w:type="gramEnd"/>
                 </w:p>
                 <w:p>
                   <w:pPr>
@@ -2685,34 +3945,54 @@
                       <w:sz w:val="22"/>
                       <w:szCs w:val="22"/>
                     </w:rPr>
-                    <w:t xml:space="preserve">  $jpg = $row["image"];</w:t>
-                  </w:r>
-                </w:p>
-                <w:p>
-                  <w:pPr>
-                    <w:rPr>
-                      <w:rFonts w:ascii="Arial" w:hAnsi="Arial" w:cs="Arial"/>
-                      <w:sz w:val="22"/>
-                      <w:szCs w:val="22"/>
-                    </w:rPr>
-                  </w:pPr>
-                </w:p>
-                <w:p>
-                  <w:pPr>
-                    <w:rPr>
-                      <w:rFonts w:ascii="Arial" w:hAnsi="Arial" w:cs="Arial"/>
-                      <w:sz w:val="22"/>
-                      <w:szCs w:val="22"/>
-                    </w:rPr>
-                  </w:pPr>
-                  <w:r>
-                    <w:rPr>
-                      <w:rFonts w:ascii="Arial" w:hAnsi="Arial" w:cs="Arial"/>
-                      <w:sz w:val="22"/>
-                      <w:szCs w:val="22"/>
-                    </w:rPr>
-                    <w:t xml:space="preserve">  echo $jpg;</w:t>
-                  </w:r>
+                    <w:t xml:space="preserve">  $jpg = $row["image"</w:t>
+                  </w:r>
+                  <w:proofErr w:type="gramStart"/>
+                  <w:r>
+                    <w:rPr>
+                      <w:rFonts w:ascii="Arial" w:hAnsi="Arial" w:cs="Arial"/>
+                      <w:sz w:val="22"/>
+                      <w:szCs w:val="22"/>
+                    </w:rPr>
+                    <w:t>];</w:t>
+                  </w:r>
+                  <w:proofErr w:type="gramEnd"/>
+                </w:p>
+                <w:p>
+                  <w:pPr>
+                    <w:rPr>
+                      <w:rFonts w:ascii="Arial" w:hAnsi="Arial" w:cs="Arial"/>
+                      <w:sz w:val="22"/>
+                      <w:szCs w:val="22"/>
+                    </w:rPr>
+                  </w:pPr>
+                </w:p>
+                <w:p>
+                  <w:pPr>
+                    <w:rPr>
+                      <w:rFonts w:ascii="Arial" w:hAnsi="Arial" w:cs="Arial"/>
+                      <w:sz w:val="22"/>
+                      <w:szCs w:val="22"/>
+                    </w:rPr>
+                  </w:pPr>
+                  <w:r>
+                    <w:rPr>
+                      <w:rFonts w:ascii="Arial" w:hAnsi="Arial" w:cs="Arial"/>
+                      <w:sz w:val="22"/>
+                      <w:szCs w:val="22"/>
+                    </w:rPr>
+                    <w:t xml:space="preserve">  echo $</w:t>
+                  </w:r>
+                  <w:proofErr w:type="gramStart"/>
+                  <w:r>
+                    <w:rPr>
+                      <w:rFonts w:ascii="Arial" w:hAnsi="Arial" w:cs="Arial"/>
+                      <w:sz w:val="22"/>
+                      <w:szCs w:val="22"/>
+                    </w:rPr>
+                    <w:t>jpg;</w:t>
+                  </w:r>
+                  <w:proofErr w:type="gramEnd"/>
                 </w:p>
                 <w:p>
                   <w:pPr>
@@ -2869,7 +4149,23 @@
           <w:rFonts w:ascii="Helvetica Neue" w:hAnsi="Helvetica Neue" w:cs="Arial"/>
           <w:lang w:val="en-GB"/>
         </w:rPr>
-        <w:t xml:space="preserve">The browser must be told what type of data is being sent to it in order to be able to render it correctly, hence the header function is used to embed the </w:t>
+        <w:t xml:space="preserve">The browser must be told what type of data is being sent to it </w:t>
+      </w:r>
+      <w:proofErr w:type="gramStart"/>
+      <w:r>
+        <w:rPr>
+          <w:rFonts w:ascii="Helvetica Neue" w:hAnsi="Helvetica Neue" w:cs="Arial"/>
+          <w:lang w:val="en-GB"/>
+        </w:rPr>
+        <w:t>in order to</w:t>
+      </w:r>
+      <w:proofErr w:type="gramEnd"/>
+      <w:r>
+        <w:rPr>
+          <w:rFonts w:ascii="Helvetica Neue" w:hAnsi="Helvetica Neue" w:cs="Arial"/>
+          <w:lang w:val="en-GB"/>
+        </w:rPr>
+        <w:t xml:space="preserve"> be able to render it correctly, hence the header function is used to embed the </w:t>
       </w:r>
       <w:r>
         <w:rPr>
@@ -2919,7 +4215,15 @@
           <w:rFonts w:ascii="Helvetica Neue" w:hAnsi="Helvetica Neue" w:cs="Arial"/>
           <w:lang w:val="en-GB"/>
         </w:rPr>
-        <w:t>named getwav</w:t>
+        <w:t xml:space="preserve">named </w:t>
+      </w:r>
+      <w:proofErr w:type="spellStart"/>
+      <w:r>
+        <w:rPr>
+          <w:rFonts w:ascii="Helvetica Neue" w:hAnsi="Helvetica Neue" w:cs="Arial"/>
+          <w:lang w:val="en-GB"/>
+        </w:rPr>
+        <w:t>getwav</w:t>
       </w:r>
       <w:r>
         <w:rPr>
@@ -2933,7 +4237,15 @@
           <w:rFonts w:ascii="Helvetica Neue" w:hAnsi="Helvetica Neue" w:cs="Arial"/>
           <w:lang w:val="en-GB"/>
         </w:rPr>
-        <w:t xml:space="preserve">p in line with the code below, </w:t>
+        <w:t>p</w:t>
+      </w:r>
+      <w:proofErr w:type="spellEnd"/>
+      <w:r>
+        <w:rPr>
+          <w:rFonts w:ascii="Helvetica Neue" w:hAnsi="Helvetica Neue" w:cs="Arial"/>
+          <w:lang w:val="en-GB"/>
+        </w:rPr>
+        <w:t xml:space="preserve"> in line with the code below, </w:t>
       </w:r>
       <w:r>
         <w:rPr>
@@ -2981,85 +4293,221 @@
                       <w:sz w:val="22"/>
                       <w:szCs w:val="22"/>
                     </w:rPr>
-                    <w:t>&lt;?php</w:t>
-                  </w:r>
-                </w:p>
-                <w:p>
-                  <w:pPr>
-                    <w:rPr>
-                      <w:rFonts w:ascii="Arial" w:hAnsi="Arial" w:cs="Arial"/>
-                      <w:sz w:val="22"/>
-                      <w:szCs w:val="22"/>
-                    </w:rPr>
-                  </w:pPr>
-                </w:p>
-                <w:p>
-                  <w:pPr>
-                    <w:rPr>
-                      <w:rFonts w:ascii="Arial" w:hAnsi="Arial" w:cs="Arial"/>
-                      <w:sz w:val="22"/>
-                      <w:szCs w:val="22"/>
-                    </w:rPr>
-                  </w:pPr>
-                  <w:r>
-                    <w:rPr>
-                      <w:rFonts w:ascii="Arial" w:hAnsi="Arial" w:cs="Arial"/>
-                      <w:sz w:val="22"/>
-                      <w:szCs w:val="22"/>
-                    </w:rPr>
-                    <w:t xml:space="preserve">  header("Content-type: audio/wav");</w:t>
-                  </w:r>
-                </w:p>
-                <w:p>
-                  <w:pPr>
-                    <w:rPr>
-                      <w:rFonts w:ascii="Arial" w:hAnsi="Arial" w:cs="Arial"/>
-                      <w:sz w:val="22"/>
-                      <w:szCs w:val="22"/>
-                    </w:rPr>
-                  </w:pPr>
-                </w:p>
-                <w:p>
-                  <w:pPr>
-                    <w:rPr>
-                      <w:rFonts w:ascii="Arial" w:hAnsi="Arial" w:cs="Arial"/>
-                      <w:sz w:val="22"/>
-                      <w:szCs w:val="22"/>
-                    </w:rPr>
-                  </w:pPr>
-                  <w:r>
-                    <w:rPr>
-                      <w:rFonts w:ascii="Arial" w:hAnsi="Arial" w:cs="Arial"/>
-                      <w:sz w:val="22"/>
-                      <w:szCs w:val="22"/>
-                    </w:rPr>
-                    <w:t xml:space="preserve">  $conn = mysqli_connect("localhost", " mysqlusername "," mysqlpassword ", "databasename ");</w:t>
-                  </w:r>
-                </w:p>
-                <w:p>
-                  <w:pPr>
-                    <w:rPr>
-                      <w:rFonts w:ascii="Arial" w:hAnsi="Arial" w:cs="Arial"/>
-                      <w:sz w:val="22"/>
-                      <w:szCs w:val="22"/>
-                    </w:rPr>
-                  </w:pPr>
-                </w:p>
-                <w:p>
-                  <w:pPr>
-                    <w:rPr>
-                      <w:rFonts w:ascii="Arial" w:hAnsi="Arial" w:cs="Arial"/>
-                      <w:sz w:val="22"/>
-                      <w:szCs w:val="22"/>
-                    </w:rPr>
-                  </w:pPr>
-                  <w:r>
-                    <w:rPr>
-                      <w:rFonts w:ascii="Arial" w:hAnsi="Arial" w:cs="Arial"/>
-                      <w:sz w:val="22"/>
-                      <w:szCs w:val="22"/>
-                    </w:rPr>
-                    <w:t xml:space="preserve">  $sql = "SELECT audio FROM monster WHERE id=</w:t>
+                    <w:t>&lt;?</w:t>
+                  </w:r>
+                  <w:proofErr w:type="spellStart"/>
+                  <w:r>
+                    <w:rPr>
+                      <w:rFonts w:ascii="Arial" w:hAnsi="Arial" w:cs="Arial"/>
+                      <w:sz w:val="22"/>
+                      <w:szCs w:val="22"/>
+                    </w:rPr>
+                    <w:t>php</w:t>
+                  </w:r>
+                  <w:proofErr w:type="spellEnd"/>
+                </w:p>
+                <w:p>
+                  <w:pPr>
+                    <w:rPr>
+                      <w:rFonts w:ascii="Arial" w:hAnsi="Arial" w:cs="Arial"/>
+                      <w:sz w:val="22"/>
+                      <w:szCs w:val="22"/>
+                    </w:rPr>
+                  </w:pPr>
+                </w:p>
+                <w:p>
+                  <w:pPr>
+                    <w:rPr>
+                      <w:rFonts w:ascii="Arial" w:hAnsi="Arial" w:cs="Arial"/>
+                      <w:sz w:val="22"/>
+                      <w:szCs w:val="22"/>
+                    </w:rPr>
+                  </w:pPr>
+                  <w:r>
+                    <w:rPr>
+                      <w:rFonts w:ascii="Arial" w:hAnsi="Arial" w:cs="Arial"/>
+                      <w:sz w:val="22"/>
+                      <w:szCs w:val="22"/>
+                    </w:rPr>
+                    <w:t xml:space="preserve">  </w:t>
+                  </w:r>
+                  <w:proofErr w:type="gramStart"/>
+                  <w:r>
+                    <w:rPr>
+                      <w:rFonts w:ascii="Arial" w:hAnsi="Arial" w:cs="Arial"/>
+                      <w:sz w:val="22"/>
+                      <w:szCs w:val="22"/>
+                    </w:rPr>
+                    <w:t>header(</w:t>
+                  </w:r>
+                  <w:proofErr w:type="gramEnd"/>
+                  <w:r>
+                    <w:rPr>
+                      <w:rFonts w:ascii="Arial" w:hAnsi="Arial" w:cs="Arial"/>
+                      <w:sz w:val="22"/>
+                      <w:szCs w:val="22"/>
+                    </w:rPr>
+                    <w:t>"Content-type: audio/wav");</w:t>
+                  </w:r>
+                </w:p>
+                <w:p>
+                  <w:pPr>
+                    <w:rPr>
+                      <w:rFonts w:ascii="Arial" w:hAnsi="Arial" w:cs="Arial"/>
+                      <w:sz w:val="22"/>
+                      <w:szCs w:val="22"/>
+                    </w:rPr>
+                  </w:pPr>
+                </w:p>
+                <w:p>
+                  <w:pPr>
+                    <w:rPr>
+                      <w:rFonts w:ascii="Arial" w:hAnsi="Arial" w:cs="Arial"/>
+                      <w:sz w:val="22"/>
+                      <w:szCs w:val="22"/>
+                    </w:rPr>
+                  </w:pPr>
+                  <w:r>
+                    <w:rPr>
+                      <w:rFonts w:ascii="Arial" w:hAnsi="Arial" w:cs="Arial"/>
+                      <w:sz w:val="22"/>
+                      <w:szCs w:val="22"/>
+                    </w:rPr>
+                    <w:t xml:space="preserve">  $conn = </w:t>
+                  </w:r>
+                  <w:proofErr w:type="spellStart"/>
+                  <w:r>
+                    <w:rPr>
+                      <w:rFonts w:ascii="Arial" w:hAnsi="Arial" w:cs="Arial"/>
+                      <w:sz w:val="22"/>
+                      <w:szCs w:val="22"/>
+                    </w:rPr>
+                    <w:t>mysqli_</w:t>
+                  </w:r>
+                  <w:proofErr w:type="gramStart"/>
+                  <w:r>
+                    <w:rPr>
+                      <w:rFonts w:ascii="Arial" w:hAnsi="Arial" w:cs="Arial"/>
+                      <w:sz w:val="22"/>
+                      <w:szCs w:val="22"/>
+                    </w:rPr>
+                    <w:t>connect</w:t>
+                  </w:r>
+                  <w:proofErr w:type="spellEnd"/>
+                  <w:r>
+                    <w:rPr>
+                      <w:rFonts w:ascii="Arial" w:hAnsi="Arial" w:cs="Arial"/>
+                      <w:sz w:val="22"/>
+                      <w:szCs w:val="22"/>
+                    </w:rPr>
+                    <w:t>(</w:t>
+                  </w:r>
+                  <w:proofErr w:type="gramEnd"/>
+                  <w:r>
+                    <w:rPr>
+                      <w:rFonts w:ascii="Arial" w:hAnsi="Arial" w:cs="Arial"/>
+                      <w:sz w:val="22"/>
+                      <w:szCs w:val="22"/>
+                    </w:rPr>
+                    <w:t xml:space="preserve">"localhost", " </w:t>
+                  </w:r>
+                  <w:proofErr w:type="spellStart"/>
+                  <w:r>
+                    <w:rPr>
+                      <w:rFonts w:ascii="Arial" w:hAnsi="Arial" w:cs="Arial"/>
+                      <w:sz w:val="22"/>
+                      <w:szCs w:val="22"/>
+                    </w:rPr>
+                    <w:t>mysqlusername</w:t>
+                  </w:r>
+                  <w:proofErr w:type="spellEnd"/>
+                  <w:r>
+                    <w:rPr>
+                      <w:rFonts w:ascii="Arial" w:hAnsi="Arial" w:cs="Arial"/>
+                      <w:sz w:val="22"/>
+                      <w:szCs w:val="22"/>
+                    </w:rPr>
+                    <w:t xml:space="preserve"> "," </w:t>
+                  </w:r>
+                  <w:proofErr w:type="spellStart"/>
+                  <w:r>
+                    <w:rPr>
+                      <w:rFonts w:ascii="Arial" w:hAnsi="Arial" w:cs="Arial"/>
+                      <w:sz w:val="22"/>
+                      <w:szCs w:val="22"/>
+                    </w:rPr>
+                    <w:t>mysqlpassword</w:t>
+                  </w:r>
+                  <w:proofErr w:type="spellEnd"/>
+                  <w:r>
+                    <w:rPr>
+                      <w:rFonts w:ascii="Arial" w:hAnsi="Arial" w:cs="Arial"/>
+                      <w:sz w:val="22"/>
+                      <w:szCs w:val="22"/>
+                    </w:rPr>
+                    <w:t xml:space="preserve"> ", "</w:t>
+                  </w:r>
+                  <w:proofErr w:type="spellStart"/>
+                  <w:r>
+                    <w:rPr>
+                      <w:rFonts w:ascii="Arial" w:hAnsi="Arial" w:cs="Arial"/>
+                      <w:sz w:val="22"/>
+                      <w:szCs w:val="22"/>
+                    </w:rPr>
+                    <w:t>databasename</w:t>
+                  </w:r>
+                  <w:proofErr w:type="spellEnd"/>
+                  <w:r>
+                    <w:rPr>
+                      <w:rFonts w:ascii="Arial" w:hAnsi="Arial" w:cs="Arial"/>
+                      <w:sz w:val="22"/>
+                      <w:szCs w:val="22"/>
+                    </w:rPr>
+                    <w:t xml:space="preserve"> ");</w:t>
+                  </w:r>
+                </w:p>
+                <w:p>
+                  <w:pPr>
+                    <w:rPr>
+                      <w:rFonts w:ascii="Arial" w:hAnsi="Arial" w:cs="Arial"/>
+                      <w:sz w:val="22"/>
+                      <w:szCs w:val="22"/>
+                    </w:rPr>
+                  </w:pPr>
+                </w:p>
+                <w:p>
+                  <w:pPr>
+                    <w:rPr>
+                      <w:rFonts w:ascii="Arial" w:hAnsi="Arial" w:cs="Arial"/>
+                      <w:sz w:val="22"/>
+                      <w:szCs w:val="22"/>
+                    </w:rPr>
+                  </w:pPr>
+                  <w:r>
+                    <w:rPr>
+                      <w:rFonts w:ascii="Arial" w:hAnsi="Arial" w:cs="Arial"/>
+                      <w:sz w:val="22"/>
+                      <w:szCs w:val="22"/>
+                    </w:rPr>
+                    <w:t xml:space="preserve">  $</w:t>
+                  </w:r>
+                  <w:proofErr w:type="spellStart"/>
+                  <w:r>
+                    <w:rPr>
+                      <w:rFonts w:ascii="Arial" w:hAnsi="Arial" w:cs="Arial"/>
+                      <w:sz w:val="22"/>
+                      <w:szCs w:val="22"/>
+                    </w:rPr>
+                    <w:t>sql</w:t>
+                  </w:r>
+                  <w:proofErr w:type="spellEnd"/>
+                  <w:r>
+                    <w:rPr>
+                      <w:rFonts w:ascii="Arial" w:hAnsi="Arial" w:cs="Arial"/>
+                      <w:sz w:val="22"/>
+                      <w:szCs w:val="22"/>
+                    </w:rPr>
+                    <w:t xml:space="preserve"> = "SELECT audio FROM monster WHERE id=</w:t>
                   </w:r>
                   <w:r>
                     <w:rPr>
@@ -3070,13 +4518,41 @@
                     </w:rPr>
                     <w:t>'</w:t>
                   </w:r>
-                  <w:r>
-                    <w:rPr>
-                      <w:rFonts w:ascii="Arial" w:hAnsi="Arial" w:cs="Arial"/>
-                      <w:sz w:val="22"/>
-                      <w:szCs w:val="22"/>
-                    </w:rPr>
-                    <w:t>" . $_GET[id] ."</w:t>
+                  <w:proofErr w:type="gramStart"/>
+                  <w:r>
+                    <w:rPr>
+                      <w:rFonts w:ascii="Arial" w:hAnsi="Arial" w:cs="Arial"/>
+                      <w:sz w:val="22"/>
+                      <w:szCs w:val="22"/>
+                    </w:rPr>
+                    <w:t>" .</w:t>
+                  </w:r>
+                  <w:proofErr w:type="gramEnd"/>
+                  <w:r>
+                    <w:rPr>
+                      <w:rFonts w:ascii="Arial" w:hAnsi="Arial" w:cs="Arial"/>
+                      <w:sz w:val="22"/>
+                      <w:szCs w:val="22"/>
+                    </w:rPr>
+                    <w:t xml:space="preserve"> $_</w:t>
+                  </w:r>
+                  <w:proofErr w:type="gramStart"/>
+                  <w:r>
+                    <w:rPr>
+                      <w:rFonts w:ascii="Arial" w:hAnsi="Arial" w:cs="Arial"/>
+                      <w:sz w:val="22"/>
+                      <w:szCs w:val="22"/>
+                    </w:rPr>
+                    <w:t>GET[</w:t>
+                  </w:r>
+                  <w:proofErr w:type="gramEnd"/>
+                  <w:r>
+                    <w:rPr>
+                      <w:rFonts w:ascii="Arial" w:hAnsi="Arial" w:cs="Arial"/>
+                      <w:sz w:val="22"/>
+                      <w:szCs w:val="22"/>
+                    </w:rPr>
+                    <w:t>id] ."</w:t>
                   </w:r>
                   <w:r>
                     <w:rPr>
@@ -3127,7 +4603,16 @@
                       <w:sz w:val="22"/>
                       <w:szCs w:val="22"/>
                     </w:rPr>
-                    <w:t xml:space="preserve">  $result = mysql</w:t>
+                    <w:t xml:space="preserve">  $result = </w:t>
+                  </w:r>
+                  <w:proofErr w:type="spellStart"/>
+                  <w:r>
+                    <w:rPr>
+                      <w:rFonts w:ascii="Arial" w:hAnsi="Arial" w:cs="Arial"/>
+                      <w:sz w:val="22"/>
+                      <w:szCs w:val="22"/>
+                    </w:rPr>
+                    <w:t>mysql</w:t>
                   </w:r>
                   <w:r>
                     <w:rPr>
@@ -3143,24 +4628,78 @@
                       <w:sz w:val="22"/>
                       <w:szCs w:val="22"/>
                     </w:rPr>
-                    <w:t>_query($sql, $conn);</w:t>
-                  </w:r>
-                </w:p>
-                <w:p>
-                  <w:pPr>
-                    <w:rPr>
-                      <w:rFonts w:ascii="Arial" w:hAnsi="Arial" w:cs="Arial"/>
-                      <w:sz w:val="22"/>
-                      <w:szCs w:val="22"/>
-                    </w:rPr>
-                  </w:pPr>
-                  <w:r>
-                    <w:rPr>
-                      <w:rFonts w:ascii="Arial" w:hAnsi="Arial" w:cs="Arial"/>
-                      <w:sz w:val="22"/>
-                      <w:szCs w:val="22"/>
-                    </w:rPr>
-                    <w:t xml:space="preserve">  $row = mysql</w:t>
+                    <w:t>_</w:t>
+                  </w:r>
+                  <w:proofErr w:type="gramStart"/>
+                  <w:r>
+                    <w:rPr>
+                      <w:rFonts w:ascii="Arial" w:hAnsi="Arial" w:cs="Arial"/>
+                      <w:sz w:val="22"/>
+                      <w:szCs w:val="22"/>
+                    </w:rPr>
+                    <w:t>query</w:t>
+                  </w:r>
+                  <w:proofErr w:type="spellEnd"/>
+                  <w:r>
+                    <w:rPr>
+                      <w:rFonts w:ascii="Arial" w:hAnsi="Arial" w:cs="Arial"/>
+                      <w:sz w:val="22"/>
+                      <w:szCs w:val="22"/>
+                    </w:rPr>
+                    <w:t>(</w:t>
+                  </w:r>
+                  <w:proofErr w:type="gramEnd"/>
+                  <w:r>
+                    <w:rPr>
+                      <w:rFonts w:ascii="Arial" w:hAnsi="Arial" w:cs="Arial"/>
+                      <w:sz w:val="22"/>
+                      <w:szCs w:val="22"/>
+                    </w:rPr>
+                    <w:t>$</w:t>
+                  </w:r>
+                  <w:proofErr w:type="spellStart"/>
+                  <w:r>
+                    <w:rPr>
+                      <w:rFonts w:ascii="Arial" w:hAnsi="Arial" w:cs="Arial"/>
+                      <w:sz w:val="22"/>
+                      <w:szCs w:val="22"/>
+                    </w:rPr>
+                    <w:t>sql</w:t>
+                  </w:r>
+                  <w:proofErr w:type="spellEnd"/>
+                  <w:r>
+                    <w:rPr>
+                      <w:rFonts w:ascii="Arial" w:hAnsi="Arial" w:cs="Arial"/>
+                      <w:sz w:val="22"/>
+                      <w:szCs w:val="22"/>
+                    </w:rPr>
+                    <w:t>, $conn);</w:t>
+                  </w:r>
+                </w:p>
+                <w:p>
+                  <w:pPr>
+                    <w:rPr>
+                      <w:rFonts w:ascii="Arial" w:hAnsi="Arial" w:cs="Arial"/>
+                      <w:sz w:val="22"/>
+                      <w:szCs w:val="22"/>
+                    </w:rPr>
+                  </w:pPr>
+                  <w:r>
+                    <w:rPr>
+                      <w:rFonts w:ascii="Arial" w:hAnsi="Arial" w:cs="Arial"/>
+                      <w:sz w:val="22"/>
+                      <w:szCs w:val="22"/>
+                    </w:rPr>
+                    <w:t xml:space="preserve">  $row = </w:t>
+                  </w:r>
+                  <w:proofErr w:type="spellStart"/>
+                  <w:r>
+                    <w:rPr>
+                      <w:rFonts w:ascii="Arial" w:hAnsi="Arial" w:cs="Arial"/>
+                      <w:sz w:val="22"/>
+                      <w:szCs w:val="22"/>
+                    </w:rPr>
+                    <w:t>mysql</w:t>
                   </w:r>
                   <w:r>
                     <w:rPr>
@@ -3176,8 +4715,27 @@
                       <w:sz w:val="22"/>
                       <w:szCs w:val="22"/>
                     </w:rPr>
-                    <w:t>_fetch_array($result);</w:t>
-                  </w:r>
+                    <w:t>_fetch_array</w:t>
+                  </w:r>
+                  <w:proofErr w:type="spellEnd"/>
+                  <w:r>
+                    <w:rPr>
+                      <w:rFonts w:ascii="Arial" w:hAnsi="Arial" w:cs="Arial"/>
+                      <w:sz w:val="22"/>
+                      <w:szCs w:val="22"/>
+                    </w:rPr>
+                    <w:t>($result</w:t>
+                  </w:r>
+                  <w:proofErr w:type="gramStart"/>
+                  <w:r>
+                    <w:rPr>
+                      <w:rFonts w:ascii="Arial" w:hAnsi="Arial" w:cs="Arial"/>
+                      <w:sz w:val="22"/>
+                      <w:szCs w:val="22"/>
+                    </w:rPr>
+                    <w:t>);</w:t>
+                  </w:r>
+                  <w:proofErr w:type="gramEnd"/>
                 </w:p>
                 <w:p>
                   <w:pPr>
@@ -3210,34 +4768,54 @@
                       <w:sz w:val="22"/>
                       <w:szCs w:val="22"/>
                     </w:rPr>
-                    <w:t xml:space="preserve">  $audio = $row["audio"];</w:t>
-                  </w:r>
-                </w:p>
-                <w:p>
-                  <w:pPr>
-                    <w:rPr>
-                      <w:rFonts w:ascii="Arial" w:hAnsi="Arial" w:cs="Arial"/>
-                      <w:sz w:val="22"/>
-                      <w:szCs w:val="22"/>
-                    </w:rPr>
-                  </w:pPr>
-                </w:p>
-                <w:p>
-                  <w:pPr>
-                    <w:rPr>
-                      <w:rFonts w:ascii="Arial" w:hAnsi="Arial" w:cs="Arial"/>
-                      <w:sz w:val="22"/>
-                      <w:szCs w:val="22"/>
-                    </w:rPr>
-                  </w:pPr>
-                  <w:r>
-                    <w:rPr>
-                      <w:rFonts w:ascii="Arial" w:hAnsi="Arial" w:cs="Arial"/>
-                      <w:sz w:val="22"/>
-                      <w:szCs w:val="22"/>
-                    </w:rPr>
-                    <w:t xml:space="preserve">  echo $audio;</w:t>
-                  </w:r>
+                    <w:t xml:space="preserve">  $audio = $row["audio"</w:t>
+                  </w:r>
+                  <w:proofErr w:type="gramStart"/>
+                  <w:r>
+                    <w:rPr>
+                      <w:rFonts w:ascii="Arial" w:hAnsi="Arial" w:cs="Arial"/>
+                      <w:sz w:val="22"/>
+                      <w:szCs w:val="22"/>
+                    </w:rPr>
+                    <w:t>];</w:t>
+                  </w:r>
+                  <w:proofErr w:type="gramEnd"/>
+                </w:p>
+                <w:p>
+                  <w:pPr>
+                    <w:rPr>
+                      <w:rFonts w:ascii="Arial" w:hAnsi="Arial" w:cs="Arial"/>
+                      <w:sz w:val="22"/>
+                      <w:szCs w:val="22"/>
+                    </w:rPr>
+                  </w:pPr>
+                </w:p>
+                <w:p>
+                  <w:pPr>
+                    <w:rPr>
+                      <w:rFonts w:ascii="Arial" w:hAnsi="Arial" w:cs="Arial"/>
+                      <w:sz w:val="22"/>
+                      <w:szCs w:val="22"/>
+                    </w:rPr>
+                  </w:pPr>
+                  <w:r>
+                    <w:rPr>
+                      <w:rFonts w:ascii="Arial" w:hAnsi="Arial" w:cs="Arial"/>
+                      <w:sz w:val="22"/>
+                      <w:szCs w:val="22"/>
+                    </w:rPr>
+                    <w:t xml:space="preserve">  echo $</w:t>
+                  </w:r>
+                  <w:proofErr w:type="gramStart"/>
+                  <w:r>
+                    <w:rPr>
+                      <w:rFonts w:ascii="Arial" w:hAnsi="Arial" w:cs="Arial"/>
+                      <w:sz w:val="22"/>
+                      <w:szCs w:val="22"/>
+                    </w:rPr>
+                    <w:t>audio;</w:t>
+                  </w:r>
+                  <w:proofErr w:type="gramEnd"/>
                 </w:p>
                 <w:p>
                   <w:pPr>
@@ -3373,12 +4951,37 @@
           <w:lang w:val="en-GB"/>
         </w:rPr>
       </w:pPr>
-      <w:r>
-        <w:rPr>
-          <w:rFonts w:ascii="Helvetica Neue" w:hAnsi="Helvetica Neue" w:cs="Arial"/>
-          <w:lang w:val="en-GB"/>
-        </w:rPr>
-        <w:t>Finally we will create a script named displaymonster.php that will display the first monster saved within the monster table.</w:t>
+      <w:proofErr w:type="gramStart"/>
+      <w:r>
+        <w:rPr>
+          <w:rFonts w:ascii="Helvetica Neue" w:hAnsi="Helvetica Neue" w:cs="Arial"/>
+          <w:lang w:val="en-GB"/>
+        </w:rPr>
+        <w:t>Finally</w:t>
+      </w:r>
+      <w:proofErr w:type="gramEnd"/>
+      <w:r>
+        <w:rPr>
+          <w:rFonts w:ascii="Helvetica Neue" w:hAnsi="Helvetica Neue" w:cs="Arial"/>
+          <w:lang w:val="en-GB"/>
+        </w:rPr>
+        <w:t xml:space="preserve"> we will create a script named </w:t>
+      </w:r>
+      <w:proofErr w:type="spellStart"/>
+      <w:r>
+        <w:rPr>
+          <w:rFonts w:ascii="Helvetica Neue" w:hAnsi="Helvetica Neue" w:cs="Arial"/>
+          <w:lang w:val="en-GB"/>
+        </w:rPr>
+        <w:t>displaymonster.php</w:t>
+      </w:r>
+      <w:proofErr w:type="spellEnd"/>
+      <w:r>
+        <w:rPr>
+          <w:rFonts w:ascii="Helvetica Neue" w:hAnsi="Helvetica Neue" w:cs="Arial"/>
+          <w:lang w:val="en-GB"/>
+        </w:rPr>
+        <w:t xml:space="preserve"> that will display the first monster saved within the monster table.</w:t>
       </w:r>
     </w:p>
     <w:p>
@@ -3415,8 +5018,16 @@
                     <w:rPr>
                       <w:rFonts w:ascii="Arial" w:hAnsi="Arial" w:cs="Arial"/>
                     </w:rPr>
-                    <w:t>&lt;?php</w:t>
-                  </w:r>
+                    <w:t>&lt;?</w:t>
+                  </w:r>
+                  <w:proofErr w:type="spellStart"/>
+                  <w:r>
+                    <w:rPr>
+                      <w:rFonts w:ascii="Arial" w:hAnsi="Arial" w:cs="Arial"/>
+                    </w:rPr>
+                    <w:t>php</w:t>
+                  </w:r>
+                  <w:proofErr w:type="spellEnd"/>
                 </w:p>
                 <w:p>
                   <w:pPr>
@@ -3441,7 +5052,14 @@
                     <w:rPr>
                       <w:rFonts w:ascii="Arial" w:hAnsi="Arial" w:cs="Arial"/>
                     </w:rPr>
-                    <w:t xml:space="preserve">  $conn = mysql</w:t>
+                    <w:t xml:space="preserve">  $conn = </w:t>
+                  </w:r>
+                  <w:proofErr w:type="spellStart"/>
+                  <w:r>
+                    <w:rPr>
+                      <w:rFonts w:ascii="Arial" w:hAnsi="Arial" w:cs="Arial"/>
+                    </w:rPr>
+                    <w:t>mysql</w:t>
                   </w:r>
                   <w:r>
                     <w:rPr>
@@ -3453,13 +5071,34 @@
                     <w:rPr>
                       <w:rFonts w:ascii="Arial" w:hAnsi="Arial" w:cs="Arial"/>
                     </w:rPr>
-                    <w:t>_connec</w:t>
-                  </w:r>
-                  <w:r>
-                    <w:rPr>
-                      <w:rFonts w:ascii="Arial" w:hAnsi="Arial" w:cs="Arial"/>
-                    </w:rPr>
-                    <w:t>t("localhost", "</w:t>
+                    <w:t>_</w:t>
+                  </w:r>
+                  <w:proofErr w:type="gramStart"/>
+                  <w:r>
+                    <w:rPr>
+                      <w:rFonts w:ascii="Arial" w:hAnsi="Arial" w:cs="Arial"/>
+                    </w:rPr>
+                    <w:t>connec</w:t>
+                  </w:r>
+                  <w:r>
+                    <w:rPr>
+                      <w:rFonts w:ascii="Arial" w:hAnsi="Arial" w:cs="Arial"/>
+                    </w:rPr>
+                    <w:t>t</w:t>
+                  </w:r>
+                  <w:proofErr w:type="spellEnd"/>
+                  <w:r>
+                    <w:rPr>
+                      <w:rFonts w:ascii="Arial" w:hAnsi="Arial" w:cs="Arial"/>
+                    </w:rPr>
+                    <w:t>(</w:t>
+                  </w:r>
+                  <w:proofErr w:type="gramEnd"/>
+                  <w:r>
+                    <w:rPr>
+                      <w:rFonts w:ascii="Arial" w:hAnsi="Arial" w:cs="Arial"/>
+                    </w:rPr>
+                    <w:t>"localhost", "</w:t>
                   </w:r>
                   <w:r>
                     <w:rPr>
@@ -3467,11 +5106,19 @@
                     </w:rPr>
                     <w:t xml:space="preserve"> </w:t>
                   </w:r>
-                  <w:r>
-                    <w:rPr>
-                      <w:rFonts w:ascii="Arial" w:hAnsi="Arial" w:cs="Arial"/>
-                    </w:rPr>
-                    <w:t>mysqlusername ","</w:t>
+                  <w:proofErr w:type="spellStart"/>
+                  <w:r>
+                    <w:rPr>
+                      <w:rFonts w:ascii="Arial" w:hAnsi="Arial" w:cs="Arial"/>
+                    </w:rPr>
+                    <w:t>mysqlusername</w:t>
+                  </w:r>
+                  <w:proofErr w:type="spellEnd"/>
+                  <w:r>
+                    <w:rPr>
+                      <w:rFonts w:ascii="Arial" w:hAnsi="Arial" w:cs="Arial"/>
+                    </w:rPr>
+                    <w:t xml:space="preserve"> ","</w:t>
                   </w:r>
                   <w:r>
                     <w:rPr>
@@ -3479,12 +5126,14 @@
                     </w:rPr>
                     <w:t xml:space="preserve"> </w:t>
                   </w:r>
+                  <w:proofErr w:type="spellStart"/>
                   <w:r>
                     <w:rPr>
                       <w:rFonts w:ascii="Arial" w:hAnsi="Arial" w:cs="Arial"/>
                     </w:rPr>
                     <w:t>mysqlpassword</w:t>
                   </w:r>
+                  <w:proofErr w:type="spellEnd"/>
                   <w:r>
                     <w:rPr>
                       <w:rFonts w:ascii="Arial" w:hAnsi="Arial" w:cs="Arial"/>
@@ -3495,8 +5144,16 @@
                     <w:rPr>
                       <w:rFonts w:ascii="Arial" w:hAnsi="Arial" w:cs="Arial"/>
                     </w:rPr>
-                    <w:t>, "databasename</w:t>
-                  </w:r>
+                    <w:t>, "</w:t>
+                  </w:r>
+                  <w:proofErr w:type="spellStart"/>
+                  <w:r>
+                    <w:rPr>
+                      <w:rFonts w:ascii="Arial" w:hAnsi="Arial" w:cs="Arial"/>
+                    </w:rPr>
+                    <w:t>databasename</w:t>
+                  </w:r>
+                  <w:proofErr w:type="spellEnd"/>
                   <w:r>
                     <w:rPr>
                       <w:rFonts w:ascii="Arial" w:hAnsi="Arial" w:cs="Arial"/>
@@ -3521,27 +5178,56 @@
                     <w:rPr>
                       <w:rFonts w:ascii="Arial" w:hAnsi="Arial" w:cs="Arial"/>
                     </w:rPr>
-                    <w:t>$sql = "select id from monster;";</w:t>
-                  </w:r>
-                </w:p>
-                <w:p>
-                  <w:pPr>
-                    <w:rPr>
-                      <w:rFonts w:ascii="Arial" w:hAnsi="Arial" w:cs="Arial"/>
-                    </w:rPr>
-                  </w:pPr>
-                </w:p>
-                <w:p>
-                  <w:pPr>
-                    <w:rPr>
-                      <w:rFonts w:ascii="Arial" w:hAnsi="Arial" w:cs="Arial"/>
-                    </w:rPr>
-                  </w:pPr>
-                  <w:r>
-                    <w:rPr>
-                      <w:rFonts w:ascii="Arial" w:hAnsi="Arial" w:cs="Arial"/>
-                    </w:rPr>
-                    <w:t>$result = mysql</w:t>
+                    <w:t>$</w:t>
+                  </w:r>
+                  <w:proofErr w:type="spellStart"/>
+                  <w:r>
+                    <w:rPr>
+                      <w:rFonts w:ascii="Arial" w:hAnsi="Arial" w:cs="Arial"/>
+                    </w:rPr>
+                    <w:t>sql</w:t>
+                  </w:r>
+                  <w:proofErr w:type="spellEnd"/>
+                  <w:r>
+                    <w:rPr>
+                      <w:rFonts w:ascii="Arial" w:hAnsi="Arial" w:cs="Arial"/>
+                    </w:rPr>
+                    <w:t xml:space="preserve"> = "select id from monster;</w:t>
+                  </w:r>
+                  <w:proofErr w:type="gramStart"/>
+                  <w:r>
+                    <w:rPr>
+                      <w:rFonts w:ascii="Arial" w:hAnsi="Arial" w:cs="Arial"/>
+                    </w:rPr>
+                    <w:t>";</w:t>
+                  </w:r>
+                  <w:proofErr w:type="gramEnd"/>
+                </w:p>
+                <w:p>
+                  <w:pPr>
+                    <w:rPr>
+                      <w:rFonts w:ascii="Arial" w:hAnsi="Arial" w:cs="Arial"/>
+                    </w:rPr>
+                  </w:pPr>
+                </w:p>
+                <w:p>
+                  <w:pPr>
+                    <w:rPr>
+                      <w:rFonts w:ascii="Arial" w:hAnsi="Arial" w:cs="Arial"/>
+                    </w:rPr>
+                  </w:pPr>
+                  <w:r>
+                    <w:rPr>
+                      <w:rFonts w:ascii="Arial" w:hAnsi="Arial" w:cs="Arial"/>
+                    </w:rPr>
+                    <w:t xml:space="preserve">$result = </w:t>
+                  </w:r>
+                  <w:proofErr w:type="spellStart"/>
+                  <w:r>
+                    <w:rPr>
+                      <w:rFonts w:ascii="Arial" w:hAnsi="Arial" w:cs="Arial"/>
+                    </w:rPr>
+                    <w:t>mysql</w:t>
                   </w:r>
                   <w:r>
                     <w:rPr>
@@ -3553,20 +5239,76 @@
                     <w:rPr>
                       <w:rFonts w:ascii="Arial" w:hAnsi="Arial" w:cs="Arial"/>
                     </w:rPr>
-                    <w:t>_query($sql, $db);</w:t>
-                  </w:r>
-                </w:p>
-                <w:p>
-                  <w:pPr>
-                    <w:rPr>
-                      <w:rFonts w:ascii="Arial" w:hAnsi="Arial" w:cs="Arial"/>
-                    </w:rPr>
-                  </w:pPr>
-                  <w:r>
-                    <w:rPr>
-                      <w:rFonts w:ascii="Arial" w:hAnsi="Arial" w:cs="Arial"/>
-                    </w:rPr>
-                    <w:t>$row = mysql</w:t>
+                    <w:t>_</w:t>
+                  </w:r>
+                  <w:proofErr w:type="gramStart"/>
+                  <w:r>
+                    <w:rPr>
+                      <w:rFonts w:ascii="Arial" w:hAnsi="Arial" w:cs="Arial"/>
+                    </w:rPr>
+                    <w:t>query</w:t>
+                  </w:r>
+                  <w:proofErr w:type="spellEnd"/>
+                  <w:r>
+                    <w:rPr>
+                      <w:rFonts w:ascii="Arial" w:hAnsi="Arial" w:cs="Arial"/>
+                    </w:rPr>
+                    <w:t>(</w:t>
+                  </w:r>
+                  <w:proofErr w:type="gramEnd"/>
+                  <w:r>
+                    <w:rPr>
+                      <w:rFonts w:ascii="Arial" w:hAnsi="Arial" w:cs="Arial"/>
+                    </w:rPr>
+                    <w:t>$</w:t>
+                  </w:r>
+                  <w:proofErr w:type="spellStart"/>
+                  <w:r>
+                    <w:rPr>
+                      <w:rFonts w:ascii="Arial" w:hAnsi="Arial" w:cs="Arial"/>
+                    </w:rPr>
+                    <w:t>sql</w:t>
+                  </w:r>
+                  <w:proofErr w:type="spellEnd"/>
+                  <w:r>
+                    <w:rPr>
+                      <w:rFonts w:ascii="Arial" w:hAnsi="Arial" w:cs="Arial"/>
+                    </w:rPr>
+                    <w:t>, $</w:t>
+                  </w:r>
+                  <w:proofErr w:type="spellStart"/>
+                  <w:r>
+                    <w:rPr>
+                      <w:rFonts w:ascii="Arial" w:hAnsi="Arial" w:cs="Arial"/>
+                    </w:rPr>
+                    <w:t>db</w:t>
+                  </w:r>
+                  <w:proofErr w:type="spellEnd"/>
+                  <w:r>
+                    <w:rPr>
+                      <w:rFonts w:ascii="Arial" w:hAnsi="Arial" w:cs="Arial"/>
+                    </w:rPr>
+                    <w:t>);</w:t>
+                  </w:r>
+                </w:p>
+                <w:p>
+                  <w:pPr>
+                    <w:rPr>
+                      <w:rFonts w:ascii="Arial" w:hAnsi="Arial" w:cs="Arial"/>
+                    </w:rPr>
+                  </w:pPr>
+                  <w:r>
+                    <w:rPr>
+                      <w:rFonts w:ascii="Arial" w:hAnsi="Arial" w:cs="Arial"/>
+                    </w:rPr>
+                    <w:t xml:space="preserve">$row = </w:t>
+                  </w:r>
+                  <w:proofErr w:type="spellStart"/>
+                  <w:r>
+                    <w:rPr>
+                      <w:rFonts w:ascii="Arial" w:hAnsi="Arial" w:cs="Arial"/>
+                    </w:rPr>
+                    <w:t>mysql</w:t>
                   </w:r>
                   <w:r>
                     <w:rPr>
@@ -3578,27 +5320,70 @@
                     <w:rPr>
                       <w:rFonts w:ascii="Arial" w:hAnsi="Arial" w:cs="Arial"/>
                     </w:rPr>
-                    <w:t>_fetch_array($result);</w:t>
-                  </w:r>
-                </w:p>
-                <w:p>
-                  <w:pPr>
-                    <w:rPr>
-                      <w:rFonts w:ascii="Arial" w:hAnsi="Arial" w:cs="Arial"/>
-                    </w:rPr>
-                  </w:pPr>
-                </w:p>
-                <w:p>
-                  <w:pPr>
-                    <w:rPr>
-                      <w:rFonts w:ascii="Arial" w:hAnsi="Arial" w:cs="Arial"/>
-                    </w:rPr>
-                  </w:pPr>
-                  <w:r>
-                    <w:rPr>
-                      <w:rFonts w:ascii="Arial" w:hAnsi="Arial" w:cs="Arial"/>
-                    </w:rPr>
-                    <w:t>echo "&lt;img src=</w:t>
+                    <w:t>_fetch_array</w:t>
+                  </w:r>
+                  <w:proofErr w:type="spellEnd"/>
+                  <w:r>
+                    <w:rPr>
+                      <w:rFonts w:ascii="Arial" w:hAnsi="Arial" w:cs="Arial"/>
+                    </w:rPr>
+                    <w:t>($result</w:t>
+                  </w:r>
+                  <w:proofErr w:type="gramStart"/>
+                  <w:r>
+                    <w:rPr>
+                      <w:rFonts w:ascii="Arial" w:hAnsi="Arial" w:cs="Arial"/>
+                    </w:rPr>
+                    <w:t>);</w:t>
+                  </w:r>
+                  <w:proofErr w:type="gramEnd"/>
+                </w:p>
+                <w:p>
+                  <w:pPr>
+                    <w:rPr>
+                      <w:rFonts w:ascii="Arial" w:hAnsi="Arial" w:cs="Arial"/>
+                    </w:rPr>
+                  </w:pPr>
+                </w:p>
+                <w:p>
+                  <w:pPr>
+                    <w:rPr>
+                      <w:rFonts w:ascii="Arial" w:hAnsi="Arial" w:cs="Arial"/>
+                    </w:rPr>
+                  </w:pPr>
+                  <w:r>
+                    <w:rPr>
+                      <w:rFonts w:ascii="Arial" w:hAnsi="Arial" w:cs="Arial"/>
+                    </w:rPr>
+                    <w:t>echo "&lt;</w:t>
+                  </w:r>
+                  <w:proofErr w:type="spellStart"/>
+                  <w:r>
+                    <w:rPr>
+                      <w:rFonts w:ascii="Arial" w:hAnsi="Arial" w:cs="Arial"/>
+                    </w:rPr>
+                    <w:t>img</w:t>
+                  </w:r>
+                  <w:proofErr w:type="spellEnd"/>
+                  <w:r>
+                    <w:rPr>
+                      <w:rFonts w:ascii="Arial" w:hAnsi="Arial" w:cs="Arial"/>
+                    </w:rPr>
+                    <w:t xml:space="preserve"> </w:t>
+                  </w:r>
+                  <w:proofErr w:type="spellStart"/>
+                  <w:r>
+                    <w:rPr>
+                      <w:rFonts w:ascii="Arial" w:hAnsi="Arial" w:cs="Arial"/>
+                    </w:rPr>
+                    <w:t>src</w:t>
+                  </w:r>
+                  <w:proofErr w:type="spellEnd"/>
+                  <w:r>
+                    <w:rPr>
+                      <w:rFonts w:ascii="Arial" w:hAnsi="Arial" w:cs="Arial"/>
+                    </w:rPr>
+                    <w:t>=</w:t>
                   </w:r>
                   <w:r>
                     <w:rPr>
@@ -3609,11 +5394,33 @@
                     </w:rPr>
                     <w:t>'</w:t>
                   </w:r>
-                  <w:r>
-                    <w:rPr>
-                      <w:rFonts w:ascii="Arial" w:hAnsi="Arial" w:cs="Arial"/>
-                    </w:rPr>
-                    <w:t>getjpg.php?id=" . $row[id]. "</w:t>
+                  <w:proofErr w:type="spellStart"/>
+                  <w:r>
+                    <w:rPr>
+                      <w:rFonts w:ascii="Arial" w:hAnsi="Arial" w:cs="Arial"/>
+                    </w:rPr>
+                    <w:t>getjpg.php?id</w:t>
+                  </w:r>
+                  <w:proofErr w:type="spellEnd"/>
+                  <w:r>
+                    <w:rPr>
+                      <w:rFonts w:ascii="Arial" w:hAnsi="Arial" w:cs="Arial"/>
+                    </w:rPr>
+                    <w:t>=</w:t>
+                  </w:r>
+                  <w:proofErr w:type="gramStart"/>
+                  <w:r>
+                    <w:rPr>
+                      <w:rFonts w:ascii="Arial" w:hAnsi="Arial" w:cs="Arial"/>
+                    </w:rPr>
+                    <w:t>" .</w:t>
+                  </w:r>
+                  <w:proofErr w:type="gramEnd"/>
+                  <w:r>
+                    <w:rPr>
+                      <w:rFonts w:ascii="Arial" w:hAnsi="Arial" w:cs="Arial"/>
+                    </w:rPr>
+                    <w:t xml:space="preserve"> $row[id]. "</w:t>
                   </w:r>
                   <w:r>
                     <w:rPr>
@@ -3644,6 +5451,7 @@
                       <w:rFonts w:ascii="Arial" w:hAnsi="Arial" w:cs="Arial"/>
                     </w:rPr>
                   </w:pPr>
+                  <w:proofErr w:type="spellStart"/>
                   <w:r>
                     <w:rPr>
                       <w:rFonts w:ascii="Arial" w:hAnsi="Arial" w:cs="Arial"/>
@@ -3660,7 +5468,28 @@
                     <w:rPr>
                       <w:rFonts w:ascii="Arial" w:hAnsi="Arial" w:cs="Arial"/>
                     </w:rPr>
-                    <w:t>_close();</w:t>
+                    <w:t>_</w:t>
+                  </w:r>
+                  <w:proofErr w:type="gramStart"/>
+                  <w:r>
+                    <w:rPr>
+                      <w:rFonts w:ascii="Arial" w:hAnsi="Arial" w:cs="Arial"/>
+                    </w:rPr>
+                    <w:t>close</w:t>
+                  </w:r>
+                  <w:proofErr w:type="spellEnd"/>
+                  <w:r>
+                    <w:rPr>
+                      <w:rFonts w:ascii="Arial" w:hAnsi="Arial" w:cs="Arial"/>
+                    </w:rPr>
+                    <w:t>(</w:t>
+                  </w:r>
+                  <w:proofErr w:type="gramEnd"/>
+                  <w:r>
+                    <w:rPr>
+                      <w:rFonts w:ascii="Arial" w:hAnsi="Arial" w:cs="Arial"/>
+                    </w:rPr>
+                    <w:t>);</w:t>
                   </w:r>
                 </w:p>
                 <w:p>
@@ -3822,7 +5651,23 @@
           <w:rFonts w:ascii="Helvetica Neue" w:hAnsi="Helvetica Neue" w:cs="Arial"/>
           <w:lang w:val="en-GB"/>
         </w:rPr>
-        <w:t xml:space="preserve">Load the script displaymonster.php within your browser. </w:t>
+        <w:t xml:space="preserve">Load the script </w:t>
+      </w:r>
+      <w:proofErr w:type="spellStart"/>
+      <w:r>
+        <w:rPr>
+          <w:rFonts w:ascii="Helvetica Neue" w:hAnsi="Helvetica Neue" w:cs="Arial"/>
+          <w:lang w:val="en-GB"/>
+        </w:rPr>
+        <w:t>displaymonster.php</w:t>
+      </w:r>
+      <w:proofErr w:type="spellEnd"/>
+      <w:r>
+        <w:rPr>
+          <w:rFonts w:ascii="Helvetica Neue" w:hAnsi="Helvetica Neue" w:cs="Arial"/>
+          <w:lang w:val="en-GB"/>
+        </w:rPr>
+        <w:t xml:space="preserve"> within your browser. </w:t>
       </w:r>
     </w:p>
     <w:p>
@@ -3881,7 +5726,7 @@
           <w:noProof/>
         </w:rPr>
         <w:pict w14:anchorId="36C98907">
-          <v:shape id="_x0000_i1032" type="#_x0000_t75" style="width:6in;height:118.3pt;visibility:visible;mso-wrap-style:square">
+          <v:shape id="_x0000_i1027" type="#_x0000_t75" style="width:6in;height:118.5pt;visibility:visible;mso-wrap-style:square">
             <v:imagedata r:id="rId10" o:title=""/>
           </v:shape>
         </w:pict>
@@ -3906,7 +5751,7 @@
         </w:rPr>
         <w:lastRenderedPageBreak/>
         <w:pict w14:anchorId="5DE838C7">
-          <v:shape id="_x0000_i1035" type="#_x0000_t75" style="width:6in;height:233.3pt;visibility:visible;mso-wrap-style:square">
+          <v:shape id="_x0000_i1028" type="#_x0000_t75" style="width:6in;height:233.25pt;visibility:visible;mso-wrap-style:square">
             <v:imagedata r:id="rId11" o:title=""/>
           </v:shape>
         </w:pict>
@@ -3931,7 +5776,7 @@
           <w:noProof/>
         </w:rPr>
         <w:pict w14:anchorId="2CF0FAA1">
-          <v:shape id="_x0000_i1038" type="#_x0000_t75" style="width:6in;height:258.55pt;visibility:visible;mso-wrap-style:square">
+          <v:shape id="_x0000_i1029" type="#_x0000_t75" style="width:6in;height:258.75pt;visibility:visible;mso-wrap-style:square">
             <v:imagedata r:id="rId12" o:title=""/>
           </v:shape>
         </w:pict>
@@ -3975,8 +5820,17 @@
           <w:rFonts w:ascii="Helvetica Neue" w:hAnsi="Helvetica Neue" w:cs="Arial"/>
           <w:lang w:val="en-GB"/>
         </w:rPr>
-        <w:t>Now modify displaymonster.php</w:t>
-      </w:r>
+        <w:t xml:space="preserve">Now modify </w:t>
+      </w:r>
+      <w:proofErr w:type="spellStart"/>
+      <w:r>
+        <w:rPr>
+          <w:rFonts w:ascii="Helvetica Neue" w:hAnsi="Helvetica Neue" w:cs="Arial"/>
+          <w:lang w:val="en-GB"/>
+        </w:rPr>
+        <w:t>displaymonster.php</w:t>
+      </w:r>
+      <w:proofErr w:type="spellEnd"/>
       <w:r>
         <w:rPr>
           <w:rFonts w:ascii="Helvetica Neue" w:hAnsi="Helvetica Neue" w:cs="Arial"/>
@@ -4072,8 +5926,16 @@
                     <w:rPr>
                       <w:rFonts w:ascii="Arial" w:hAnsi="Arial" w:cs="Arial"/>
                     </w:rPr>
-                    <w:t>&lt;?php</w:t>
-                  </w:r>
+                    <w:t>&lt;?</w:t>
+                  </w:r>
+                  <w:proofErr w:type="spellStart"/>
+                  <w:r>
+                    <w:rPr>
+                      <w:rFonts w:ascii="Arial" w:hAnsi="Arial" w:cs="Arial"/>
+                    </w:rPr>
+                    <w:t>php</w:t>
+                  </w:r>
+                  <w:proofErr w:type="spellEnd"/>
                 </w:p>
                 <w:p>
                   <w:pPr>
@@ -4098,7 +5960,14 @@
                     <w:rPr>
                       <w:rFonts w:ascii="Arial" w:hAnsi="Arial" w:cs="Arial"/>
                     </w:rPr>
-                    <w:t xml:space="preserve">  $conn = mysql</w:t>
+                    <w:t xml:space="preserve">  $conn = </w:t>
+                  </w:r>
+                  <w:proofErr w:type="spellStart"/>
+                  <w:r>
+                    <w:rPr>
+                      <w:rFonts w:ascii="Arial" w:hAnsi="Arial" w:cs="Arial"/>
+                    </w:rPr>
+                    <w:t>mysql</w:t>
                   </w:r>
                   <w:r>
                     <w:rPr>
@@ -4110,13 +5979,34 @@
                     <w:rPr>
                       <w:rFonts w:ascii="Arial" w:hAnsi="Arial" w:cs="Arial"/>
                     </w:rPr>
-                    <w:t>_connec</w:t>
-                  </w:r>
-                  <w:r>
-                    <w:rPr>
-                      <w:rFonts w:ascii="Arial" w:hAnsi="Arial" w:cs="Arial"/>
-                    </w:rPr>
-                    <w:t>t("localhost", "</w:t>
+                    <w:t>_</w:t>
+                  </w:r>
+                  <w:proofErr w:type="gramStart"/>
+                  <w:r>
+                    <w:rPr>
+                      <w:rFonts w:ascii="Arial" w:hAnsi="Arial" w:cs="Arial"/>
+                    </w:rPr>
+                    <w:t>connec</w:t>
+                  </w:r>
+                  <w:r>
+                    <w:rPr>
+                      <w:rFonts w:ascii="Arial" w:hAnsi="Arial" w:cs="Arial"/>
+                    </w:rPr>
+                    <w:t>t</w:t>
+                  </w:r>
+                  <w:proofErr w:type="spellEnd"/>
+                  <w:r>
+                    <w:rPr>
+                      <w:rFonts w:ascii="Arial" w:hAnsi="Arial" w:cs="Arial"/>
+                    </w:rPr>
+                    <w:t>(</w:t>
+                  </w:r>
+                  <w:proofErr w:type="gramEnd"/>
+                  <w:r>
+                    <w:rPr>
+                      <w:rFonts w:ascii="Arial" w:hAnsi="Arial" w:cs="Arial"/>
+                    </w:rPr>
+                    <w:t>"localhost", "</w:t>
                   </w:r>
                   <w:r>
                     <w:rPr>
@@ -4124,11 +6014,19 @@
                     </w:rPr>
                     <w:t xml:space="preserve"> </w:t>
                   </w:r>
-                  <w:r>
-                    <w:rPr>
-                      <w:rFonts w:ascii="Arial" w:hAnsi="Arial" w:cs="Arial"/>
-                    </w:rPr>
-                    <w:t>mysqlusername ","</w:t>
+                  <w:proofErr w:type="spellStart"/>
+                  <w:r>
+                    <w:rPr>
+                      <w:rFonts w:ascii="Arial" w:hAnsi="Arial" w:cs="Arial"/>
+                    </w:rPr>
+                    <w:t>mysqlusername</w:t>
+                  </w:r>
+                  <w:proofErr w:type="spellEnd"/>
+                  <w:r>
+                    <w:rPr>
+                      <w:rFonts w:ascii="Arial" w:hAnsi="Arial" w:cs="Arial"/>
+                    </w:rPr>
+                    <w:t xml:space="preserve"> ","</w:t>
                   </w:r>
                   <w:r>
                     <w:rPr>
@@ -4136,12 +6034,14 @@
                     </w:rPr>
                     <w:t xml:space="preserve"> </w:t>
                   </w:r>
+                  <w:proofErr w:type="spellStart"/>
                   <w:r>
                     <w:rPr>
                       <w:rFonts w:ascii="Arial" w:hAnsi="Arial" w:cs="Arial"/>
                     </w:rPr>
                     <w:t>mysqlpassword</w:t>
                   </w:r>
+                  <w:proofErr w:type="spellEnd"/>
                   <w:r>
                     <w:rPr>
                       <w:rFonts w:ascii="Arial" w:hAnsi="Arial" w:cs="Arial"/>
@@ -4152,8 +6052,16 @@
                     <w:rPr>
                       <w:rFonts w:ascii="Arial" w:hAnsi="Arial" w:cs="Arial"/>
                     </w:rPr>
-                    <w:t>, "databasename</w:t>
-                  </w:r>
+                    <w:t>, "</w:t>
+                  </w:r>
+                  <w:proofErr w:type="spellStart"/>
+                  <w:r>
+                    <w:rPr>
+                      <w:rFonts w:ascii="Arial" w:hAnsi="Arial" w:cs="Arial"/>
+                    </w:rPr>
+                    <w:t>databasename</w:t>
+                  </w:r>
+                  <w:proofErr w:type="spellEnd"/>
                   <w:r>
                     <w:rPr>
                       <w:rFonts w:ascii="Arial" w:hAnsi="Arial" w:cs="Arial"/>
@@ -4178,27 +6086,64 @@
                     <w:rPr>
                       <w:rFonts w:ascii="Arial" w:hAnsi="Arial" w:cs="Arial"/>
                     </w:rPr>
-                    <w:t>$sql = "select id,name from monster;";</w:t>
-                  </w:r>
-                </w:p>
-                <w:p>
-                  <w:pPr>
-                    <w:rPr>
-                      <w:rFonts w:ascii="Arial" w:hAnsi="Arial" w:cs="Arial"/>
-                    </w:rPr>
-                  </w:pPr>
-                </w:p>
-                <w:p>
-                  <w:pPr>
-                    <w:rPr>
-                      <w:rFonts w:ascii="Arial" w:hAnsi="Arial" w:cs="Arial"/>
-                    </w:rPr>
-                  </w:pPr>
-                  <w:r>
-                    <w:rPr>
-                      <w:rFonts w:ascii="Arial" w:hAnsi="Arial" w:cs="Arial"/>
-                    </w:rPr>
-                    <w:t>$result = mysql</w:t>
+                    <w:t>$</w:t>
+                  </w:r>
+                  <w:proofErr w:type="spellStart"/>
+                  <w:r>
+                    <w:rPr>
+                      <w:rFonts w:ascii="Arial" w:hAnsi="Arial" w:cs="Arial"/>
+                    </w:rPr>
+                    <w:t>sql</w:t>
+                  </w:r>
+                  <w:proofErr w:type="spellEnd"/>
+                  <w:r>
+                    <w:rPr>
+                      <w:rFonts w:ascii="Arial" w:hAnsi="Arial" w:cs="Arial"/>
+                    </w:rPr>
+                    <w:t xml:space="preserve"> = "select </w:t>
+                  </w:r>
+                  <w:proofErr w:type="spellStart"/>
+                  <w:proofErr w:type="gramStart"/>
+                  <w:r>
+                    <w:rPr>
+                      <w:rFonts w:ascii="Arial" w:hAnsi="Arial" w:cs="Arial"/>
+                    </w:rPr>
+                    <w:t>id,name</w:t>
+                  </w:r>
+                  <w:proofErr w:type="spellEnd"/>
+                  <w:proofErr w:type="gramEnd"/>
+                  <w:r>
+                    <w:rPr>
+                      <w:rFonts w:ascii="Arial" w:hAnsi="Arial" w:cs="Arial"/>
+                    </w:rPr>
+                    <w:t xml:space="preserve"> from monster;";</w:t>
+                  </w:r>
+                </w:p>
+                <w:p>
+                  <w:pPr>
+                    <w:rPr>
+                      <w:rFonts w:ascii="Arial" w:hAnsi="Arial" w:cs="Arial"/>
+                    </w:rPr>
+                  </w:pPr>
+                </w:p>
+                <w:p>
+                  <w:pPr>
+                    <w:rPr>
+                      <w:rFonts w:ascii="Arial" w:hAnsi="Arial" w:cs="Arial"/>
+                    </w:rPr>
+                  </w:pPr>
+                  <w:r>
+                    <w:rPr>
+                      <w:rFonts w:ascii="Arial" w:hAnsi="Arial" w:cs="Arial"/>
+                    </w:rPr>
+                    <w:t xml:space="preserve">$result = </w:t>
+                  </w:r>
+                  <w:proofErr w:type="spellStart"/>
+                  <w:r>
+                    <w:rPr>
+                      <w:rFonts w:ascii="Arial" w:hAnsi="Arial" w:cs="Arial"/>
+                    </w:rPr>
+                    <w:t>mysql</w:t>
                   </w:r>
                   <w:r>
                     <w:rPr>
@@ -4210,67 +6155,259 @@
                     <w:rPr>
                       <w:rFonts w:ascii="Arial" w:hAnsi="Arial" w:cs="Arial"/>
                     </w:rPr>
-                    <w:t>_query($sql, $db);</w:t>
-                  </w:r>
-                </w:p>
-                <w:p>
-                  <w:pPr>
-                    <w:rPr>
-                      <w:rFonts w:ascii="Arial" w:hAnsi="Arial" w:cs="Arial"/>
-                    </w:rPr>
-                  </w:pPr>
-                </w:p>
-                <w:p>
-                  <w:pPr>
-                    <w:rPr>
-                      <w:rFonts w:ascii="Arial" w:hAnsi="Arial" w:cs="Arial"/>
-                    </w:rPr>
-                  </w:pPr>
-                </w:p>
-                <w:p>
-                  <w:pPr>
-                    <w:rPr>
-                      <w:rFonts w:ascii="Arial" w:hAnsi="Arial" w:cs="Arial"/>
-                    </w:rPr>
-                  </w:pPr>
-                  <w:r>
-                    <w:rPr>
-                      <w:rFonts w:ascii="Arial" w:hAnsi="Arial" w:cs="Arial"/>
-                    </w:rPr>
-                    <w:t>echo "&lt;table align='center' border='1'&gt;";</w:t>
-                  </w:r>
-                </w:p>
-                <w:p>
-                  <w:pPr>
-                    <w:rPr>
-                      <w:rFonts w:ascii="Arial" w:hAnsi="Arial" w:cs="Arial"/>
-                    </w:rPr>
-                  </w:pPr>
-                  <w:r>
-                    <w:rPr>
-                      <w:rFonts w:ascii="Arial" w:hAnsi="Arial" w:cs="Arial"/>
-                    </w:rPr>
-                    <w:t>echo "&lt;tr&gt;&lt;th width='200' align='left'&gt;ID&lt;/th&gt;&lt;th width='200' align='left'&gt;Name&lt;/th&gt;&lt;th&gt;Audio&lt;/th&gt;&lt;th&gt;Image&lt;/th&gt;&lt;/tr&gt;";</w:t>
-                  </w:r>
-                </w:p>
-                <w:p>
-                  <w:pPr>
-                    <w:rPr>
-                      <w:rFonts w:ascii="Arial" w:hAnsi="Arial" w:cs="Arial"/>
-                    </w:rPr>
-                  </w:pPr>
-                </w:p>
-                <w:p>
-                  <w:pPr>
-                    <w:rPr>
-                      <w:rFonts w:ascii="Arial" w:hAnsi="Arial" w:cs="Arial"/>
-                    </w:rPr>
-                  </w:pPr>
-                  <w:r>
-                    <w:rPr>
-                      <w:rFonts w:ascii="Arial" w:hAnsi="Arial" w:cs="Arial"/>
-                    </w:rPr>
-                    <w:t>while($row = mysql</w:t>
+                    <w:t>_</w:t>
+                  </w:r>
+                  <w:proofErr w:type="gramStart"/>
+                  <w:r>
+                    <w:rPr>
+                      <w:rFonts w:ascii="Arial" w:hAnsi="Arial" w:cs="Arial"/>
+                    </w:rPr>
+                    <w:t>query</w:t>
+                  </w:r>
+                  <w:proofErr w:type="spellEnd"/>
+                  <w:r>
+                    <w:rPr>
+                      <w:rFonts w:ascii="Arial" w:hAnsi="Arial" w:cs="Arial"/>
+                    </w:rPr>
+                    <w:t>(</w:t>
+                  </w:r>
+                  <w:proofErr w:type="gramEnd"/>
+                  <w:r>
+                    <w:rPr>
+                      <w:rFonts w:ascii="Arial" w:hAnsi="Arial" w:cs="Arial"/>
+                    </w:rPr>
+                    <w:t>$</w:t>
+                  </w:r>
+                  <w:proofErr w:type="spellStart"/>
+                  <w:r>
+                    <w:rPr>
+                      <w:rFonts w:ascii="Arial" w:hAnsi="Arial" w:cs="Arial"/>
+                    </w:rPr>
+                    <w:t>sql</w:t>
+                  </w:r>
+                  <w:proofErr w:type="spellEnd"/>
+                  <w:r>
+                    <w:rPr>
+                      <w:rFonts w:ascii="Arial" w:hAnsi="Arial" w:cs="Arial"/>
+                    </w:rPr>
+                    <w:t>, $</w:t>
+                  </w:r>
+                  <w:proofErr w:type="spellStart"/>
+                  <w:r>
+                    <w:rPr>
+                      <w:rFonts w:ascii="Arial" w:hAnsi="Arial" w:cs="Arial"/>
+                    </w:rPr>
+                    <w:t>db</w:t>
+                  </w:r>
+                  <w:proofErr w:type="spellEnd"/>
+                  <w:r>
+                    <w:rPr>
+                      <w:rFonts w:ascii="Arial" w:hAnsi="Arial" w:cs="Arial"/>
+                    </w:rPr>
+                    <w:t>);</w:t>
+                  </w:r>
+                </w:p>
+                <w:p>
+                  <w:pPr>
+                    <w:rPr>
+                      <w:rFonts w:ascii="Arial" w:hAnsi="Arial" w:cs="Arial"/>
+                    </w:rPr>
+                  </w:pPr>
+                </w:p>
+                <w:p>
+                  <w:pPr>
+                    <w:rPr>
+                      <w:rFonts w:ascii="Arial" w:hAnsi="Arial" w:cs="Arial"/>
+                    </w:rPr>
+                  </w:pPr>
+                </w:p>
+                <w:p>
+                  <w:pPr>
+                    <w:rPr>
+                      <w:rFonts w:ascii="Arial" w:hAnsi="Arial" w:cs="Arial"/>
+                    </w:rPr>
+                  </w:pPr>
+                  <w:r>
+                    <w:rPr>
+                      <w:rFonts w:ascii="Arial" w:hAnsi="Arial" w:cs="Arial"/>
+                    </w:rPr>
+                    <w:t>echo "&lt;table align='center' border='1'&gt;</w:t>
+                  </w:r>
+                  <w:proofErr w:type="gramStart"/>
+                  <w:r>
+                    <w:rPr>
+                      <w:rFonts w:ascii="Arial" w:hAnsi="Arial" w:cs="Arial"/>
+                    </w:rPr>
+                    <w:t>";</w:t>
+                  </w:r>
+                  <w:proofErr w:type="gramEnd"/>
+                </w:p>
+                <w:p>
+                  <w:pPr>
+                    <w:rPr>
+                      <w:rFonts w:ascii="Arial" w:hAnsi="Arial" w:cs="Arial"/>
+                    </w:rPr>
+                  </w:pPr>
+                  <w:r>
+                    <w:rPr>
+                      <w:rFonts w:ascii="Arial" w:hAnsi="Arial" w:cs="Arial"/>
+                    </w:rPr>
+                    <w:t>echo "&lt;tr&gt;&lt;</w:t>
+                  </w:r>
+                  <w:proofErr w:type="spellStart"/>
+                  <w:r>
+                    <w:rPr>
+                      <w:rFonts w:ascii="Arial" w:hAnsi="Arial" w:cs="Arial"/>
+                    </w:rPr>
+                    <w:t>th</w:t>
+                  </w:r>
+                  <w:proofErr w:type="spellEnd"/>
+                  <w:r>
+                    <w:rPr>
+                      <w:rFonts w:ascii="Arial" w:hAnsi="Arial" w:cs="Arial"/>
+                    </w:rPr>
+                    <w:t xml:space="preserve"> width='200' align='left'&gt;ID&lt;/</w:t>
+                  </w:r>
+                  <w:proofErr w:type="spellStart"/>
+                  <w:r>
+                    <w:rPr>
+                      <w:rFonts w:ascii="Arial" w:hAnsi="Arial" w:cs="Arial"/>
+                    </w:rPr>
+                    <w:t>th</w:t>
+                  </w:r>
+                  <w:proofErr w:type="spellEnd"/>
+                  <w:r>
+                    <w:rPr>
+                      <w:rFonts w:ascii="Arial" w:hAnsi="Arial" w:cs="Arial"/>
+                    </w:rPr>
+                    <w:t>&gt;&lt;</w:t>
+                  </w:r>
+                  <w:proofErr w:type="spellStart"/>
+                  <w:r>
+                    <w:rPr>
+                      <w:rFonts w:ascii="Arial" w:hAnsi="Arial" w:cs="Arial"/>
+                    </w:rPr>
+                    <w:t>th</w:t>
+                  </w:r>
+                  <w:proofErr w:type="spellEnd"/>
+                  <w:r>
+                    <w:rPr>
+                      <w:rFonts w:ascii="Arial" w:hAnsi="Arial" w:cs="Arial"/>
+                    </w:rPr>
+                    <w:t xml:space="preserve"> width='200' align='left'&gt;Name&lt;/</w:t>
+                  </w:r>
+                  <w:proofErr w:type="spellStart"/>
+                  <w:r>
+                    <w:rPr>
+                      <w:rFonts w:ascii="Arial" w:hAnsi="Arial" w:cs="Arial"/>
+                    </w:rPr>
+                    <w:t>th</w:t>
+                  </w:r>
+                  <w:proofErr w:type="spellEnd"/>
+                  <w:r>
+                    <w:rPr>
+                      <w:rFonts w:ascii="Arial" w:hAnsi="Arial" w:cs="Arial"/>
+                    </w:rPr>
+                    <w:t>&gt;&lt;</w:t>
+                  </w:r>
+                  <w:proofErr w:type="spellStart"/>
+                  <w:r>
+                    <w:rPr>
+                      <w:rFonts w:ascii="Arial" w:hAnsi="Arial" w:cs="Arial"/>
+                    </w:rPr>
+                    <w:t>th</w:t>
+                  </w:r>
+                  <w:proofErr w:type="spellEnd"/>
+                  <w:r>
+                    <w:rPr>
+                      <w:rFonts w:ascii="Arial" w:hAnsi="Arial" w:cs="Arial"/>
+                    </w:rPr>
+                    <w:t>&gt;Audio&lt;/</w:t>
+                  </w:r>
+                  <w:proofErr w:type="spellStart"/>
+                  <w:r>
+                    <w:rPr>
+                      <w:rFonts w:ascii="Arial" w:hAnsi="Arial" w:cs="Arial"/>
+                    </w:rPr>
+                    <w:t>th</w:t>
+                  </w:r>
+                  <w:proofErr w:type="spellEnd"/>
+                  <w:r>
+                    <w:rPr>
+                      <w:rFonts w:ascii="Arial" w:hAnsi="Arial" w:cs="Arial"/>
+                    </w:rPr>
+                    <w:t>&gt;&lt;</w:t>
+                  </w:r>
+                  <w:proofErr w:type="spellStart"/>
+                  <w:r>
+                    <w:rPr>
+                      <w:rFonts w:ascii="Arial" w:hAnsi="Arial" w:cs="Arial"/>
+                    </w:rPr>
+                    <w:t>th</w:t>
+                  </w:r>
+                  <w:proofErr w:type="spellEnd"/>
+                  <w:r>
+                    <w:rPr>
+                      <w:rFonts w:ascii="Arial" w:hAnsi="Arial" w:cs="Arial"/>
+                    </w:rPr>
+                    <w:t>&gt;Image&lt;/</w:t>
+                  </w:r>
+                  <w:proofErr w:type="spellStart"/>
+                  <w:r>
+                    <w:rPr>
+                      <w:rFonts w:ascii="Arial" w:hAnsi="Arial" w:cs="Arial"/>
+                    </w:rPr>
+                    <w:t>th</w:t>
+                  </w:r>
+                  <w:proofErr w:type="spellEnd"/>
+                  <w:r>
+                    <w:rPr>
+                      <w:rFonts w:ascii="Arial" w:hAnsi="Arial" w:cs="Arial"/>
+                    </w:rPr>
+                    <w:t>&gt;&lt;/tr&gt;</w:t>
+                  </w:r>
+                  <w:proofErr w:type="gramStart"/>
+                  <w:r>
+                    <w:rPr>
+                      <w:rFonts w:ascii="Arial" w:hAnsi="Arial" w:cs="Arial"/>
+                    </w:rPr>
+                    <w:t>";</w:t>
+                  </w:r>
+                  <w:proofErr w:type="gramEnd"/>
+                </w:p>
+                <w:p>
+                  <w:pPr>
+                    <w:rPr>
+                      <w:rFonts w:ascii="Arial" w:hAnsi="Arial" w:cs="Arial"/>
+                    </w:rPr>
+                  </w:pPr>
+                </w:p>
+                <w:p>
+                  <w:pPr>
+                    <w:rPr>
+                      <w:rFonts w:ascii="Arial" w:hAnsi="Arial" w:cs="Arial"/>
+                    </w:rPr>
+                  </w:pPr>
+                  <w:proofErr w:type="gramStart"/>
+                  <w:r>
+                    <w:rPr>
+                      <w:rFonts w:ascii="Arial" w:hAnsi="Arial" w:cs="Arial"/>
+                    </w:rPr>
+                    <w:t>while(</w:t>
+                  </w:r>
+                  <w:proofErr w:type="gramEnd"/>
+                  <w:r>
+                    <w:rPr>
+                      <w:rFonts w:ascii="Arial" w:hAnsi="Arial" w:cs="Arial"/>
+                    </w:rPr>
+                    <w:t xml:space="preserve">$row = </w:t>
+                  </w:r>
+                  <w:proofErr w:type="spellStart"/>
+                  <w:r>
+                    <w:rPr>
+                      <w:rFonts w:ascii="Arial" w:hAnsi="Arial" w:cs="Arial"/>
+                    </w:rPr>
+                    <w:t>mysql</w:t>
                   </w:r>
                   <w:r>
                     <w:rPr>
@@ -4282,86 +6419,295 @@
                     <w:rPr>
                       <w:rFonts w:ascii="Arial" w:hAnsi="Arial" w:cs="Arial"/>
                     </w:rPr>
-                    <w:t>_fetch_assoc($result)){</w:t>
-                  </w:r>
-                </w:p>
-                <w:p>
-                  <w:pPr>
-                    <w:rPr>
-                      <w:rFonts w:ascii="Arial" w:hAnsi="Arial" w:cs="Arial"/>
-                    </w:rPr>
-                  </w:pPr>
-                  <w:r>
-                    <w:rPr>
-                      <w:rFonts w:ascii="Arial" w:hAnsi="Arial" w:cs="Arial"/>
-                    </w:rPr>
-                    <w:t xml:space="preserve">  echo "&lt;tr&gt;";</w:t>
-                  </w:r>
-                </w:p>
-                <w:p>
-                  <w:pPr>
-                    <w:rPr>
-                      <w:rFonts w:ascii="Arial" w:hAnsi="Arial" w:cs="Arial"/>
-                    </w:rPr>
-                  </w:pPr>
-                  <w:r>
-                    <w:rPr>
-                      <w:rFonts w:ascii="Arial" w:hAnsi="Arial" w:cs="Arial"/>
-                    </w:rPr>
-                    <w:t xml:space="preserve">  echo "&lt;td&gt;" . $row[id] . "&lt;/td&gt;";</w:t>
-                  </w:r>
-                </w:p>
-                <w:p>
-                  <w:pPr>
-                    <w:rPr>
-                      <w:rFonts w:ascii="Arial" w:hAnsi="Arial" w:cs="Arial"/>
-                    </w:rPr>
-                  </w:pPr>
-                  <w:r>
-                    <w:rPr>
-                      <w:rFonts w:ascii="Arial" w:hAnsi="Arial" w:cs="Arial"/>
-                    </w:rPr>
-                    <w:t xml:space="preserve">  echo "&lt;td&gt;" . $row[name] . "&lt;/td&gt;";</w:t>
-                  </w:r>
-                </w:p>
-                <w:p>
-                  <w:pPr>
-                    <w:rPr>
-                      <w:rFonts w:ascii="Arial" w:hAnsi="Arial" w:cs="Arial"/>
-                    </w:rPr>
-                  </w:pPr>
-                  <w:r>
-                    <w:rPr>
-                      <w:rFonts w:ascii="Arial" w:hAnsi="Arial" w:cs="Arial"/>
-                    </w:rPr>
-                    <w:t xml:space="preserve">  echo "&lt;td&gt;&lt;a href='getwav.php?id=" . $row[id]. "'&gt;Click to play&lt;/a&gt;&lt;/td&gt;";</w:t>
-                  </w:r>
-                </w:p>
-                <w:p>
-                  <w:pPr>
-                    <w:rPr>
-                      <w:rFonts w:ascii="Arial" w:hAnsi="Arial" w:cs="Arial"/>
-                    </w:rPr>
-                  </w:pPr>
-                  <w:r>
-                    <w:rPr>
-                      <w:rFonts w:ascii="Arial" w:hAnsi="Arial" w:cs="Arial"/>
-                    </w:rPr>
-                    <w:t xml:space="preserve">  echo "&lt;td&gt;&lt;img src='getjpg.php?id=" . $row[id]. "' height='100' width='100'&lt;/td&gt;";</w:t>
-                  </w:r>
-                </w:p>
-                <w:p>
-                  <w:pPr>
-                    <w:rPr>
-                      <w:rFonts w:ascii="Arial" w:hAnsi="Arial" w:cs="Arial"/>
-                    </w:rPr>
-                  </w:pPr>
-                  <w:r>
-                    <w:rPr>
-                      <w:rFonts w:ascii="Arial" w:hAnsi="Arial" w:cs="Arial"/>
-                    </w:rPr>
-                    <w:t xml:space="preserve">  echo "&lt;/tr&gt;";</w:t>
-                  </w:r>
+                    <w:t>_fetch_assoc</w:t>
+                  </w:r>
+                  <w:proofErr w:type="spellEnd"/>
+                  <w:r>
+                    <w:rPr>
+                      <w:rFonts w:ascii="Arial" w:hAnsi="Arial" w:cs="Arial"/>
+                    </w:rPr>
+                    <w:t>($result)){</w:t>
+                  </w:r>
+                </w:p>
+                <w:p>
+                  <w:pPr>
+                    <w:rPr>
+                      <w:rFonts w:ascii="Arial" w:hAnsi="Arial" w:cs="Arial"/>
+                    </w:rPr>
+                  </w:pPr>
+                  <w:r>
+                    <w:rPr>
+                      <w:rFonts w:ascii="Arial" w:hAnsi="Arial" w:cs="Arial"/>
+                    </w:rPr>
+                    <w:t xml:space="preserve">  echo "&lt;tr&gt;</w:t>
+                  </w:r>
+                  <w:proofErr w:type="gramStart"/>
+                  <w:r>
+                    <w:rPr>
+                      <w:rFonts w:ascii="Arial" w:hAnsi="Arial" w:cs="Arial"/>
+                    </w:rPr>
+                    <w:t>";</w:t>
+                  </w:r>
+                  <w:proofErr w:type="gramEnd"/>
+                </w:p>
+                <w:p>
+                  <w:pPr>
+                    <w:rPr>
+                      <w:rFonts w:ascii="Arial" w:hAnsi="Arial" w:cs="Arial"/>
+                    </w:rPr>
+                  </w:pPr>
+                  <w:r>
+                    <w:rPr>
+                      <w:rFonts w:ascii="Arial" w:hAnsi="Arial" w:cs="Arial"/>
+                    </w:rPr>
+                    <w:t xml:space="preserve">  echo "&lt;td&gt;</w:t>
+                  </w:r>
+                  <w:proofErr w:type="gramStart"/>
+                  <w:r>
+                    <w:rPr>
+                      <w:rFonts w:ascii="Arial" w:hAnsi="Arial" w:cs="Arial"/>
+                    </w:rPr>
+                    <w:t>" .</w:t>
+                  </w:r>
+                  <w:proofErr w:type="gramEnd"/>
+                  <w:r>
+                    <w:rPr>
+                      <w:rFonts w:ascii="Arial" w:hAnsi="Arial" w:cs="Arial"/>
+                    </w:rPr>
+                    <w:t xml:space="preserve"> $row[id</w:t>
+                  </w:r>
+                  <w:proofErr w:type="gramStart"/>
+                  <w:r>
+                    <w:rPr>
+                      <w:rFonts w:ascii="Arial" w:hAnsi="Arial" w:cs="Arial"/>
+                    </w:rPr>
+                    <w:t>] .</w:t>
+                  </w:r>
+                  <w:proofErr w:type="gramEnd"/>
+                  <w:r>
+                    <w:rPr>
+                      <w:rFonts w:ascii="Arial" w:hAnsi="Arial" w:cs="Arial"/>
+                    </w:rPr>
+                    <w:t xml:space="preserve"> "&lt;/td&gt;</w:t>
+                  </w:r>
+                  <w:proofErr w:type="gramStart"/>
+                  <w:r>
+                    <w:rPr>
+                      <w:rFonts w:ascii="Arial" w:hAnsi="Arial" w:cs="Arial"/>
+                    </w:rPr>
+                    <w:t>";</w:t>
+                  </w:r>
+                  <w:proofErr w:type="gramEnd"/>
+                </w:p>
+                <w:p>
+                  <w:pPr>
+                    <w:rPr>
+                      <w:rFonts w:ascii="Arial" w:hAnsi="Arial" w:cs="Arial"/>
+                    </w:rPr>
+                  </w:pPr>
+                  <w:r>
+                    <w:rPr>
+                      <w:rFonts w:ascii="Arial" w:hAnsi="Arial" w:cs="Arial"/>
+                    </w:rPr>
+                    <w:t xml:space="preserve">  echo "&lt;td&gt;</w:t>
+                  </w:r>
+                  <w:proofErr w:type="gramStart"/>
+                  <w:r>
+                    <w:rPr>
+                      <w:rFonts w:ascii="Arial" w:hAnsi="Arial" w:cs="Arial"/>
+                    </w:rPr>
+                    <w:t>" .</w:t>
+                  </w:r>
+                  <w:proofErr w:type="gramEnd"/>
+                  <w:r>
+                    <w:rPr>
+                      <w:rFonts w:ascii="Arial" w:hAnsi="Arial" w:cs="Arial"/>
+                    </w:rPr>
+                    <w:t xml:space="preserve"> $row[name</w:t>
+                  </w:r>
+                  <w:proofErr w:type="gramStart"/>
+                  <w:r>
+                    <w:rPr>
+                      <w:rFonts w:ascii="Arial" w:hAnsi="Arial" w:cs="Arial"/>
+                    </w:rPr>
+                    <w:t>] .</w:t>
+                  </w:r>
+                  <w:proofErr w:type="gramEnd"/>
+                  <w:r>
+                    <w:rPr>
+                      <w:rFonts w:ascii="Arial" w:hAnsi="Arial" w:cs="Arial"/>
+                    </w:rPr>
+                    <w:t xml:space="preserve"> "&lt;/td&gt;</w:t>
+                  </w:r>
+                  <w:proofErr w:type="gramStart"/>
+                  <w:r>
+                    <w:rPr>
+                      <w:rFonts w:ascii="Arial" w:hAnsi="Arial" w:cs="Arial"/>
+                    </w:rPr>
+                    <w:t>";</w:t>
+                  </w:r>
+                  <w:proofErr w:type="gramEnd"/>
+                </w:p>
+                <w:p>
+                  <w:pPr>
+                    <w:rPr>
+                      <w:rFonts w:ascii="Arial" w:hAnsi="Arial" w:cs="Arial"/>
+                    </w:rPr>
+                  </w:pPr>
+                  <w:r>
+                    <w:rPr>
+                      <w:rFonts w:ascii="Arial" w:hAnsi="Arial" w:cs="Arial"/>
+                    </w:rPr>
+                    <w:t xml:space="preserve">  echo "&lt;td&gt;&lt;a </w:t>
+                  </w:r>
+                  <w:proofErr w:type="spellStart"/>
+                  <w:r>
+                    <w:rPr>
+                      <w:rFonts w:ascii="Arial" w:hAnsi="Arial" w:cs="Arial"/>
+                    </w:rPr>
+                    <w:t>href</w:t>
+                  </w:r>
+                  <w:proofErr w:type="spellEnd"/>
+                  <w:r>
+                    <w:rPr>
+                      <w:rFonts w:ascii="Arial" w:hAnsi="Arial" w:cs="Arial"/>
+                    </w:rPr>
+                    <w:t>='</w:t>
+                  </w:r>
+                  <w:proofErr w:type="spellStart"/>
+                  <w:r>
+                    <w:rPr>
+                      <w:rFonts w:ascii="Arial" w:hAnsi="Arial" w:cs="Arial"/>
+                    </w:rPr>
+                    <w:t>getwav.php?id</w:t>
+                  </w:r>
+                  <w:proofErr w:type="spellEnd"/>
+                  <w:r>
+                    <w:rPr>
+                      <w:rFonts w:ascii="Arial" w:hAnsi="Arial" w:cs="Arial"/>
+                    </w:rPr>
+                    <w:t>=</w:t>
+                  </w:r>
+                  <w:proofErr w:type="gramStart"/>
+                  <w:r>
+                    <w:rPr>
+                      <w:rFonts w:ascii="Arial" w:hAnsi="Arial" w:cs="Arial"/>
+                    </w:rPr>
+                    <w:t>" .</w:t>
+                  </w:r>
+                  <w:proofErr w:type="gramEnd"/>
+                  <w:r>
+                    <w:rPr>
+                      <w:rFonts w:ascii="Arial" w:hAnsi="Arial" w:cs="Arial"/>
+                    </w:rPr>
+                    <w:t xml:space="preserve"> $row[id]. "'&gt;Click to play&lt;/a&gt;&lt;/td&gt;</w:t>
+                  </w:r>
+                  <w:proofErr w:type="gramStart"/>
+                  <w:r>
+                    <w:rPr>
+                      <w:rFonts w:ascii="Arial" w:hAnsi="Arial" w:cs="Arial"/>
+                    </w:rPr>
+                    <w:t>";</w:t>
+                  </w:r>
+                  <w:proofErr w:type="gramEnd"/>
+                </w:p>
+                <w:p>
+                  <w:pPr>
+                    <w:rPr>
+                      <w:rFonts w:ascii="Arial" w:hAnsi="Arial" w:cs="Arial"/>
+                    </w:rPr>
+                  </w:pPr>
+                  <w:r>
+                    <w:rPr>
+                      <w:rFonts w:ascii="Arial" w:hAnsi="Arial" w:cs="Arial"/>
+                    </w:rPr>
+                    <w:t xml:space="preserve">  echo "&lt;td&gt;&lt;</w:t>
+                  </w:r>
+                  <w:proofErr w:type="spellStart"/>
+                  <w:r>
+                    <w:rPr>
+                      <w:rFonts w:ascii="Arial" w:hAnsi="Arial" w:cs="Arial"/>
+                    </w:rPr>
+                    <w:t>img</w:t>
+                  </w:r>
+                  <w:proofErr w:type="spellEnd"/>
+                  <w:r>
+                    <w:rPr>
+                      <w:rFonts w:ascii="Arial" w:hAnsi="Arial" w:cs="Arial"/>
+                    </w:rPr>
+                    <w:t xml:space="preserve"> </w:t>
+                  </w:r>
+                  <w:proofErr w:type="spellStart"/>
+                  <w:r>
+                    <w:rPr>
+                      <w:rFonts w:ascii="Arial" w:hAnsi="Arial" w:cs="Arial"/>
+                    </w:rPr>
+                    <w:t>src</w:t>
+                  </w:r>
+                  <w:proofErr w:type="spellEnd"/>
+                  <w:r>
+                    <w:rPr>
+                      <w:rFonts w:ascii="Arial" w:hAnsi="Arial" w:cs="Arial"/>
+                    </w:rPr>
+                    <w:t>='</w:t>
+                  </w:r>
+                  <w:proofErr w:type="spellStart"/>
+                  <w:r>
+                    <w:rPr>
+                      <w:rFonts w:ascii="Arial" w:hAnsi="Arial" w:cs="Arial"/>
+                    </w:rPr>
+                    <w:t>getjpg.php?id</w:t>
+                  </w:r>
+                  <w:proofErr w:type="spellEnd"/>
+                  <w:r>
+                    <w:rPr>
+                      <w:rFonts w:ascii="Arial" w:hAnsi="Arial" w:cs="Arial"/>
+                    </w:rPr>
+                    <w:t>=</w:t>
+                  </w:r>
+                  <w:proofErr w:type="gramStart"/>
+                  <w:r>
+                    <w:rPr>
+                      <w:rFonts w:ascii="Arial" w:hAnsi="Arial" w:cs="Arial"/>
+                    </w:rPr>
+                    <w:t>" .</w:t>
+                  </w:r>
+                  <w:proofErr w:type="gramEnd"/>
+                  <w:r>
+                    <w:rPr>
+                      <w:rFonts w:ascii="Arial" w:hAnsi="Arial" w:cs="Arial"/>
+                    </w:rPr>
+                    <w:t xml:space="preserve"> $row[id]. "' height='100' width='100'&lt;/td&gt;</w:t>
+                  </w:r>
+                  <w:proofErr w:type="gramStart"/>
+                  <w:r>
+                    <w:rPr>
+                      <w:rFonts w:ascii="Arial" w:hAnsi="Arial" w:cs="Arial"/>
+                    </w:rPr>
+                    <w:t>";</w:t>
+                  </w:r>
+                  <w:proofErr w:type="gramEnd"/>
+                </w:p>
+                <w:p>
+                  <w:pPr>
+                    <w:rPr>
+                      <w:rFonts w:ascii="Arial" w:hAnsi="Arial" w:cs="Arial"/>
+                    </w:rPr>
+                  </w:pPr>
+                  <w:r>
+                    <w:rPr>
+                      <w:rFonts w:ascii="Arial" w:hAnsi="Arial" w:cs="Arial"/>
+                    </w:rPr>
+                    <w:t xml:space="preserve">  echo "&lt;/tr&gt;</w:t>
+                  </w:r>
+                  <w:proofErr w:type="gramStart"/>
+                  <w:r>
+                    <w:rPr>
+                      <w:rFonts w:ascii="Arial" w:hAnsi="Arial" w:cs="Arial"/>
+                    </w:rPr>
+                    <w:t>";</w:t>
+                  </w:r>
+                  <w:proofErr w:type="gramEnd"/>
                 </w:p>
                 <w:p>
                   <w:pPr>
@@ -4393,22 +6739,31 @@
                     <w:rPr>
                       <w:rFonts w:ascii="Arial" w:hAnsi="Arial" w:cs="Arial"/>
                     </w:rPr>
-                    <w:t>echo "&lt;/table&gt;";</w:t>
-                  </w:r>
-                </w:p>
-                <w:p>
-                  <w:pPr>
-                    <w:rPr>
-                      <w:rFonts w:ascii="Arial" w:hAnsi="Arial" w:cs="Arial"/>
-                    </w:rPr>
-                  </w:pPr>
-                </w:p>
-                <w:p>
-                  <w:pPr>
-                    <w:rPr>
-                      <w:rFonts w:ascii="Arial" w:hAnsi="Arial" w:cs="Arial"/>
-                    </w:rPr>
-                  </w:pPr>
+                    <w:t>echo "&lt;/table&gt;</w:t>
+                  </w:r>
+                  <w:proofErr w:type="gramStart"/>
+                  <w:r>
+                    <w:rPr>
+                      <w:rFonts w:ascii="Arial" w:hAnsi="Arial" w:cs="Arial"/>
+                    </w:rPr>
+                    <w:t>";</w:t>
+                  </w:r>
+                  <w:proofErr w:type="gramEnd"/>
+                </w:p>
+                <w:p>
+                  <w:pPr>
+                    <w:rPr>
+                      <w:rFonts w:ascii="Arial" w:hAnsi="Arial" w:cs="Arial"/>
+                    </w:rPr>
+                  </w:pPr>
+                </w:p>
+                <w:p>
+                  <w:pPr>
+                    <w:rPr>
+                      <w:rFonts w:ascii="Arial" w:hAnsi="Arial" w:cs="Arial"/>
+                    </w:rPr>
+                  </w:pPr>
+                  <w:proofErr w:type="spellStart"/>
                   <w:r>
                     <w:rPr>
                       <w:rFonts w:ascii="Arial" w:hAnsi="Arial" w:cs="Arial"/>
@@ -4425,7 +6780,28 @@
                     <w:rPr>
                       <w:rFonts w:ascii="Arial" w:hAnsi="Arial" w:cs="Arial"/>
                     </w:rPr>
-                    <w:t>_close();</w:t>
+                    <w:t>_</w:t>
+                  </w:r>
+                  <w:proofErr w:type="gramStart"/>
+                  <w:r>
+                    <w:rPr>
+                      <w:rFonts w:ascii="Arial" w:hAnsi="Arial" w:cs="Arial"/>
+                    </w:rPr>
+                    <w:t>close</w:t>
+                  </w:r>
+                  <w:proofErr w:type="spellEnd"/>
+                  <w:r>
+                    <w:rPr>
+                      <w:rFonts w:ascii="Arial" w:hAnsi="Arial" w:cs="Arial"/>
+                    </w:rPr>
+                    <w:t>(</w:t>
+                  </w:r>
+                  <w:proofErr w:type="gramEnd"/>
+                  <w:r>
+                    <w:rPr>
+                      <w:rFonts w:ascii="Arial" w:hAnsi="Arial" w:cs="Arial"/>
+                    </w:rPr>
+                    <w:t>);</w:t>
                   </w:r>
                 </w:p>
                 <w:p>
@@ -4709,12 +7085,21 @@
         </w:rPr>
         <w:t xml:space="preserve">Before you run this script add one or two more monsters to the table using the image and audio files within the </w:t>
       </w:r>
-      <w:r>
-        <w:rPr>
-          <w:rFonts w:ascii="Helvetica Neue" w:hAnsi="Helvetica Neue" w:cs="Arial"/>
-          <w:lang w:val="en-GB"/>
-        </w:rPr>
-        <w:t>MultimediaFilesForPractical bundle available on GitHub</w:t>
+      <w:proofErr w:type="spellStart"/>
+      <w:r>
+        <w:rPr>
+          <w:rFonts w:ascii="Helvetica Neue" w:hAnsi="Helvetica Neue" w:cs="Arial"/>
+          <w:lang w:val="en-GB"/>
+        </w:rPr>
+        <w:t>MultimediaFilesForPractical</w:t>
+      </w:r>
+      <w:proofErr w:type="spellEnd"/>
+      <w:r>
+        <w:rPr>
+          <w:rFonts w:ascii="Helvetica Neue" w:hAnsi="Helvetica Neue" w:cs="Arial"/>
+          <w:lang w:val="en-GB"/>
+        </w:rPr>
+        <w:t xml:space="preserve"> bundle available on GitHub</w:t>
       </w:r>
       <w:r>
         <w:rPr>
@@ -4744,8 +7129,8 @@
           <w:noProof/>
         </w:rPr>
         <w:lastRenderedPageBreak/>
-        <w:pict w14:anchorId="4FD71C16">
-          <v:shape id="_x0000_i1046" type="#_x0000_t75" style="width:431.55pt;height:157.1pt;visibility:visible;mso-wrap-style:square">
+        <w:pict w14:anchorId="732DCCC3">
+          <v:shape id="_x0000_i1032" type="#_x0000_t75" style="width:6in;height:222.75pt">
             <v:imagedata r:id="rId13" o:title=""/>
           </v:shape>
         </w:pict>
@@ -4854,7 +7239,7 @@
           <w:noProof/>
         </w:rPr>
         <w:pict w14:anchorId="21F071C0">
-          <v:shape id="_x0000_i1048" type="#_x0000_t75" style="width:432.45pt;height:134.2pt;visibility:visible;mso-wrap-style:square">
+          <v:shape id="_x0000_i1031" type="#_x0000_t75" style="width:432.75pt;height:134.25pt;visibility:visible;mso-wrap-style:square">
             <v:imagedata r:id="rId14" o:title=""/>
           </v:shape>
         </w:pict>
@@ -4919,6 +7304,18 @@
           <w:lang w:val="en-GB"/>
         </w:rPr>
       </w:pPr>
+      <w:r>
+        <w:rPr>
+          <w:rFonts w:ascii="Helvetica Neue" w:hAnsi="Helvetica Neue" w:cs="Arial"/>
+          <w:lang w:val="en-GB"/>
+        </w:rPr>
+        <w:lastRenderedPageBreak/>
+        <w:pict w14:anchorId="0B9C67DE">
+          <v:shape id="_x0000_i1034" type="#_x0000_t75" style="width:6in;height:222.75pt">
+            <v:imagedata r:id="rId13" o:title=""/>
+          </v:shape>
+        </w:pict>
+      </w:r>
     </w:p>
     <w:sectPr>
       <w:pgSz w:w="12240" w:h="15840"/>

</xml_diff>